<commit_message>
LAST COMMIT! END ePROJECT1
</commit_message>
<xml_diff>
--- a/report.docx
+++ b/report.docx
@@ -1,16 +1,16 @@
 
 <file path=word/document.xml><?xml version="1.0" encoding="utf-8"?>
-<w:document xmlns:wpc="http://schemas.microsoft.com/office/word/2010/wordprocessingCanvas" xmlns:cx="http://schemas.microsoft.com/office/drawing/2014/chartex" xmlns:cx1="http://schemas.microsoft.com/office/drawing/2015/9/8/chartex" xmlns:mc="http://schemas.openxmlformats.org/markup-compatibility/2006" xmlns:o="urn:schemas-microsoft-com:office:office" xmlns:r="http://schemas.openxmlformats.org/officeDocument/2006/relationships" xmlns:m="http://schemas.openxmlformats.org/officeDocument/2006/math" xmlns:v="urn:schemas-microsoft-com:vml" xmlns:wp14="http://schemas.microsoft.com/office/word/2010/wordprocessingDrawing" xmlns:wp="http://schemas.openxmlformats.org/drawingml/2006/wordprocessingDrawing" xmlns:w10="urn:schemas-microsoft-com:office:word" xmlns:w="http://schemas.openxmlformats.org/wordprocessingml/2006/main" xmlns:w14="http://schemas.microsoft.com/office/word/2010/wordml" xmlns:w15="http://schemas.microsoft.com/office/word/2012/wordml" xmlns:w16se="http://schemas.microsoft.com/office/word/2015/wordml/symex" xmlns:wpg="http://schemas.microsoft.com/office/word/2010/wordprocessingGroup" xmlns:wpi="http://schemas.microsoft.com/office/word/2010/wordprocessingInk" xmlns:wne="http://schemas.microsoft.com/office/word/2006/wordml" xmlns:wps="http://schemas.microsoft.com/office/word/2010/wordprocessingShape" mc:Ignorable="w14 w15 w16se wp14">
+<w:document xmlns:wpc="http://schemas.microsoft.com/office/word/2010/wordprocessingCanvas" xmlns:cx="http://schemas.microsoft.com/office/drawing/2014/chartex" xmlns:cx1="http://schemas.microsoft.com/office/drawing/2015/9/8/chartex" xmlns:cx2="http://schemas.microsoft.com/office/drawing/2015/10/21/chartex" xmlns:cx3="http://schemas.microsoft.com/office/drawing/2016/5/9/chartex" xmlns:cx4="http://schemas.microsoft.com/office/drawing/2016/5/10/chartex" xmlns:cx5="http://schemas.microsoft.com/office/drawing/2016/5/11/chartex" xmlns:cx6="http://schemas.microsoft.com/office/drawing/2016/5/12/chartex" xmlns:cx7="http://schemas.microsoft.com/office/drawing/2016/5/13/chartex" xmlns:cx8="http://schemas.microsoft.com/office/drawing/2016/5/14/chartex" xmlns:mc="http://schemas.openxmlformats.org/markup-compatibility/2006" xmlns:aink="http://schemas.microsoft.com/office/drawing/2016/ink" xmlns:am3d="http://schemas.microsoft.com/office/drawing/2017/model3d" xmlns:o="urn:schemas-microsoft-com:office:office" xmlns:r="http://schemas.openxmlformats.org/officeDocument/2006/relationships" xmlns:m="http://schemas.openxmlformats.org/officeDocument/2006/math" xmlns:v="urn:schemas-microsoft-com:vml" xmlns:wp14="http://schemas.microsoft.com/office/word/2010/wordprocessingDrawing" xmlns:wp="http://schemas.openxmlformats.org/drawingml/2006/wordprocessingDrawing" xmlns:w10="urn:schemas-microsoft-com:office:word" xmlns:w="http://schemas.openxmlformats.org/wordprocessingml/2006/main" xmlns:w14="http://schemas.microsoft.com/office/word/2010/wordml" xmlns:w15="http://schemas.microsoft.com/office/word/2012/wordml" xmlns:w16cid="http://schemas.microsoft.com/office/word/2016/wordml/cid" xmlns:w16se="http://schemas.microsoft.com/office/word/2015/wordml/symex" xmlns:wpg="http://schemas.microsoft.com/office/word/2010/wordprocessingGroup" xmlns:wpi="http://schemas.microsoft.com/office/word/2010/wordprocessingInk" xmlns:wne="http://schemas.microsoft.com/office/word/2006/wordml" xmlns:wps="http://schemas.microsoft.com/office/word/2010/wordprocessingShape" mc:Ignorable="w14 w15 w16se w16cid wp14">
   <w:body>
     <w:p>
       <w:pPr>
-        <w:pStyle w:val="Tiu"/>
+        <w:pStyle w:val="Title"/>
         <w:jc w:val="center"/>
       </w:pPr>
     </w:p>
     <w:p>
       <w:pPr>
-        <w:pStyle w:val="Tiu"/>
+        <w:pStyle w:val="Title"/>
         <w:jc w:val="center"/>
       </w:pPr>
       <w:r>
@@ -19,7 +19,7 @@
           <w:lang w:eastAsia="en-US"/>
         </w:rPr>
         <w:drawing>
-          <wp:inline distT="0" distB="0" distL="0" distR="0">
+          <wp:inline distT="0" distB="0" distL="0" distR="0" wp14:anchorId="36744208" wp14:editId="25160A0B">
             <wp:extent cx="5295515" cy="2216727"/>
             <wp:effectExtent l="0" t="0" r="635" b="0"/>
             <wp:docPr id="1" name="Hình ảnh 1" descr="Image result for Aptech Logo"/>
@@ -70,31 +70,31 @@
     </w:p>
     <w:p>
       <w:pPr>
-        <w:pStyle w:val="Tiu"/>
+        <w:pStyle w:val="Title"/>
         <w:jc w:val="center"/>
       </w:pPr>
     </w:p>
     <w:p>
       <w:pPr>
-        <w:pStyle w:val="Tiu"/>
+        <w:pStyle w:val="Title"/>
         <w:jc w:val="center"/>
       </w:pPr>
     </w:p>
     <w:p>
       <w:pPr>
-        <w:pStyle w:val="Tiu"/>
+        <w:pStyle w:val="Title"/>
         <w:jc w:val="center"/>
       </w:pPr>
     </w:p>
     <w:p>
       <w:pPr>
-        <w:pStyle w:val="Tiu"/>
+        <w:pStyle w:val="Title"/>
         <w:jc w:val="center"/>
       </w:pPr>
     </w:p>
     <w:p>
       <w:pPr>
-        <w:pStyle w:val="Tiu"/>
+        <w:pStyle w:val="Title"/>
         <w:jc w:val="center"/>
         <w:rPr>
           <w:rFonts w:ascii="Arial" w:hAnsi="Arial" w:cs="Arial"/>
@@ -106,19 +106,18 @@
     </w:p>
     <w:p>
       <w:pPr>
-        <w:pStyle w:val="Tiu"/>
+        <w:pStyle w:val="Title"/>
         <w:ind w:left="720"/>
         <w:jc w:val="right"/>
         <w:rPr>
-          <w:rFonts w:ascii="Arial" w:hAnsi="Arial" w:cs="Arial"/>
+          <w:rFonts w:ascii="Impact" w:hAnsi="Impact" w:cs="Arial"/>
           <w:b/>
         </w:rPr>
       </w:pPr>
       <w:proofErr w:type="spellStart"/>
-      <w:proofErr w:type="gramStart"/>
-      <w:r>
-        <w:rPr>
-          <w:rFonts w:ascii="French Script MT" w:hAnsi="French Script MT" w:cs="Arial"/>
+      <w:r>
+        <w:rPr>
+          <w:rFonts w:ascii="Impact" w:hAnsi="Impact" w:cs="Arial"/>
           <w:b/>
           <w:sz w:val="96"/>
           <w:szCs w:val="96"/>
@@ -126,10 +125,9 @@
         <w:t>eProject</w:t>
       </w:r>
       <w:proofErr w:type="spellEnd"/>
-      <w:proofErr w:type="gramEnd"/>
-      <w:r>
-        <w:rPr>
-          <w:rFonts w:ascii="French Script MT" w:hAnsi="French Script MT" w:cs="Arial"/>
+      <w:r>
+        <w:rPr>
+          <w:rFonts w:ascii="Impact" w:hAnsi="Impact" w:cs="Arial"/>
           <w:b/>
           <w:sz w:val="96"/>
           <w:szCs w:val="96"/>
@@ -139,7 +137,7 @@
     </w:p>
     <w:tbl>
       <w:tblPr>
-        <w:tblStyle w:val="LiBang"/>
+        <w:tblStyle w:val="TableGrid"/>
         <w:tblW w:w="9003" w:type="dxa"/>
         <w:tblInd w:w="0" w:type="dxa"/>
         <w:tblLook w:val="04A0" w:firstRow="1" w:lastRow="0" w:firstColumn="1" w:lastColumn="0" w:noHBand="0" w:noVBand="1"/>
@@ -493,7 +491,7 @@
     </w:tbl>
     <w:p>
       <w:pPr>
-        <w:pStyle w:val="u1"/>
+        <w:pStyle w:val="Heading1"/>
       </w:pPr>
     </w:p>
     <w:p>
@@ -514,7 +512,7 @@
     </w:p>
     <w:p>
       <w:pPr>
-        <w:pStyle w:val="u1"/>
+        <w:pStyle w:val="Heading1"/>
         <w:rPr>
           <w:rFonts w:ascii="iCiel Brandon Text Bold" w:hAnsi="iCiel Brandon Text Bold"/>
           <w:b w:val="0"/>
@@ -532,7 +530,7 @@
     <w:p>
       <w:pPr>
         <w:rPr>
-          <w:rStyle w:val="Nhnmanh"/>
+          <w:rStyle w:val="Emphasis"/>
           <w:rFonts w:ascii="Georgia" w:hAnsi="Georgia"/>
           <w:color w:val="797979"/>
           <w:sz w:val="21"/>
@@ -544,7 +542,7 @@
     <w:p>
       <w:pPr>
         <w:rPr>
-          <w:rStyle w:val="Nhnmanh"/>
+          <w:rStyle w:val="Emphasis"/>
           <w:rFonts w:ascii="Georgia" w:hAnsi="Georgia"/>
           <w:color w:val="3B3838" w:themeColor="background2" w:themeShade="40"/>
           <w:sz w:val="28"/>
@@ -554,7 +552,7 @@
       </w:pPr>
       <w:r>
         <w:rPr>
-          <w:rStyle w:val="Nhnmanh"/>
+          <w:rStyle w:val="Emphasis"/>
           <w:rFonts w:ascii="Georgia" w:hAnsi="Georgia"/>
           <w:color w:val="3B3838" w:themeColor="background2" w:themeShade="40"/>
           <w:sz w:val="28"/>
@@ -565,339 +563,278 @@
       </w:r>
       <w:r>
         <w:rPr>
-          <w:rStyle w:val="Nhnmanh"/>
+          <w:rStyle w:val="Emphasis"/>
           <w:rFonts w:ascii="Georgia" w:hAnsi="Georgia"/>
           <w:color w:val="3B3838" w:themeColor="background2" w:themeShade="40"/>
           <w:sz w:val="28"/>
           <w:szCs w:val="28"/>
           <w:bdr w:val="none" w:sz="0" w:space="0" w:color="auto" w:frame="1"/>
         </w:rPr>
-        <w:t xml:space="preserve">Chu Tuan </w:t>
-      </w:r>
-      <w:proofErr w:type="spellStart"/>
-      <w:r>
-        <w:rPr>
-          <w:rStyle w:val="Nhnmanh"/>
+        <w:t xml:space="preserve">Chu Tuan Anh </w:t>
+      </w:r>
+      <w:r>
+        <w:rPr>
+          <w:rStyle w:val="Emphasis"/>
           <w:rFonts w:ascii="Georgia" w:hAnsi="Georgia"/>
           <w:color w:val="3B3838" w:themeColor="background2" w:themeShade="40"/>
           <w:sz w:val="28"/>
           <w:szCs w:val="28"/>
           <w:bdr w:val="none" w:sz="0" w:space="0" w:color="auto" w:frame="1"/>
         </w:rPr>
-        <w:t>Anh</w:t>
-      </w:r>
-      <w:proofErr w:type="spellEnd"/>
-      <w:r>
-        <w:rPr>
-          <w:rStyle w:val="Nhnmanh"/>
+        <w:t xml:space="preserve">who gave me the golden opportunity to do this wonderful project on the topic </w:t>
+      </w:r>
+      <w:r>
+        <w:rPr>
+          <w:rStyle w:val="Emphasis"/>
           <w:rFonts w:ascii="Georgia" w:hAnsi="Georgia"/>
           <w:color w:val="3B3838" w:themeColor="background2" w:themeShade="40"/>
           <w:sz w:val="28"/>
           <w:szCs w:val="28"/>
           <w:bdr w:val="none" w:sz="0" w:space="0" w:color="auto" w:frame="1"/>
         </w:rPr>
-        <w:t xml:space="preserve"> </w:t>
-      </w:r>
-      <w:r>
-        <w:rPr>
-          <w:rStyle w:val="Nhnmanh"/>
+        <w:t>A company selling various types of Lenses and Frames</w:t>
+      </w:r>
+      <w:r>
+        <w:rPr>
+          <w:rStyle w:val="Emphasis"/>
           <w:rFonts w:ascii="Georgia" w:hAnsi="Georgia"/>
           <w:color w:val="3B3838" w:themeColor="background2" w:themeShade="40"/>
           <w:sz w:val="28"/>
           <w:szCs w:val="28"/>
           <w:bdr w:val="none" w:sz="0" w:space="0" w:color="auto" w:frame="1"/>
         </w:rPr>
-        <w:t xml:space="preserve">who gave me the golden opportunity to do this wonderful project on the topic </w:t>
-      </w:r>
-      <w:r>
-        <w:rPr>
-          <w:rStyle w:val="Nhnmanh"/>
+        <w:t xml:space="preserve">, which also helped me in doing a lot of </w:t>
+      </w:r>
+      <w:r>
+        <w:rPr>
+          <w:rStyle w:val="Emphasis"/>
           <w:rFonts w:ascii="Georgia" w:hAnsi="Georgia"/>
           <w:color w:val="3B3838" w:themeColor="background2" w:themeShade="40"/>
           <w:sz w:val="28"/>
           <w:szCs w:val="28"/>
           <w:bdr w:val="none" w:sz="0" w:space="0" w:color="auto" w:frame="1"/>
         </w:rPr>
-        <w:t>A company selling various types of Lenses and Frames</w:t>
-      </w:r>
-      <w:r>
-        <w:rPr>
-          <w:rStyle w:val="Nhnmanh"/>
+        <w:t>research and I</w:t>
+      </w:r>
+      <w:r>
+        <w:rPr>
+          <w:rStyle w:val="Emphasis"/>
           <w:rFonts w:ascii="Georgia" w:hAnsi="Georgia"/>
           <w:color w:val="3B3838" w:themeColor="background2" w:themeShade="40"/>
           <w:sz w:val="28"/>
           <w:szCs w:val="28"/>
           <w:bdr w:val="none" w:sz="0" w:space="0" w:color="auto" w:frame="1"/>
         </w:rPr>
-        <w:t xml:space="preserve">, which also helped me in doing a lot of </w:t>
-      </w:r>
-      <w:r>
-        <w:rPr>
-          <w:rStyle w:val="Nhnmanh"/>
+        <w:t xml:space="preserve"> came to know about so many new things I am really thankful to them.</w:t>
+      </w:r>
+    </w:p>
+    <w:p>
+      <w:pPr>
+        <w:rPr>
+          <w:rStyle w:val="Emphasis"/>
           <w:rFonts w:ascii="Georgia" w:hAnsi="Georgia"/>
           <w:color w:val="3B3838" w:themeColor="background2" w:themeShade="40"/>
           <w:sz w:val="28"/>
           <w:szCs w:val="28"/>
           <w:bdr w:val="none" w:sz="0" w:space="0" w:color="auto" w:frame="1"/>
         </w:rPr>
-        <w:t>research and I</w:t>
-      </w:r>
-      <w:r>
-        <w:rPr>
-          <w:rStyle w:val="Nhnmanh"/>
+      </w:pPr>
+      <w:r>
+        <w:rPr>
           <w:rFonts w:ascii="Georgia" w:hAnsi="Georgia"/>
           <w:color w:val="3B3838" w:themeColor="background2" w:themeShade="40"/>
           <w:sz w:val="28"/>
           <w:szCs w:val="28"/>
-          <w:bdr w:val="none" w:sz="0" w:space="0" w:color="auto" w:frame="1"/>
-        </w:rPr>
-        <w:t xml:space="preserve"> came to know about so many new things I am really thankful to them.</w:t>
-      </w:r>
-    </w:p>
-    <w:p>
-      <w:pPr>
-        <w:rPr>
-          <w:rStyle w:val="Nhnmanh"/>
+        </w:rPr>
+        <w:br/>
+      </w:r>
+      <w:r>
+        <w:rPr>
+          <w:rStyle w:val="Emphasis"/>
           <w:rFonts w:ascii="Georgia" w:hAnsi="Georgia"/>
           <w:color w:val="3B3838" w:themeColor="background2" w:themeShade="40"/>
           <w:sz w:val="28"/>
           <w:szCs w:val="28"/>
           <w:bdr w:val="none" w:sz="0" w:space="0" w:color="auto" w:frame="1"/>
         </w:rPr>
-      </w:pPr>
-      <w:r>
-        <w:rPr>
+        <w:t>Secondly I</w:t>
+      </w:r>
+      <w:r>
+        <w:rPr>
+          <w:rStyle w:val="Emphasis"/>
           <w:rFonts w:ascii="Georgia" w:hAnsi="Georgia"/>
           <w:color w:val="3B3838" w:themeColor="background2" w:themeShade="40"/>
           <w:sz w:val="28"/>
           <w:szCs w:val="28"/>
-        </w:rPr>
-        <w:br/>
-      </w:r>
-      <w:r>
-        <w:rPr>
-          <w:rStyle w:val="Nhnmanh"/>
+          <w:bdr w:val="none" w:sz="0" w:space="0" w:color="auto" w:frame="1"/>
+        </w:rPr>
+        <w:t xml:space="preserve"> would also like to thank </w:t>
+      </w:r>
+      <w:r>
+        <w:rPr>
+          <w:rStyle w:val="Emphasis"/>
           <w:rFonts w:ascii="Georgia" w:hAnsi="Georgia"/>
           <w:color w:val="3B3838" w:themeColor="background2" w:themeShade="40"/>
           <w:sz w:val="28"/>
           <w:szCs w:val="28"/>
           <w:bdr w:val="none" w:sz="0" w:space="0" w:color="auto" w:frame="1"/>
         </w:rPr>
-        <w:t>Secondly I</w:t>
-      </w:r>
-      <w:r>
-        <w:rPr>
-          <w:rStyle w:val="Nhnmanh"/>
+        <w:t>our team</w:t>
+      </w:r>
+      <w:r>
+        <w:rPr>
+          <w:rStyle w:val="Emphasis"/>
           <w:rFonts w:ascii="Georgia" w:hAnsi="Georgia"/>
           <w:color w:val="3B3838" w:themeColor="background2" w:themeShade="40"/>
           <w:sz w:val="28"/>
           <w:szCs w:val="28"/>
           <w:bdr w:val="none" w:sz="0" w:space="0" w:color="auto" w:frame="1"/>
         </w:rPr>
-        <w:t xml:space="preserve"> would also like to thank </w:t>
-      </w:r>
-      <w:r>
-        <w:rPr>
-          <w:rStyle w:val="Nhnmanh"/>
+        <w:t xml:space="preserve"> in finalizing this project within the limited time frame.</w:t>
+      </w:r>
+      <w:r>
+        <w:rPr>
           <w:rFonts w:ascii="Georgia" w:hAnsi="Georgia"/>
           <w:color w:val="3B3838" w:themeColor="background2" w:themeShade="40"/>
           <w:sz w:val="28"/>
           <w:szCs w:val="28"/>
           <w:bdr w:val="none" w:sz="0" w:space="0" w:color="auto" w:frame="1"/>
         </w:rPr>
-        <w:t>our team</w:t>
-      </w:r>
-      <w:r>
-        <w:rPr>
-          <w:rStyle w:val="Nhnmanh"/>
+        <w:t xml:space="preserve"> </w:t>
+      </w:r>
+      <w:r>
+        <w:rPr>
+          <w:rStyle w:val="Emphasis"/>
           <w:rFonts w:ascii="Georgia" w:hAnsi="Georgia"/>
           <w:color w:val="3B3838" w:themeColor="background2" w:themeShade="40"/>
           <w:sz w:val="28"/>
           <w:szCs w:val="28"/>
           <w:bdr w:val="none" w:sz="0" w:space="0" w:color="auto" w:frame="1"/>
         </w:rPr>
-        <w:t xml:space="preserve"> in finalizing this project within the limited time frame.</w:t>
-      </w:r>
-      <w:r>
-        <w:rPr>
+        <w:t xml:space="preserve">I owe my deep gratitude to our project guide </w:t>
+      </w:r>
+      <w:r>
+        <w:rPr>
+          <w:rStyle w:val="Emphasis"/>
           <w:rFonts w:ascii="Georgia" w:hAnsi="Georgia"/>
           <w:color w:val="3B3838" w:themeColor="background2" w:themeShade="40"/>
           <w:sz w:val="28"/>
           <w:szCs w:val="28"/>
           <w:bdr w:val="none" w:sz="0" w:space="0" w:color="auto" w:frame="1"/>
         </w:rPr>
-        <w:t xml:space="preserve"> </w:t>
-      </w:r>
-      <w:r>
-        <w:rPr>
-          <w:rStyle w:val="Nhnmanh"/>
+        <w:t>Dang Minh Quan,</w:t>
+      </w:r>
+      <w:r>
+        <w:rPr>
+          <w:rStyle w:val="Emphasis"/>
           <w:rFonts w:ascii="Georgia" w:hAnsi="Georgia"/>
           <w:color w:val="3B3838" w:themeColor="background2" w:themeShade="40"/>
           <w:sz w:val="28"/>
           <w:szCs w:val="28"/>
           <w:bdr w:val="none" w:sz="0" w:space="0" w:color="auto" w:frame="1"/>
         </w:rPr>
-        <w:t xml:space="preserve">I owe my deep gratitude to our project guide </w:t>
-      </w:r>
-      <w:r>
-        <w:rPr>
-          <w:rStyle w:val="Nhnmanh"/>
+        <w:t xml:space="preserve"> who took keen interest on our project work and guided us all along, till the completion of our project work by providing all the necessary information for developing a good system.</w:t>
+      </w:r>
+    </w:p>
+    <w:p>
+      <w:pPr>
+        <w:spacing w:after="0" w:line="257" w:lineRule="auto"/>
+        <w:rPr>
+          <w:rStyle w:val="Emphasis"/>
           <w:rFonts w:ascii="Georgia" w:hAnsi="Georgia"/>
           <w:color w:val="3B3838" w:themeColor="background2" w:themeShade="40"/>
           <w:sz w:val="28"/>
           <w:szCs w:val="28"/>
           <w:bdr w:val="none" w:sz="0" w:space="0" w:color="auto" w:frame="1"/>
         </w:rPr>
-        <w:t xml:space="preserve">Dang Minh </w:t>
-      </w:r>
-      <w:proofErr w:type="spellStart"/>
-      <w:r>
-        <w:rPr>
-          <w:rStyle w:val="Nhnmanh"/>
+      </w:pPr>
+      <w:r>
+        <w:rPr>
+          <w:rStyle w:val="Emphasis"/>
           <w:rFonts w:ascii="Georgia" w:hAnsi="Georgia"/>
           <w:color w:val="3B3838" w:themeColor="background2" w:themeShade="40"/>
           <w:sz w:val="28"/>
           <w:szCs w:val="28"/>
           <w:bdr w:val="none" w:sz="0" w:space="0" w:color="auto" w:frame="1"/>
         </w:rPr>
-        <w:t>Quan</w:t>
-      </w:r>
-      <w:proofErr w:type="spellEnd"/>
-      <w:r>
-        <w:rPr>
-          <w:rStyle w:val="Nhnmanh"/>
+        <w:t xml:space="preserve">I am thankful to and fortunate enough to get constant encouragement, support and guidance from all Teaching staffs of </w:t>
+      </w:r>
+      <w:r>
+        <w:rPr>
+          <w:rStyle w:val="Emphasis"/>
           <w:rFonts w:ascii="Georgia" w:hAnsi="Georgia"/>
           <w:color w:val="3B3838" w:themeColor="background2" w:themeShade="40"/>
           <w:sz w:val="28"/>
           <w:szCs w:val="28"/>
           <w:bdr w:val="none" w:sz="0" w:space="0" w:color="auto" w:frame="1"/>
         </w:rPr>
-        <w:t>,</w:t>
-      </w:r>
-      <w:r>
-        <w:rPr>
-          <w:rStyle w:val="Nhnmanh"/>
+        <w:t xml:space="preserve">Aptech </w:t>
+      </w:r>
+      <w:proofErr w:type="spellStart"/>
+      <w:r>
+        <w:rPr>
+          <w:rStyle w:val="Emphasis"/>
           <w:rFonts w:ascii="Georgia" w:hAnsi="Georgia"/>
           <w:color w:val="3B3838" w:themeColor="background2" w:themeShade="40"/>
           <w:sz w:val="28"/>
           <w:szCs w:val="28"/>
           <w:bdr w:val="none" w:sz="0" w:space="0" w:color="auto" w:frame="1"/>
         </w:rPr>
-        <w:t xml:space="preserve"> who took keen interest on our project work and guided us all along, till the completion of our project work by providing all the necessary information for developing a good system.</w:t>
-      </w:r>
-    </w:p>
-    <w:p>
-      <w:pPr>
-        <w:spacing w:after="0" w:line="257" w:lineRule="auto"/>
-        <w:rPr>
-          <w:rStyle w:val="Nhnmanh"/>
+        <w:t>Aprotrain</w:t>
+      </w:r>
+      <w:proofErr w:type="spellEnd"/>
+      <w:r>
+        <w:rPr>
+          <w:rStyle w:val="Emphasis"/>
           <w:rFonts w:ascii="Georgia" w:hAnsi="Georgia"/>
           <w:color w:val="3B3838" w:themeColor="background2" w:themeShade="40"/>
           <w:sz w:val="28"/>
           <w:szCs w:val="28"/>
           <w:bdr w:val="none" w:sz="0" w:space="0" w:color="auto" w:frame="1"/>
         </w:rPr>
-      </w:pPr>
-      <w:r>
-        <w:rPr>
-          <w:rStyle w:val="Nhnmanh"/>
+        <w:t xml:space="preserve"> which helped us in successfully completing our project work. Also, I would like to extend our sincere esteems to all staff in laboratory for their timely support.</w:t>
+      </w:r>
+    </w:p>
+    <w:p>
+      <w:pPr>
+        <w:spacing w:line="259" w:lineRule="auto"/>
+        <w:rPr>
+          <w:rStyle w:val="Emphasis"/>
           <w:rFonts w:ascii="Georgia" w:hAnsi="Georgia"/>
           <w:color w:val="3B3838" w:themeColor="background2" w:themeShade="40"/>
           <w:sz w:val="28"/>
           <w:szCs w:val="28"/>
           <w:bdr w:val="none" w:sz="0" w:space="0" w:color="auto" w:frame="1"/>
         </w:rPr>
-        <w:t xml:space="preserve">I am thankful to and fortunate enough to get constant encouragement, support and guidance from all Teaching staffs of </w:t>
-      </w:r>
-      <w:proofErr w:type="spellStart"/>
-      <w:r>
-        <w:rPr>
-          <w:rStyle w:val="Nhnmanh"/>
+      </w:pPr>
+      <w:r>
+        <w:rPr>
+          <w:rStyle w:val="Emphasis"/>
           <w:rFonts w:ascii="Georgia" w:hAnsi="Georgia"/>
           <w:color w:val="3B3838" w:themeColor="background2" w:themeShade="40"/>
           <w:sz w:val="28"/>
           <w:szCs w:val="28"/>
           <w:bdr w:val="none" w:sz="0" w:space="0" w:color="auto" w:frame="1"/>
         </w:rPr>
-        <w:t>Aptech</w:t>
-      </w:r>
-      <w:proofErr w:type="spellEnd"/>
-      <w:r>
-        <w:rPr>
-          <w:rStyle w:val="Nhnmanh"/>
+        <w:br w:type="page"/>
+      </w:r>
+    </w:p>
+    <w:p>
+      <w:pPr>
+        <w:spacing w:after="0" w:line="257" w:lineRule="auto"/>
+        <w:rPr>
+          <w:rStyle w:val="Emphasis"/>
           <w:rFonts w:ascii="Georgia" w:hAnsi="Georgia"/>
           <w:color w:val="3B3838" w:themeColor="background2" w:themeShade="40"/>
           <w:sz w:val="28"/>
           <w:szCs w:val="28"/>
           <w:bdr w:val="none" w:sz="0" w:space="0" w:color="auto" w:frame="1"/>
         </w:rPr>
-        <w:t xml:space="preserve"> </w:t>
-      </w:r>
-      <w:proofErr w:type="spellStart"/>
-      <w:r>
-        <w:rPr>
-          <w:rStyle w:val="Nhnmanh"/>
-          <w:rFonts w:ascii="Georgia" w:hAnsi="Georgia"/>
-          <w:color w:val="3B3838" w:themeColor="background2" w:themeShade="40"/>
-          <w:sz w:val="28"/>
-          <w:szCs w:val="28"/>
-          <w:bdr w:val="none" w:sz="0" w:space="0" w:color="auto" w:frame="1"/>
-        </w:rPr>
-        <w:t>Aprotrain</w:t>
-      </w:r>
-      <w:proofErr w:type="spellEnd"/>
-      <w:r>
-        <w:rPr>
-          <w:rStyle w:val="Nhnmanh"/>
-          <w:rFonts w:ascii="Georgia" w:hAnsi="Georgia"/>
-          <w:color w:val="3B3838" w:themeColor="background2" w:themeShade="40"/>
-          <w:sz w:val="28"/>
-          <w:szCs w:val="28"/>
-          <w:bdr w:val="none" w:sz="0" w:space="0" w:color="auto" w:frame="1"/>
-        </w:rPr>
-        <w:t xml:space="preserve"> which helped us in successfully completing our project work. Also, I would like to extend our sincere esteems to all staff in laboratory for their timely support.</w:t>
-      </w:r>
-    </w:p>
-    <w:p>
-      <w:pPr>
-        <w:spacing w:line="259" w:lineRule="auto"/>
-        <w:rPr>
-          <w:rStyle w:val="Nhnmanh"/>
-          <w:rFonts w:ascii="Georgia" w:hAnsi="Georgia"/>
-          <w:color w:val="3B3838" w:themeColor="background2" w:themeShade="40"/>
-          <w:sz w:val="28"/>
-          <w:szCs w:val="28"/>
-          <w:bdr w:val="none" w:sz="0" w:space="0" w:color="auto" w:frame="1"/>
-        </w:rPr>
-      </w:pPr>
-      <w:r>
-        <w:rPr>
-          <w:rStyle w:val="Nhnmanh"/>
-          <w:rFonts w:ascii="Georgia" w:hAnsi="Georgia"/>
-          <w:color w:val="3B3838" w:themeColor="background2" w:themeShade="40"/>
-          <w:sz w:val="28"/>
-          <w:szCs w:val="28"/>
-          <w:bdr w:val="none" w:sz="0" w:space="0" w:color="auto" w:frame="1"/>
-        </w:rPr>
-        <w:br w:type="page"/>
-      </w:r>
-    </w:p>
-    <w:p>
-      <w:pPr>
-        <w:spacing w:after="0" w:line="257" w:lineRule="auto"/>
-        <w:rPr>
-          <w:rStyle w:val="Nhnmanh"/>
-          <w:rFonts w:ascii="Georgia" w:hAnsi="Georgia"/>
-          <w:color w:val="3B3838" w:themeColor="background2" w:themeShade="40"/>
-          <w:sz w:val="28"/>
-          <w:szCs w:val="28"/>
-          <w:bdr w:val="none" w:sz="0" w:space="0" w:color="auto" w:frame="1"/>
-        </w:rPr>
-      </w:pPr>
-    </w:p>
-    <w:p>
-      <w:pPr>
-        <w:pStyle w:val="u1"/>
+      </w:pPr>
+    </w:p>
+    <w:p>
+      <w:pPr>
+        <w:pStyle w:val="Heading1"/>
         <w:rPr>
           <w:rFonts w:ascii="iCiel Brandon Text Bold" w:hAnsi="iCiel Brandon Text Bold"/>
           <w:b w:val="0"/>
@@ -924,7 +861,7 @@
     </w:p>
     <w:p>
       <w:pPr>
-        <w:pStyle w:val="oancuaDanhsach"/>
+        <w:pStyle w:val="ListParagraph"/>
         <w:numPr>
           <w:ilvl w:val="0"/>
           <w:numId w:val="1"/>
@@ -941,7 +878,6 @@
         </w:rPr>
       </w:pPr>
       <w:proofErr w:type="spellStart"/>
-      <w:proofErr w:type="gramStart"/>
       <w:r>
         <w:rPr>
           <w:rFonts w:ascii="Sylfaen" w:hAnsi="Sylfaen" w:cs="Times New Roman"/>
@@ -961,7 +897,6 @@
         <w:t>t</w:t>
       </w:r>
       <w:proofErr w:type="spellEnd"/>
-      <w:proofErr w:type="gramEnd"/>
       <w:r>
         <w:rPr>
           <w:rFonts w:ascii="Sylfaen" w:hAnsi="Sylfaen" w:cs="Times New Roman"/>
@@ -983,7 +918,7 @@
     </w:p>
     <w:p>
       <w:pPr>
-        <w:pStyle w:val="oancuaDanhsach"/>
+        <w:pStyle w:val="ListParagraph"/>
         <w:numPr>
           <w:ilvl w:val="0"/>
           <w:numId w:val="1"/>
@@ -997,7 +932,6 @@
         </w:rPr>
       </w:pPr>
       <w:proofErr w:type="spellStart"/>
-      <w:proofErr w:type="gramStart"/>
       <w:r>
         <w:rPr>
           <w:rFonts w:ascii="Sylfaen" w:hAnsi="Sylfaen" w:cs="Times New Roman"/>
@@ -1008,7 +942,6 @@
         <w:t>eProject</w:t>
       </w:r>
       <w:proofErr w:type="spellEnd"/>
-      <w:proofErr w:type="gramEnd"/>
       <w:r>
         <w:rPr>
           <w:rFonts w:ascii="Sylfaen" w:hAnsi="Sylfaen" w:cs="Times New Roman"/>
@@ -1025,8 +958,9 @@
           <w:sz w:val="40"/>
           <w:szCs w:val="40"/>
         </w:rPr>
-        <w:t>……………………………………</w:t>
-      </w:r>
+        <w:t>…………………………………</w:t>
+      </w:r>
+      <w:proofErr w:type="gramStart"/>
       <w:r>
         <w:rPr>
           <w:rFonts w:ascii="Sylfaen" w:hAnsi="Sylfaen" w:cs="Times New Roman"/>
@@ -1034,8 +968,9 @@
           <w:sz w:val="40"/>
           <w:szCs w:val="40"/>
         </w:rPr>
-        <w:t>..</w:t>
-      </w:r>
+        <w:t>…..</w:t>
+      </w:r>
+      <w:proofErr w:type="gramEnd"/>
       <w:r>
         <w:rPr>
           <w:rFonts w:ascii="Sylfaen" w:hAnsi="Sylfaen" w:cs="Times New Roman"/>
@@ -1048,7 +983,7 @@
     </w:p>
     <w:p>
       <w:pPr>
-        <w:pStyle w:val="oancuaDanhsach"/>
+        <w:pStyle w:val="ListParagraph"/>
         <w:numPr>
           <w:ilvl w:val="0"/>
           <w:numId w:val="1"/>
@@ -1062,7 +997,6 @@
         </w:rPr>
       </w:pPr>
       <w:proofErr w:type="spellStart"/>
-      <w:proofErr w:type="gramStart"/>
       <w:r>
         <w:rPr>
           <w:rFonts w:ascii="Sylfaen" w:hAnsi="Sylfaen" w:cs="Times New Roman"/>
@@ -1082,7 +1016,6 @@
         <w:t>ct</w:t>
       </w:r>
       <w:proofErr w:type="spellEnd"/>
-      <w:proofErr w:type="gramEnd"/>
       <w:r>
         <w:rPr>
           <w:rFonts w:ascii="Sylfaen" w:hAnsi="Sylfaen" w:cs="Times New Roman"/>
@@ -1090,8 +1023,9 @@
           <w:sz w:val="40"/>
           <w:szCs w:val="40"/>
         </w:rPr>
-        <w:t xml:space="preserve"> Design...</w:t>
-      </w:r>
+        <w:t xml:space="preserve"> Design...…………………………………</w:t>
+      </w:r>
+      <w:proofErr w:type="gramStart"/>
       <w:r>
         <w:rPr>
           <w:rFonts w:ascii="Sylfaen" w:hAnsi="Sylfaen" w:cs="Times New Roman"/>
@@ -1099,8 +1033,9 @@
           <w:sz w:val="40"/>
           <w:szCs w:val="40"/>
         </w:rPr>
-        <w:t>……………………………………</w:t>
-      </w:r>
+        <w:t>…..</w:t>
+      </w:r>
+      <w:proofErr w:type="gramEnd"/>
       <w:r>
         <w:rPr>
           <w:rFonts w:ascii="Sylfaen" w:hAnsi="Sylfaen" w:cs="Times New Roman"/>
@@ -1108,21 +1043,12 @@
           <w:sz w:val="40"/>
           <w:szCs w:val="40"/>
         </w:rPr>
-        <w:t>..</w:t>
-      </w:r>
-      <w:r>
-        <w:rPr>
-          <w:rFonts w:ascii="Sylfaen" w:hAnsi="Sylfaen" w:cs="Times New Roman"/>
-          <w:b/>
-          <w:sz w:val="40"/>
-          <w:szCs w:val="40"/>
-        </w:rPr>
         <w:t>…</w:t>
       </w:r>
     </w:p>
     <w:p>
       <w:pPr>
-        <w:pStyle w:val="oancuaDanhsach"/>
+        <w:pStyle w:val="ListParagraph"/>
         <w:numPr>
           <w:ilvl w:val="0"/>
           <w:numId w:val="1"/>
@@ -1160,7 +1086,7 @@
           <w:sz w:val="40"/>
           <w:szCs w:val="40"/>
         </w:rPr>
-        <w:t>d User Guide</w:t>
+        <w:t>d User Guide…………………………</w:t>
       </w:r>
       <w:r>
         <w:rPr>
@@ -1169,39 +1095,12 @@
           <w:sz w:val="40"/>
           <w:szCs w:val="40"/>
         </w:rPr>
-        <w:t>……………………</w:t>
-      </w:r>
-      <w:r>
-        <w:rPr>
-          <w:rFonts w:ascii="Sylfaen" w:hAnsi="Sylfaen" w:cs="Times New Roman"/>
-          <w:b/>
-          <w:sz w:val="40"/>
-          <w:szCs w:val="40"/>
-        </w:rPr>
-        <w:t>…</w:t>
-      </w:r>
-      <w:r>
-        <w:rPr>
-          <w:rFonts w:ascii="Sylfaen" w:hAnsi="Sylfaen" w:cs="Times New Roman"/>
-          <w:b/>
-          <w:sz w:val="40"/>
-          <w:szCs w:val="40"/>
-        </w:rPr>
-        <w:t>…</w:t>
-      </w:r>
-      <w:r>
-        <w:rPr>
-          <w:rFonts w:ascii="Sylfaen" w:hAnsi="Sylfaen" w:cs="Times New Roman"/>
-          <w:b/>
-          <w:sz w:val="40"/>
-          <w:szCs w:val="40"/>
-        </w:rPr>
         <w:t>….</w:t>
       </w:r>
     </w:p>
     <w:p>
       <w:pPr>
-        <w:pStyle w:val="oancuaDanhsach"/>
+        <w:pStyle w:val="ListParagraph"/>
         <w:numPr>
           <w:ilvl w:val="0"/>
           <w:numId w:val="1"/>
@@ -1221,39 +1120,12 @@
           <w:sz w:val="40"/>
           <w:szCs w:val="40"/>
         </w:rPr>
-        <w:t>Source Code with Comments</w:t>
-      </w:r>
-      <w:r>
-        <w:rPr>
-          <w:rFonts w:ascii="Sylfaen" w:hAnsi="Sylfaen" w:cs="Times New Roman"/>
-          <w:b/>
-          <w:sz w:val="40"/>
-          <w:szCs w:val="40"/>
-        </w:rPr>
-        <w:t>………………………</w:t>
-      </w:r>
-      <w:r>
-        <w:rPr>
-          <w:rFonts w:ascii="Sylfaen" w:hAnsi="Sylfaen" w:cs="Times New Roman"/>
-          <w:b/>
-          <w:sz w:val="40"/>
-          <w:szCs w:val="40"/>
-        </w:rPr>
-        <w:t>...</w:t>
-      </w:r>
-      <w:r>
-        <w:rPr>
-          <w:rFonts w:ascii="Sylfaen" w:hAnsi="Sylfaen" w:cs="Times New Roman"/>
-          <w:b/>
-          <w:sz w:val="40"/>
-          <w:szCs w:val="40"/>
-        </w:rPr>
-        <w:t>…</w:t>
-      </w:r>
-    </w:p>
-    <w:p>
-      <w:pPr>
-        <w:pStyle w:val="oancuaDanhsach"/>
+        <w:t>Source Code with Comments………………………...…</w:t>
+      </w:r>
+    </w:p>
+    <w:p>
+      <w:pPr>
+        <w:pStyle w:val="ListParagraph"/>
         <w:numPr>
           <w:ilvl w:val="0"/>
           <w:numId w:val="1"/>
@@ -1282,34 +1154,7 @@
           <w:sz w:val="40"/>
           <w:szCs w:val="40"/>
         </w:rPr>
-        <w:t>……</w:t>
-      </w:r>
-      <w:r>
-        <w:rPr>
-          <w:rFonts w:ascii="Sylfaen" w:hAnsi="Sylfaen" w:cs="Times New Roman"/>
-          <w:b/>
-          <w:sz w:val="40"/>
-          <w:szCs w:val="40"/>
-        </w:rPr>
-        <w:t>..</w:t>
-      </w:r>
-      <w:r>
-        <w:rPr>
-          <w:rFonts w:ascii="Sylfaen" w:hAnsi="Sylfaen" w:cs="Times New Roman"/>
-          <w:b/>
-          <w:sz w:val="40"/>
-          <w:szCs w:val="40"/>
-        </w:rPr>
-        <w:t>………………………………</w:t>
-      </w:r>
-      <w:r>
-        <w:rPr>
-          <w:rFonts w:ascii="Sylfaen" w:hAnsi="Sylfaen" w:cs="Times New Roman"/>
-          <w:b/>
-          <w:sz w:val="40"/>
-          <w:szCs w:val="40"/>
-        </w:rPr>
-        <w:t>..</w:t>
+        <w:t>……..………………………………..</w:t>
       </w:r>
     </w:p>
     <w:p>
@@ -1334,7 +1179,7 @@
     </w:p>
     <w:p>
       <w:pPr>
-        <w:pStyle w:val="u1"/>
+        <w:pStyle w:val="Heading1"/>
         <w:spacing w:after="0" w:line="257" w:lineRule="auto"/>
         <w:rPr>
           <w:rFonts w:ascii="iCiel Brandon Text Bold" w:hAnsi="iCiel Brandon Text Bold"/>
@@ -1378,7 +1223,7 @@
     </w:p>
     <w:p>
       <w:pPr>
-        <w:pStyle w:val="KhngDncch"/>
+        <w:pStyle w:val="NoSpacing"/>
         <w:rPr>
           <w:rFonts w:eastAsiaTheme="majorEastAsia"/>
           <w:shd w:val="clear" w:color="auto" w:fill="FFFFFF"/>
@@ -1387,66 +1232,66 @@
     </w:p>
     <w:p>
       <w:pPr>
-        <w:pStyle w:val="KhngDncch"/>
-        <w:rPr>
-          <w:rFonts w:ascii="iCiel Brush Up" w:hAnsi="iCiel Brush Up"/>
-          <w:sz w:val="48"/>
-          <w:szCs w:val="48"/>
-        </w:rPr>
-      </w:pPr>
-      <w:r>
-        <w:rPr>
-          <w:rFonts w:ascii="iCiel Brush Up" w:hAnsi="iCiel Brush Up"/>
-          <w:sz w:val="48"/>
-          <w:szCs w:val="48"/>
-        </w:rPr>
-        <w:t>------------------</w:t>
-      </w:r>
-      <w:r>
-        <w:rPr>
-          <w:rFonts w:ascii="iCiel Brush Up" w:hAnsi="iCiel Brush Up"/>
-          <w:sz w:val="48"/>
-          <w:szCs w:val="48"/>
+        <w:pStyle w:val="NoSpacing"/>
+        <w:rPr>
+          <w:rFonts w:ascii="Rage Italic" w:hAnsi="Rage Italic"/>
+          <w:sz w:val="64"/>
+          <w:szCs w:val="64"/>
+        </w:rPr>
+      </w:pPr>
+      <w:r>
+        <w:rPr>
+          <w:rFonts w:ascii="Rage Italic" w:hAnsi="Rage Italic"/>
+          <w:sz w:val="64"/>
+          <w:szCs w:val="64"/>
+        </w:rPr>
+        <w:t>-----------------</w:t>
+      </w:r>
+      <w:r>
+        <w:rPr>
+          <w:rFonts w:ascii="Rage Italic" w:hAnsi="Rage Italic"/>
+          <w:sz w:val="64"/>
+          <w:szCs w:val="64"/>
         </w:rPr>
         <w:t>-</w:t>
       </w:r>
       <w:r>
         <w:rPr>
-          <w:rFonts w:ascii="iCiel Brush Up" w:hAnsi="iCiel Brush Up"/>
-          <w:sz w:val="48"/>
-          <w:szCs w:val="48"/>
+          <w:rFonts w:ascii="Rage Italic" w:hAnsi="Rage Italic"/>
+          <w:sz w:val="64"/>
+          <w:szCs w:val="64"/>
         </w:rPr>
         <w:t>--</w:t>
       </w:r>
       <w:r>
         <w:rPr>
-          <w:rFonts w:ascii="iCiel Brush Up" w:hAnsi="iCiel Brush Up"/>
-          <w:sz w:val="48"/>
-          <w:szCs w:val="48"/>
+          <w:rFonts w:ascii="Rage Italic" w:hAnsi="Rage Italic"/>
+          <w:sz w:val="64"/>
+          <w:szCs w:val="64"/>
         </w:rPr>
         <w:t>Problem Statement</w:t>
       </w:r>
       <w:r>
         <w:rPr>
-          <w:rFonts w:ascii="iCiel Brush Up" w:hAnsi="iCiel Brush Up"/>
-          <w:sz w:val="48"/>
-          <w:szCs w:val="48"/>
+          <w:rFonts w:ascii="Rage Italic" w:hAnsi="Rage Italic"/>
+          <w:sz w:val="64"/>
+          <w:szCs w:val="64"/>
         </w:rPr>
         <w:t>----</w:t>
       </w:r>
       <w:r>
         <w:rPr>
-          <w:rFonts w:ascii="iCiel Brush Up" w:hAnsi="iCiel Brush Up"/>
-          <w:sz w:val="48"/>
-          <w:szCs w:val="48"/>
-        </w:rPr>
-        <w:t>---------------</w:t>
-      </w:r>
-    </w:p>
-    <w:p>
-      <w:pPr>
-        <w:pStyle w:val="KhngDncch"/>
-        <w:spacing w:before="240" w:after="120" w:line="360" w:lineRule="auto"/>
+          <w:rFonts w:ascii="Rage Italic" w:hAnsi="Rage Italic"/>
+          <w:sz w:val="64"/>
+          <w:szCs w:val="64"/>
+        </w:rPr>
+        <w:t>-------------</w:t>
+      </w:r>
+    </w:p>
+    <w:p>
+      <w:pPr>
+        <w:pStyle w:val="NoSpacing"/>
+        <w:spacing w:before="240" w:after="120"/>
         <w:rPr>
           <w:rFonts w:ascii="Times New Roman" w:hAnsi="Times New Roman" w:cs="Times New Roman"/>
           <w:sz w:val="28"/>
@@ -1474,65 +1319,65 @@
     </w:p>
     <w:p>
       <w:pPr>
-        <w:pStyle w:val="KhngDncch"/>
-        <w:rPr>
-          <w:rFonts w:ascii="iCiel Brush Up" w:hAnsi="iCiel Brush Up"/>
-          <w:sz w:val="48"/>
-          <w:szCs w:val="48"/>
-        </w:rPr>
-      </w:pPr>
-      <w:r>
-        <w:rPr>
-          <w:rFonts w:ascii="iCiel Brush Up" w:hAnsi="iCiel Brush Up"/>
-          <w:sz w:val="48"/>
-          <w:szCs w:val="48"/>
-        </w:rPr>
-        <w:t>------------</w:t>
-      </w:r>
-      <w:r>
-        <w:rPr>
-          <w:rFonts w:ascii="iCiel Brush Up" w:hAnsi="iCiel Brush Up"/>
-          <w:sz w:val="48"/>
-          <w:szCs w:val="48"/>
+        <w:pStyle w:val="NoSpacing"/>
+        <w:rPr>
+          <w:rFonts w:ascii="Rage Italic" w:hAnsi="Rage Italic"/>
+          <w:sz w:val="64"/>
+          <w:szCs w:val="64"/>
+        </w:rPr>
+      </w:pPr>
+      <w:r>
+        <w:rPr>
+          <w:rFonts w:ascii="Rage Italic" w:hAnsi="Rage Italic"/>
+          <w:sz w:val="64"/>
+          <w:szCs w:val="64"/>
+        </w:rPr>
+        <w:t>----------</w:t>
+      </w:r>
+      <w:r>
+        <w:rPr>
+          <w:rFonts w:ascii="Rage Italic" w:hAnsi="Rage Italic"/>
+          <w:sz w:val="64"/>
+          <w:szCs w:val="64"/>
         </w:rPr>
         <w:t>-------</w:t>
       </w:r>
       <w:r>
         <w:rPr>
-          <w:rFonts w:ascii="iCiel Brush Up" w:hAnsi="iCiel Brush Up"/>
-          <w:sz w:val="48"/>
-          <w:szCs w:val="48"/>
+          <w:rFonts w:ascii="Rage Italic" w:hAnsi="Rage Italic"/>
+          <w:sz w:val="64"/>
+          <w:szCs w:val="64"/>
         </w:rPr>
         <w:t xml:space="preserve">--Document </w:t>
       </w:r>
       <w:r>
         <w:rPr>
-          <w:rFonts w:ascii="iCiel Brush Up" w:hAnsi="iCiel Brush Up"/>
-          <w:sz w:val="48"/>
-          <w:szCs w:val="48"/>
+          <w:rFonts w:ascii="Rage Italic" w:hAnsi="Rage Italic"/>
+          <w:sz w:val="64"/>
+          <w:szCs w:val="64"/>
         </w:rPr>
         <w:t>St</w:t>
       </w:r>
       <w:r>
         <w:rPr>
-          <w:rFonts w:ascii="iCiel Brush Up" w:hAnsi="iCiel Brush Up"/>
-          <w:sz w:val="48"/>
-          <w:szCs w:val="48"/>
-        </w:rPr>
-        <w:t>ructure----------------</w:t>
-      </w:r>
-      <w:r>
-        <w:rPr>
-          <w:rFonts w:ascii="iCiel Brush Up" w:hAnsi="iCiel Brush Up"/>
-          <w:sz w:val="48"/>
-          <w:szCs w:val="48"/>
+          <w:rFonts w:ascii="Rage Italic" w:hAnsi="Rage Italic"/>
+          <w:sz w:val="64"/>
+          <w:szCs w:val="64"/>
+        </w:rPr>
+        <w:t>ructure-------------</w:t>
+      </w:r>
+      <w:r>
+        <w:rPr>
+          <w:rFonts w:ascii="Rage Italic" w:hAnsi="Rage Italic"/>
+          <w:sz w:val="64"/>
+          <w:szCs w:val="64"/>
         </w:rPr>
         <w:t>--</w:t>
       </w:r>
     </w:p>
     <w:p>
       <w:pPr>
-        <w:pStyle w:val="KhngDncch"/>
+        <w:pStyle w:val="NoSpacing"/>
         <w:spacing w:before="240" w:line="360" w:lineRule="auto"/>
         <w:rPr>
           <w:rFonts w:ascii="Sylfaen" w:hAnsi="Sylfaen" w:cs="Times New Roman"/>
@@ -1542,7 +1387,6 @@
         </w:rPr>
       </w:pPr>
       <w:proofErr w:type="spellStart"/>
-      <w:proofErr w:type="gramStart"/>
       <w:r>
         <w:rPr>
           <w:rFonts w:ascii="Sylfaen" w:hAnsi="Sylfaen" w:cs="Times New Roman"/>
@@ -1553,7 +1397,6 @@
         <w:t>eProject</w:t>
       </w:r>
       <w:proofErr w:type="spellEnd"/>
-      <w:proofErr w:type="gramEnd"/>
       <w:r>
         <w:rPr>
           <w:rFonts w:ascii="Sylfaen" w:hAnsi="Sylfaen" w:cs="Times New Roman"/>
@@ -1575,7 +1418,7 @@
     </w:p>
     <w:p>
       <w:pPr>
-        <w:pStyle w:val="KhngDncch"/>
+        <w:pStyle w:val="NoSpacing"/>
         <w:spacing w:line="360" w:lineRule="auto"/>
         <w:rPr>
           <w:rFonts w:ascii="Times New Roman" w:hAnsi="Times New Roman" w:cs="Times New Roman"/>
@@ -1594,7 +1437,7 @@
     </w:p>
     <w:p>
       <w:pPr>
-        <w:pStyle w:val="KhngDncch"/>
+        <w:pStyle w:val="NoSpacing"/>
         <w:spacing w:line="360" w:lineRule="auto"/>
         <w:rPr>
           <w:rFonts w:ascii="Times New Roman" w:hAnsi="Times New Roman" w:cs="Times New Roman"/>
@@ -1621,7 +1464,7 @@
     </w:p>
     <w:p>
       <w:pPr>
-        <w:pStyle w:val="KhngDncch"/>
+        <w:pStyle w:val="NoSpacing"/>
         <w:spacing w:line="360" w:lineRule="auto"/>
         <w:rPr>
           <w:rFonts w:ascii="Sylfaen" w:hAnsi="Sylfaen" w:cs="Times New Roman"/>
@@ -1631,7 +1474,6 @@
         </w:rPr>
       </w:pPr>
       <w:proofErr w:type="spellStart"/>
-      <w:proofErr w:type="gramStart"/>
       <w:r>
         <w:rPr>
           <w:rFonts w:ascii="Sylfaen" w:hAnsi="Sylfaen" w:cs="Times New Roman"/>
@@ -1642,7 +1484,6 @@
         <w:t>eProject</w:t>
       </w:r>
       <w:proofErr w:type="spellEnd"/>
-      <w:proofErr w:type="gramEnd"/>
       <w:r>
         <w:rPr>
           <w:rFonts w:ascii="Sylfaen" w:hAnsi="Sylfaen" w:cs="Times New Roman"/>
@@ -1655,7 +1496,7 @@
     </w:p>
     <w:p>
       <w:pPr>
-        <w:pStyle w:val="KhngDncch"/>
+        <w:pStyle w:val="NoSpacing"/>
         <w:spacing w:line="360" w:lineRule="auto"/>
         <w:rPr>
           <w:rFonts w:ascii="Times New Roman" w:hAnsi="Times New Roman" w:cs="Times New Roman"/>
@@ -1674,7 +1515,7 @@
     </w:p>
     <w:p>
       <w:pPr>
-        <w:pStyle w:val="KhngDncch"/>
+        <w:pStyle w:val="NoSpacing"/>
         <w:spacing w:line="360" w:lineRule="auto"/>
         <w:rPr>
           <w:rFonts w:ascii="Times New Roman" w:hAnsi="Times New Roman" w:cs="Times New Roman"/>
@@ -1701,7 +1542,7 @@
     </w:p>
     <w:p>
       <w:pPr>
-        <w:pStyle w:val="KhngDncch"/>
+        <w:pStyle w:val="NoSpacing"/>
         <w:spacing w:line="360" w:lineRule="auto"/>
         <w:rPr>
           <w:rFonts w:ascii="Sylfaen" w:hAnsi="Sylfaen" w:cs="Times New Roman"/>
@@ -1722,7 +1563,7 @@
     </w:p>
     <w:p>
       <w:pPr>
-        <w:pStyle w:val="KhngDncch"/>
+        <w:pStyle w:val="NoSpacing"/>
         <w:spacing w:line="360" w:lineRule="auto"/>
         <w:rPr>
           <w:rFonts w:ascii="Times New Roman" w:hAnsi="Times New Roman" w:cs="Times New Roman"/>
@@ -1741,7 +1582,7 @@
     </w:p>
     <w:p>
       <w:pPr>
-        <w:pStyle w:val="KhngDncch"/>
+        <w:pStyle w:val="NoSpacing"/>
         <w:spacing w:line="360" w:lineRule="auto"/>
         <w:rPr>
           <w:rFonts w:ascii="Times New Roman" w:hAnsi="Times New Roman" w:cs="Times New Roman"/>
@@ -1763,22 +1604,12 @@
           <w:sz w:val="28"/>
           <w:szCs w:val="28"/>
         </w:rPr>
-        <w:t xml:space="preserve"> </w:t>
-      </w:r>
-      <w:proofErr w:type="gramStart"/>
-      <w:r>
-        <w:rPr>
-          <w:rFonts w:ascii="Times New Roman" w:hAnsi="Times New Roman" w:cs="Times New Roman"/>
-          <w:sz w:val="28"/>
-          <w:szCs w:val="28"/>
-        </w:rPr>
-        <w:t>do</w:t>
-      </w:r>
-      <w:proofErr w:type="gramEnd"/>
-    </w:p>
-    <w:p>
-      <w:pPr>
-        <w:pStyle w:val="KhngDncch"/>
+        <w:t xml:space="preserve"> do</w:t>
+      </w:r>
+    </w:p>
+    <w:p>
+      <w:pPr>
+        <w:pStyle w:val="NoSpacing"/>
         <w:spacing w:line="360" w:lineRule="auto"/>
         <w:rPr>
           <w:rFonts w:ascii="Sylfaen" w:hAnsi="Sylfaen" w:cs="Times New Roman"/>
@@ -1799,7 +1630,7 @@
     </w:p>
     <w:p>
       <w:pPr>
-        <w:pStyle w:val="KhngDncch"/>
+        <w:pStyle w:val="NoSpacing"/>
         <w:spacing w:line="360" w:lineRule="auto"/>
         <w:rPr>
           <w:rFonts w:ascii="Times New Roman" w:hAnsi="Times New Roman" w:cs="Times New Roman"/>
@@ -1818,7 +1649,7 @@
     </w:p>
     <w:p>
       <w:pPr>
-        <w:pStyle w:val="KhngDncch"/>
+        <w:pStyle w:val="NoSpacing"/>
         <w:spacing w:line="360" w:lineRule="auto"/>
         <w:rPr>
           <w:rFonts w:ascii="Sylfaen" w:hAnsi="Sylfaen" w:cs="Times New Roman"/>
@@ -1839,7 +1670,7 @@
     </w:p>
     <w:p>
       <w:pPr>
-        <w:pStyle w:val="KhngDncch"/>
+        <w:pStyle w:val="NoSpacing"/>
         <w:spacing w:line="360" w:lineRule="auto"/>
         <w:rPr>
           <w:rFonts w:ascii="Times New Roman" w:hAnsi="Times New Roman" w:cs="Times New Roman"/>
@@ -1853,7 +1684,7 @@
           <w:sz w:val="28"/>
           <w:szCs w:val="28"/>
         </w:rPr>
-        <w:t>- Module Descriptions about HTML5, JavaScript, CSS</w:t>
+        <w:t xml:space="preserve">- Module Descriptions about HTML5, JavaScript, </w:t>
       </w:r>
       <w:proofErr w:type="gramStart"/>
       <w:r>
@@ -1862,7 +1693,7 @@
           <w:sz w:val="28"/>
           <w:szCs w:val="28"/>
         </w:rPr>
-        <w:t>, ..etc</w:t>
+        <w:t>CSS, ..</w:t>
       </w:r>
       <w:proofErr w:type="gramEnd"/>
       <w:r>
@@ -1871,12 +1702,12 @@
           <w:sz w:val="28"/>
           <w:szCs w:val="28"/>
         </w:rPr>
-        <w:t>..</w:t>
-      </w:r>
-    </w:p>
-    <w:p>
-      <w:pPr>
-        <w:pStyle w:val="u1"/>
+        <w:t>etc..</w:t>
+      </w:r>
+    </w:p>
+    <w:p>
+      <w:pPr>
+        <w:pStyle w:val="Heading1"/>
         <w:spacing w:after="0" w:line="257" w:lineRule="auto"/>
         <w:rPr>
           <w:rFonts w:ascii="iCiel Brandon Text Bold" w:hAnsi="iCiel Brandon Text Bold"/>
@@ -2117,7 +1948,7 @@
     </w:p>
     <w:p>
       <w:pPr>
-        <w:pStyle w:val="u1"/>
+        <w:pStyle w:val="Heading1"/>
         <w:rPr>
           <w:rFonts w:ascii="iCiel Brandon Text Bold" w:hAnsi="iCiel Brandon Text Bold"/>
           <w:b w:val="0"/>
@@ -2165,7 +1996,7 @@
           <w:lang w:eastAsia="en-US"/>
         </w:rPr>
         <w:drawing>
-          <wp:inline distT="0" distB="0" distL="0" distR="0" wp14:anchorId="6543B3F4" wp14:editId="1C4B0748">
+          <wp:inline distT="0" distB="0" distL="0" distR="0" wp14:anchorId="598C195E" wp14:editId="6EB60F06">
             <wp:extent cx="6457950" cy="3632835"/>
             <wp:effectExtent l="0" t="0" r="0" b="5715"/>
             <wp:docPr id="4" name="Hình ảnh 4"/>
@@ -2221,7 +2052,7 @@
         <mc:AlternateContent>
           <mc:Choice Requires="wps">
             <w:drawing>
-              <wp:anchor distT="0" distB="0" distL="114300" distR="114300" simplePos="0" relativeHeight="251659264" behindDoc="0" locked="0" layoutInCell="1" allowOverlap="1">
+              <wp:anchor distT="0" distB="0" distL="114300" distR="114300" simplePos="0" relativeHeight="251659264" behindDoc="0" locked="0" layoutInCell="1" allowOverlap="1" wp14:anchorId="596B5E40" wp14:editId="070BADDF">
                 <wp:simplePos x="0" y="0"/>
                 <wp:positionH relativeFrom="column">
                   <wp:posOffset>2576599</wp:posOffset>
@@ -2311,7 +2142,7 @@
           </mc:Choice>
           <mc:Fallback>
             <w:pict>
-              <v:rect id="Hình chữ nhật 5" o:spid="_x0000_s1026" style="position:absolute;margin-left:202.9pt;margin-top:8.65pt;width:89.85pt;height:27.25pt;z-index:251659264;visibility:visible;mso-wrap-style:square;mso-width-percent:0;mso-height-percent:0;mso-wrap-distance-left:9pt;mso-wrap-distance-top:0;mso-wrap-distance-right:9pt;mso-wrap-distance-bottom:0;mso-position-horizontal:absolute;mso-position-horizontal-relative:text;mso-position-vertical:absolute;mso-position-vertical-relative:text;mso-width-percent:0;mso-height-percent:0;mso-width-relative:margin;mso-height-relative:margin;v-text-anchor:middle" o:gfxdata="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" fillcolor="#5b9bd5 [3204]" strokecolor="#1f4d78 [1604]" strokeweight="1pt">
+              <v:rect w14:anchorId="596B5E40" id="Hình chữ nhật 5" o:spid="_x0000_s1026" style="position:absolute;margin-left:202.9pt;margin-top:8.65pt;width:89.85pt;height:27.25pt;z-index:251659264;visibility:visible;mso-wrap-style:square;mso-width-percent:0;mso-height-percent:0;mso-wrap-distance-left:9pt;mso-wrap-distance-top:0;mso-wrap-distance-right:9pt;mso-wrap-distance-bottom:0;mso-position-horizontal:absolute;mso-position-horizontal-relative:text;mso-position-vertical:absolute;mso-position-vertical-relative:text;mso-width-percent:0;mso-height-percent:0;mso-width-relative:margin;mso-height-relative:margin;v-text-anchor:middle" o:gfxdata="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" fillcolor="#5b9bd5 [3204]" strokecolor="#1f4d78 [1604]" strokeweight="1pt">
                 <v:textbox>
                   <w:txbxContent>
                     <w:p>
@@ -2368,7 +2199,7 @@
         <mc:AlternateContent>
           <mc:Choice Requires="wps">
             <w:drawing>
-              <wp:anchor distT="0" distB="0" distL="114300" distR="114300" simplePos="0" relativeHeight="251680768" behindDoc="0" locked="0" layoutInCell="1" allowOverlap="1" wp14:anchorId="3FAF62FC" wp14:editId="467520FB">
+              <wp:anchor distT="0" distB="0" distL="114300" distR="114300" simplePos="0" relativeHeight="251680768" behindDoc="0" locked="0" layoutInCell="1" allowOverlap="1" wp14:anchorId="6619F7B6" wp14:editId="0D40E7B3">
                 <wp:simplePos x="0" y="0"/>
                 <wp:positionH relativeFrom="column">
                   <wp:posOffset>6149340</wp:posOffset>
@@ -2449,7 +2280,7 @@
           </mc:Choice>
           <mc:Fallback>
             <w:pict>
-              <v:roundrect w14:anchorId="3FAF62FC" id="Hình Chữ nhật Góc tròn 21" o:spid="_x0000_s1027" style="position:absolute;margin-left:484.2pt;margin-top:65.3pt;width:62.4pt;height:46.35pt;z-index:251680768;visibility:visible;mso-wrap-style:square;mso-width-percent:0;mso-wrap-distance-left:9pt;mso-wrap-distance-top:0;mso-wrap-distance-right:9pt;mso-wrap-distance-bottom:0;mso-position-horizontal:absolute;mso-position-horizontal-relative:text;mso-position-vertical:absolute;mso-position-vertical-relative:text;mso-width-percent:0;mso-width-relative:margin;v-text-anchor:middle" arcsize="10923f" o:gfxdata="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" fillcolor="#5b9bd5 [3204]" strokecolor="#1f4d78 [1604]" strokeweight="1pt">
+              <v:roundrect w14:anchorId="6619F7B6" id="Hình Chữ nhật Góc tròn 21" o:spid="_x0000_s1027" style="position:absolute;margin-left:484.2pt;margin-top:65.3pt;width:62.4pt;height:46.35pt;z-index:251680768;visibility:visible;mso-wrap-style:square;mso-width-percent:0;mso-wrap-distance-left:9pt;mso-wrap-distance-top:0;mso-wrap-distance-right:9pt;mso-wrap-distance-bottom:0;mso-position-horizontal:absolute;mso-position-horizontal-relative:text;mso-position-vertical:absolute;mso-position-vertical-relative:text;mso-width-percent:0;mso-width-relative:margin;v-text-anchor:middle" arcsize="10923f" o:gfxdata="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" fillcolor="#5b9bd5 [3204]" strokecolor="#1f4d78 [1604]" strokeweight="1pt">
                 <v:stroke joinstyle="miter"/>
                 <v:textbox>
                   <w:txbxContent>
@@ -2488,7 +2319,7 @@
         <mc:AlternateContent>
           <mc:Choice Requires="wps">
             <w:drawing>
-              <wp:anchor distT="0" distB="0" distL="114300" distR="114300" simplePos="0" relativeHeight="251676672" behindDoc="0" locked="0" layoutInCell="1" allowOverlap="1" wp14:anchorId="3FAF62FC" wp14:editId="467520FB">
+              <wp:anchor distT="0" distB="0" distL="114300" distR="114300" simplePos="0" relativeHeight="251676672" behindDoc="0" locked="0" layoutInCell="1" allowOverlap="1" wp14:anchorId="0E0564B2" wp14:editId="7FF4A9A5">
                 <wp:simplePos x="0" y="0"/>
                 <wp:positionH relativeFrom="column">
                   <wp:posOffset>3796665</wp:posOffset>
@@ -2566,7 +2397,7 @@
           </mc:Choice>
           <mc:Fallback>
             <w:pict>
-              <v:roundrect w14:anchorId="3FAF62FC" id="Hình Chữ nhật Góc tròn 19" o:spid="_x0000_s1028" style="position:absolute;margin-left:298.95pt;margin-top:68.4pt;width:58.35pt;height:46.35pt;z-index:251676672;visibility:visible;mso-wrap-style:square;mso-wrap-distance-left:9pt;mso-wrap-distance-top:0;mso-wrap-distance-right:9pt;mso-wrap-distance-bottom:0;mso-position-horizontal:absolute;mso-position-horizontal-relative:text;mso-position-vertical:absolute;mso-position-vertical-relative:text;v-text-anchor:middle" arcsize="10923f" o:gfxdata="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" fillcolor="#5b9bd5 [3204]" strokecolor="#1f4d78 [1604]" strokeweight="1pt">
+              <v:roundrect w14:anchorId="0E0564B2" id="Hình Chữ nhật Góc tròn 19" o:spid="_x0000_s1028" style="position:absolute;margin-left:298.95pt;margin-top:68.4pt;width:58.35pt;height:46.35pt;z-index:251676672;visibility:visible;mso-wrap-style:square;mso-wrap-distance-left:9pt;mso-wrap-distance-top:0;mso-wrap-distance-right:9pt;mso-wrap-distance-bottom:0;mso-position-horizontal:absolute;mso-position-horizontal-relative:text;mso-position-vertical:absolute;mso-position-vertical-relative:text;v-text-anchor:middle" arcsize="10923f" o:gfxdata="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" fillcolor="#5b9bd5 [3204]" strokecolor="#1f4d78 [1604]" strokeweight="1pt">
                 <v:stroke joinstyle="miter"/>
                 <v:textbox>
                   <w:txbxContent>
@@ -2605,7 +2436,7 @@
         <mc:AlternateContent>
           <mc:Choice Requires="wps">
             <w:drawing>
-              <wp:anchor distT="0" distB="0" distL="114300" distR="114300" simplePos="0" relativeHeight="251669504" behindDoc="0" locked="0" layoutInCell="1" allowOverlap="1" wp14:anchorId="47CF7403" wp14:editId="7CA27BDD">
+              <wp:anchor distT="0" distB="0" distL="114300" distR="114300" simplePos="0" relativeHeight="251669504" behindDoc="0" locked="0" layoutInCell="1" allowOverlap="1" wp14:anchorId="681D2CDA" wp14:editId="424EA899">
                 <wp:simplePos x="0" y="0"/>
                 <wp:positionH relativeFrom="column">
                   <wp:posOffset>4791710</wp:posOffset>
@@ -2685,7 +2516,7 @@
         <mc:AlternateContent>
           <mc:Choice Requires="wps">
             <w:drawing>
-              <wp:anchor distT="0" distB="0" distL="114300" distR="114300" simplePos="0" relativeHeight="251663360" behindDoc="0" locked="0" layoutInCell="1" allowOverlap="1">
+              <wp:anchor distT="0" distB="0" distL="114300" distR="114300" simplePos="0" relativeHeight="251663360" behindDoc="0" locked="0" layoutInCell="1" allowOverlap="1" wp14:anchorId="5EA6C3A8" wp14:editId="3EACE836">
                 <wp:simplePos x="0" y="0"/>
                 <wp:positionH relativeFrom="column">
                   <wp:posOffset>4709795</wp:posOffset>
@@ -2769,7 +2600,7 @@
           </mc:Choice>
           <mc:Fallback>
             <w:pict>
-              <v:rect id="Hình chữ nhật 9" o:spid="_x0000_s1029" style="position:absolute;margin-left:370.85pt;margin-top:15.9pt;width:97.65pt;height:37.1pt;z-index:251663360;visibility:visible;mso-wrap-style:square;mso-width-percent:0;mso-height-percent:0;mso-wrap-distance-left:9pt;mso-wrap-distance-top:0;mso-wrap-distance-right:9pt;mso-wrap-distance-bottom:0;mso-position-horizontal:absolute;mso-position-horizontal-relative:text;mso-position-vertical:absolute;mso-position-vertical-relative:text;mso-width-percent:0;mso-height-percent:0;mso-width-relative:margin;mso-height-relative:margin;v-text-anchor:middle" o:gfxdata="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" fillcolor="#5b9bd5 [3204]" strokecolor="#1f4d78 [1604]" strokeweight="1pt">
+              <v:rect w14:anchorId="5EA6C3A8" id="Hình chữ nhật 9" o:spid="_x0000_s1029" style="position:absolute;margin-left:370.85pt;margin-top:15.9pt;width:97.65pt;height:37.1pt;z-index:251663360;visibility:visible;mso-wrap-style:square;mso-width-percent:0;mso-height-percent:0;mso-wrap-distance-left:9pt;mso-wrap-distance-top:0;mso-wrap-distance-right:9pt;mso-wrap-distance-bottom:0;mso-position-horizontal:absolute;mso-position-horizontal-relative:text;mso-position-vertical:absolute;mso-position-vertical-relative:text;mso-width-percent:0;mso-height-percent:0;mso-width-relative:margin;mso-height-relative:margin;v-text-anchor:middle" o:gfxdata="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" fillcolor="#5b9bd5 [3204]" strokecolor="#1f4d78 [1604]" strokeweight="1pt">
                 <v:textbox>
                   <w:txbxContent>
                     <w:p>
@@ -2807,7 +2638,7 @@
         <mc:AlternateContent>
           <mc:Choice Requires="wps">
             <w:drawing>
-              <wp:anchor distT="0" distB="0" distL="114300" distR="114300" simplePos="0" relativeHeight="251662336" behindDoc="0" locked="0" layoutInCell="1" allowOverlap="1">
+              <wp:anchor distT="0" distB="0" distL="114300" distR="114300" simplePos="0" relativeHeight="251662336" behindDoc="0" locked="0" layoutInCell="1" allowOverlap="1" wp14:anchorId="0A5533D7" wp14:editId="01B278E1">
                 <wp:simplePos x="0" y="0"/>
                 <wp:positionH relativeFrom="column">
                   <wp:posOffset>398145</wp:posOffset>
@@ -2888,7 +2719,7 @@
           </mc:Choice>
           <mc:Fallback>
             <w:pict>
-              <v:rect id="Hình chữ nhật 8" o:spid="_x0000_s1030" style="position:absolute;margin-left:31.35pt;margin-top:8.3pt;width:97.1pt;height:42.6pt;z-index:251662336;visibility:visible;mso-wrap-style:square;mso-height-percent:0;mso-wrap-distance-left:9pt;mso-wrap-distance-top:0;mso-wrap-distance-right:9pt;mso-wrap-distance-bottom:0;mso-position-horizontal:absolute;mso-position-horizontal-relative:text;mso-position-vertical:absolute;mso-position-vertical-relative:text;mso-height-percent:0;mso-height-relative:margin;v-text-anchor:middle" o:gfxdata="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" fillcolor="#5b9bd5 [3204]" strokecolor="#1f4d78 [1604]" strokeweight="1pt">
+              <v:rect w14:anchorId="0A5533D7" id="Hình chữ nhật 8" o:spid="_x0000_s1030" style="position:absolute;margin-left:31.35pt;margin-top:8.3pt;width:97.1pt;height:42.6pt;z-index:251662336;visibility:visible;mso-wrap-style:square;mso-height-percent:0;mso-wrap-distance-left:9pt;mso-wrap-distance-top:0;mso-wrap-distance-right:9pt;mso-wrap-distance-bottom:0;mso-position-horizontal:absolute;mso-position-horizontal-relative:text;mso-position-vertical:absolute;mso-position-vertical-relative:text;mso-height-percent:0;mso-height-relative:margin;v-text-anchor:middle" o:gfxdata="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" fillcolor="#5b9bd5 [3204]" strokecolor="#1f4d78 [1604]" strokeweight="1pt">
                 <v:textbox>
                   <w:txbxContent>
                     <w:p>
@@ -2926,7 +2757,7 @@
         <mc:AlternateContent>
           <mc:Choice Requires="wps">
             <w:drawing>
-              <wp:anchor distT="0" distB="0" distL="114300" distR="114300" simplePos="0" relativeHeight="251660288" behindDoc="0" locked="0" layoutInCell="1" allowOverlap="1">
+              <wp:anchor distT="0" distB="0" distL="114300" distR="114300" simplePos="0" relativeHeight="251660288" behindDoc="0" locked="0" layoutInCell="1" allowOverlap="1" wp14:anchorId="36D404F0" wp14:editId="7ECE43AD">
                 <wp:simplePos x="0" y="0"/>
                 <wp:positionH relativeFrom="column">
                   <wp:posOffset>1637030</wp:posOffset>
@@ -3014,7 +2845,7 @@
         <mc:AlternateContent>
           <mc:Choice Requires="wps">
             <w:drawing>
-              <wp:anchor distT="0" distB="0" distL="114300" distR="114300" simplePos="0" relativeHeight="251661312" behindDoc="0" locked="0" layoutInCell="1" allowOverlap="1">
+              <wp:anchor distT="0" distB="0" distL="114300" distR="114300" simplePos="0" relativeHeight="251661312" behindDoc="0" locked="0" layoutInCell="1" allowOverlap="1" wp14:anchorId="4A07488C" wp14:editId="1476F0B6">
                 <wp:simplePos x="0" y="0"/>
                 <wp:positionH relativeFrom="column">
                   <wp:posOffset>3717925</wp:posOffset>
@@ -3091,7 +2922,7 @@
         <mc:AlternateContent>
           <mc:Choice Requires="wps">
             <w:drawing>
-              <wp:anchor distT="0" distB="0" distL="114300" distR="114300" simplePos="0" relativeHeight="251678720" behindDoc="0" locked="0" layoutInCell="1" allowOverlap="1" wp14:anchorId="3FAF62FC" wp14:editId="467520FB">
+              <wp:anchor distT="0" distB="0" distL="114300" distR="114300" simplePos="0" relativeHeight="251678720" behindDoc="0" locked="0" layoutInCell="1" allowOverlap="1" wp14:anchorId="31FD4564" wp14:editId="5C5BEDE9">
                 <wp:simplePos x="0" y="0"/>
                 <wp:positionH relativeFrom="column">
                   <wp:posOffset>4883727</wp:posOffset>
@@ -3175,7 +3006,7 @@
           </mc:Choice>
           <mc:Fallback>
             <w:pict>
-              <v:roundrect w14:anchorId="3FAF62FC" id="Hình Chữ nhật Góc tròn 20" o:spid="_x0000_s1031" style="position:absolute;margin-left:384.55pt;margin-top:158.55pt;width:67.6pt;height:38.2pt;z-index:251678720;visibility:visible;mso-wrap-style:square;mso-width-percent:0;mso-height-percent:0;mso-wrap-distance-left:9pt;mso-wrap-distance-top:0;mso-wrap-distance-right:9pt;mso-wrap-distance-bottom:0;mso-position-horizontal:absolute;mso-position-horizontal-relative:text;mso-position-vertical:absolute;mso-position-vertical-relative:text;mso-width-percent:0;mso-height-percent:0;mso-width-relative:margin;mso-height-relative:margin;v-text-anchor:middle" arcsize="10923f" o:gfxdata="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" fillcolor="#5b9bd5 [3204]" strokecolor="#1f4d78 [1604]" strokeweight="1pt">
+              <v:roundrect w14:anchorId="31FD4564" id="Hình Chữ nhật Góc tròn 20" o:spid="_x0000_s1031" style="position:absolute;margin-left:384.55pt;margin-top:158.55pt;width:67.6pt;height:38.2pt;z-index:251678720;visibility:visible;mso-wrap-style:square;mso-width-percent:0;mso-height-percent:0;mso-wrap-distance-left:9pt;mso-wrap-distance-top:0;mso-wrap-distance-right:9pt;mso-wrap-distance-bottom:0;mso-position-horizontal:absolute;mso-position-horizontal-relative:text;mso-position-vertical:absolute;mso-position-vertical-relative:text;mso-width-percent:0;mso-height-percent:0;mso-width-relative:margin;mso-height-relative:margin;v-text-anchor:middle" arcsize="10923f" o:gfxdata="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" fillcolor="#5b9bd5 [3204]" strokecolor="#1f4d78 [1604]" strokeweight="1pt">
                 <v:stroke joinstyle="miter"/>
                 <v:textbox>
                   <w:txbxContent>
@@ -3214,7 +3045,7 @@
         <mc:AlternateContent>
           <mc:Choice Requires="wps">
             <w:drawing>
-              <wp:anchor distT="0" distB="0" distL="114300" distR="114300" simplePos="0" relativeHeight="251674624" behindDoc="0" locked="0" layoutInCell="1" allowOverlap="1" wp14:anchorId="3FAF62FC" wp14:editId="467520FB">
+              <wp:anchor distT="0" distB="0" distL="114300" distR="114300" simplePos="0" relativeHeight="251674624" behindDoc="0" locked="0" layoutInCell="1" allowOverlap="1" wp14:anchorId="4DC2E2A7" wp14:editId="487E06CC">
                 <wp:simplePos x="0" y="0"/>
                 <wp:positionH relativeFrom="column">
                   <wp:posOffset>1808018</wp:posOffset>
@@ -3298,7 +3129,7 @@
           </mc:Choice>
           <mc:Fallback>
             <w:pict>
-              <v:roundrect w14:anchorId="3FAF62FC" id="Hình Chữ nhật Góc tròn 18" o:spid="_x0000_s1032" style="position:absolute;margin-left:142.35pt;margin-top:71.3pt;width:58.9pt;height:43.6pt;z-index:251674624;visibility:visible;mso-wrap-style:square;mso-width-percent:0;mso-height-percent:0;mso-wrap-distance-left:9pt;mso-wrap-distance-top:0;mso-wrap-distance-right:9pt;mso-wrap-distance-bottom:0;mso-position-horizontal:absolute;mso-position-horizontal-relative:text;mso-position-vertical:absolute;mso-position-vertical-relative:text;mso-width-percent:0;mso-height-percent:0;mso-width-relative:margin;mso-height-relative:margin;v-text-anchor:middle" arcsize="10923f" o:gfxdata="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" fillcolor="#5b9bd5 [3204]" strokecolor="#1f4d78 [1604]" strokeweight="1pt">
+              <v:roundrect w14:anchorId="4DC2E2A7" id="Hình Chữ nhật Góc tròn 18" o:spid="_x0000_s1032" style="position:absolute;margin-left:142.35pt;margin-top:71.3pt;width:58.9pt;height:43.6pt;z-index:251674624;visibility:visible;mso-wrap-style:square;mso-width-percent:0;mso-height-percent:0;mso-wrap-distance-left:9pt;mso-wrap-distance-top:0;mso-wrap-distance-right:9pt;mso-wrap-distance-bottom:0;mso-position-horizontal:absolute;mso-position-horizontal-relative:text;mso-position-vertical:absolute;mso-position-vertical-relative:text;mso-width-percent:0;mso-height-percent:0;mso-width-relative:margin;mso-height-relative:margin;v-text-anchor:middle" arcsize="10923f" o:gfxdata="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" fillcolor="#5b9bd5 [3204]" strokecolor="#1f4d78 [1604]" strokeweight="1pt">
                 <v:stroke joinstyle="miter"/>
                 <v:textbox>
                   <w:txbxContent>
@@ -3337,7 +3168,7 @@
         <mc:AlternateContent>
           <mc:Choice Requires="wps">
             <w:drawing>
-              <wp:anchor distT="0" distB="0" distL="114300" distR="114300" simplePos="0" relativeHeight="251672576" behindDoc="0" locked="0" layoutInCell="1" allowOverlap="1" wp14:anchorId="3FAF62FC" wp14:editId="467520FB">
+              <wp:anchor distT="0" distB="0" distL="114300" distR="114300" simplePos="0" relativeHeight="251672576" behindDoc="0" locked="0" layoutInCell="1" allowOverlap="1" wp14:anchorId="25D789B1" wp14:editId="58CA0D03">
                 <wp:simplePos x="0" y="0"/>
                 <wp:positionH relativeFrom="column">
                   <wp:posOffset>651165</wp:posOffset>
@@ -3421,7 +3252,7 @@
           </mc:Choice>
           <mc:Fallback>
             <w:pict>
-              <v:roundrect w14:anchorId="3FAF62FC" id="Hình Chữ nhật Góc tròn 17" o:spid="_x0000_s1033" style="position:absolute;margin-left:51.25pt;margin-top:157.5pt;width:55.1pt;height:38.2pt;z-index:251672576;visibility:visible;mso-wrap-style:square;mso-width-percent:0;mso-height-percent:0;mso-wrap-distance-left:9pt;mso-wrap-distance-top:0;mso-wrap-distance-right:9pt;mso-wrap-distance-bottom:0;mso-position-horizontal:absolute;mso-position-horizontal-relative:text;mso-position-vertical:absolute;mso-position-vertical-relative:text;mso-width-percent:0;mso-height-percent:0;mso-width-relative:margin;mso-height-relative:margin;v-text-anchor:middle" arcsize="10923f" o:gfxdata="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" fillcolor="#5b9bd5 [3204]" strokecolor="#1f4d78 [1604]" strokeweight="1pt">
+              <v:roundrect w14:anchorId="25D789B1" id="Hình Chữ nhật Góc tròn 17" o:spid="_x0000_s1033" style="position:absolute;margin-left:51.25pt;margin-top:157.5pt;width:55.1pt;height:38.2pt;z-index:251672576;visibility:visible;mso-wrap-style:square;mso-width-percent:0;mso-height-percent:0;mso-wrap-distance-left:9pt;mso-wrap-distance-top:0;mso-wrap-distance-right:9pt;mso-wrap-distance-bottom:0;mso-position-horizontal:absolute;mso-position-horizontal-relative:text;mso-position-vertical:absolute;mso-position-vertical-relative:text;mso-width-percent:0;mso-height-percent:0;mso-width-relative:margin;mso-height-relative:margin;v-text-anchor:middle" arcsize="10923f" o:gfxdata="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" fillcolor="#5b9bd5 [3204]" strokecolor="#1f4d78 [1604]" strokeweight="1pt">
                 <v:stroke joinstyle="miter"/>
                 <v:textbox>
                   <w:txbxContent>
@@ -3460,7 +3291,7 @@
         <mc:AlternateContent>
           <mc:Choice Requires="wps">
             <w:drawing>
-              <wp:anchor distT="0" distB="0" distL="114300" distR="114300" simplePos="0" relativeHeight="251670528" behindDoc="0" locked="0" layoutInCell="1" allowOverlap="1">
+              <wp:anchor distT="0" distB="0" distL="114300" distR="114300" simplePos="0" relativeHeight="251670528" behindDoc="0" locked="0" layoutInCell="1" allowOverlap="1" wp14:anchorId="5A621164" wp14:editId="7F421958">
                 <wp:simplePos x="0" y="0"/>
                 <wp:positionH relativeFrom="column">
                   <wp:posOffset>-505922</wp:posOffset>
@@ -3538,7 +3369,7 @@
           </mc:Choice>
           <mc:Fallback>
             <w:pict>
-              <v:roundrect id="Hình Chữ nhật Góc tròn 16" o:spid="_x0000_s1034" style="position:absolute;margin-left:-39.85pt;margin-top:68pt;width:58.35pt;height:46.35pt;z-index:251670528;visibility:visible;mso-wrap-style:square;mso-wrap-distance-left:9pt;mso-wrap-distance-top:0;mso-wrap-distance-right:9pt;mso-wrap-distance-bottom:0;mso-position-horizontal:absolute;mso-position-horizontal-relative:text;mso-position-vertical:absolute;mso-position-vertical-relative:text;v-text-anchor:middle" arcsize="10923f" o:gfxdata="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" fillcolor="#5b9bd5 [3204]" strokecolor="#1f4d78 [1604]" strokeweight="1pt">
+              <v:roundrect w14:anchorId="5A621164" id="Hình Chữ nhật Góc tròn 16" o:spid="_x0000_s1034" style="position:absolute;margin-left:-39.85pt;margin-top:68pt;width:58.35pt;height:46.35pt;z-index:251670528;visibility:visible;mso-wrap-style:square;mso-wrap-distance-left:9pt;mso-wrap-distance-top:0;mso-wrap-distance-right:9pt;mso-wrap-distance-bottom:0;mso-position-horizontal:absolute;mso-position-horizontal-relative:text;mso-position-vertical:absolute;mso-position-vertical-relative:text;v-text-anchor:middle" arcsize="10923f" o:gfxdata="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" fillcolor="#5b9bd5 [3204]" strokecolor="#1f4d78 [1604]" strokeweight="1pt">
                 <v:stroke joinstyle="miter"/>
                 <v:textbox>
                   <w:txbxContent>
@@ -3577,7 +3408,7 @@
         <mc:AlternateContent>
           <mc:Choice Requires="wps">
             <w:drawing>
-              <wp:anchor distT="0" distB="0" distL="114300" distR="114300" simplePos="0" relativeHeight="251664384" behindDoc="0" locked="0" layoutInCell="1" allowOverlap="1">
+              <wp:anchor distT="0" distB="0" distL="114300" distR="114300" simplePos="0" relativeHeight="251664384" behindDoc="0" locked="0" layoutInCell="1" allowOverlap="1" wp14:anchorId="25D33404" wp14:editId="327F386C">
                 <wp:simplePos x="0" y="0"/>
                 <wp:positionH relativeFrom="column">
                   <wp:posOffset>282575</wp:posOffset>
@@ -3661,7 +3492,7 @@
         <mc:AlternateContent>
           <mc:Choice Requires="wps">
             <w:drawing>
-              <wp:anchor distT="0" distB="0" distL="114300" distR="114300" simplePos="0" relativeHeight="251667456" behindDoc="0" locked="0" layoutInCell="1" allowOverlap="1">
+              <wp:anchor distT="0" distB="0" distL="114300" distR="114300" simplePos="0" relativeHeight="251667456" behindDoc="0" locked="0" layoutInCell="1" allowOverlap="1" wp14:anchorId="55A45F33" wp14:editId="1DE50ACF">
                 <wp:simplePos x="0" y="0"/>
                 <wp:positionH relativeFrom="column">
                   <wp:posOffset>480521</wp:posOffset>
@@ -3741,7 +3572,7 @@
         <mc:AlternateContent>
           <mc:Choice Requires="wps">
             <w:drawing>
-              <wp:anchor distT="0" distB="0" distL="114300" distR="114300" simplePos="0" relativeHeight="251666432" behindDoc="0" locked="0" layoutInCell="1" allowOverlap="1" wp14:anchorId="72F3C815" wp14:editId="0D4FC6A4">
+              <wp:anchor distT="0" distB="0" distL="114300" distR="114300" simplePos="0" relativeHeight="251666432" behindDoc="0" locked="0" layoutInCell="1" allowOverlap="1" wp14:anchorId="76DC7486" wp14:editId="026F23E8">
                 <wp:simplePos x="0" y="0"/>
                 <wp:positionH relativeFrom="column">
                   <wp:posOffset>4585104</wp:posOffset>
@@ -3849,7 +3680,7 @@
         <mc:AlternateContent>
           <mc:Choice Requires="wps">
             <w:drawing>
-              <wp:anchor distT="0" distB="0" distL="114300" distR="114300" simplePos="0" relativeHeight="251693056" behindDoc="0" locked="0" layoutInCell="1" allowOverlap="1">
+              <wp:anchor distT="0" distB="0" distL="114300" distR="114300" simplePos="0" relativeHeight="251693056" behindDoc="0" locked="0" layoutInCell="1" allowOverlap="1" wp14:anchorId="7CC12C0E" wp14:editId="19C41ECF">
                 <wp:simplePos x="0" y="0"/>
                 <wp:positionH relativeFrom="column">
                   <wp:posOffset>4099560</wp:posOffset>
@@ -3925,7 +3756,7 @@
         <mc:AlternateContent>
           <mc:Choice Requires="wps">
             <w:drawing>
-              <wp:anchor distT="0" distB="0" distL="114300" distR="114300" simplePos="0" relativeHeight="251692032" behindDoc="0" locked="0" layoutInCell="1" allowOverlap="1">
+              <wp:anchor distT="0" distB="0" distL="114300" distR="114300" simplePos="0" relativeHeight="251692032" behindDoc="0" locked="0" layoutInCell="1" allowOverlap="1" wp14:anchorId="13DEB036" wp14:editId="611AC641">
                 <wp:simplePos x="0" y="0"/>
                 <wp:positionH relativeFrom="column">
                   <wp:posOffset>944880</wp:posOffset>
@@ -3997,7 +3828,7 @@
         <mc:AlternateContent>
           <mc:Choice Requires="wps">
             <w:drawing>
-              <wp:anchor distT="0" distB="0" distL="114300" distR="114300" simplePos="0" relativeHeight="251681792" behindDoc="0" locked="0" layoutInCell="1" allowOverlap="1">
+              <wp:anchor distT="0" distB="0" distL="114300" distR="114300" simplePos="0" relativeHeight="251681792" behindDoc="0" locked="0" layoutInCell="1" allowOverlap="1" wp14:anchorId="5B34A61F" wp14:editId="0DD5CC6E">
                 <wp:simplePos x="0" y="0"/>
                 <wp:positionH relativeFrom="column">
                   <wp:posOffset>2019300</wp:posOffset>
@@ -4071,7 +3902,7 @@
           </mc:Choice>
           <mc:Fallback>
             <w:pict>
-              <v:roundrect id="Hình Chữ nhật Góc tròn 22" o:spid="_x0000_s1035" style="position:absolute;margin-left:159pt;margin-top:.8pt;width:164.4pt;height:39.6pt;z-index:251681792;visibility:visible;mso-wrap-style:square;mso-wrap-distance-left:9pt;mso-wrap-distance-top:0;mso-wrap-distance-right:9pt;mso-wrap-distance-bottom:0;mso-position-horizontal:absolute;mso-position-horizontal-relative:text;mso-position-vertical:absolute;mso-position-vertical-relative:text;v-text-anchor:middle" arcsize="10923f" o:gfxdata="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" fillcolor="#5b9bd5 [3204]" strokecolor="#1f4d78 [1604]" strokeweight="1pt">
+              <v:roundrect w14:anchorId="5B34A61F" id="Hình Chữ nhật Góc tròn 22" o:spid="_x0000_s1035" style="position:absolute;margin-left:159pt;margin-top:.8pt;width:164.4pt;height:39.6pt;z-index:251681792;visibility:visible;mso-wrap-style:square;mso-wrap-distance-left:9pt;mso-wrap-distance-top:0;mso-wrap-distance-right:9pt;mso-wrap-distance-bottom:0;mso-position-horizontal:absolute;mso-position-horizontal-relative:text;mso-position-vertical:absolute;mso-position-vertical-relative:text;v-text-anchor:middle" arcsize="10923f" o:gfxdata="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" fillcolor="#5b9bd5 [3204]" strokecolor="#1f4d78 [1604]" strokeweight="1pt">
                 <v:stroke joinstyle="miter"/>
                 <v:textbox>
                   <w:txbxContent>
@@ -4121,7 +3952,7 @@
         <mc:AlternateContent>
           <mc:Choice Requires="wps">
             <w:drawing>
-              <wp:anchor distT="0" distB="0" distL="114300" distR="114300" simplePos="0" relativeHeight="251682816" behindDoc="0" locked="0" layoutInCell="1" allowOverlap="1">
+              <wp:anchor distT="0" distB="0" distL="114300" distR="114300" simplePos="0" relativeHeight="251682816" behindDoc="0" locked="0" layoutInCell="1" allowOverlap="1" wp14:anchorId="5E105148" wp14:editId="330B0F46">
                 <wp:simplePos x="0" y="0"/>
                 <wp:positionH relativeFrom="margin">
                   <wp:posOffset>-38100</wp:posOffset>
@@ -4201,7 +4032,7 @@
           </mc:Choice>
           <mc:Fallback>
             <w:pict>
-              <v:roundrect id="Hình Chữ nhật Góc tròn 23" o:spid="_x0000_s1036" style="position:absolute;margin-left:-3pt;margin-top:35.15pt;width:80.4pt;height:37.8pt;z-index:251682816;visibility:visible;mso-wrap-style:square;mso-width-percent:0;mso-height-percent:0;mso-wrap-distance-left:9pt;mso-wrap-distance-top:0;mso-wrap-distance-right:9pt;mso-wrap-distance-bottom:0;mso-position-horizontal:absolute;mso-position-horizontal-relative:margin;mso-position-vertical:absolute;mso-position-vertical-relative:text;mso-width-percent:0;mso-height-percent:0;mso-width-relative:margin;mso-height-relative:margin;v-text-anchor:middle" arcsize="10923f" o:gfxdata="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" fillcolor="#5b9bd5 [3204]" strokecolor="#1f4d78 [1604]" strokeweight="1pt">
+              <v:roundrect w14:anchorId="5E105148" id="Hình Chữ nhật Góc tròn 23" o:spid="_x0000_s1036" style="position:absolute;margin-left:-3pt;margin-top:35.15pt;width:80.4pt;height:37.8pt;z-index:251682816;visibility:visible;mso-wrap-style:square;mso-width-percent:0;mso-height-percent:0;mso-wrap-distance-left:9pt;mso-wrap-distance-top:0;mso-wrap-distance-right:9pt;mso-wrap-distance-bottom:0;mso-position-horizontal:absolute;mso-position-horizontal-relative:margin;mso-position-vertical:absolute;mso-position-vertical-relative:text;mso-width-percent:0;mso-height-percent:0;mso-width-relative:margin;mso-height-relative:margin;v-text-anchor:middle" arcsize="10923f" o:gfxdata="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" fillcolor="#5b9bd5 [3204]" strokecolor="#1f4d78 [1604]" strokeweight="1pt">
                 <v:stroke joinstyle="miter"/>
                 <v:textbox>
                   <w:txbxContent>
@@ -4240,7 +4071,7 @@
         <mc:AlternateContent>
           <mc:Choice Requires="wps">
             <w:drawing>
-              <wp:anchor distT="0" distB="0" distL="114300" distR="114300" simplePos="0" relativeHeight="251696128" behindDoc="0" locked="0" layoutInCell="1" allowOverlap="1">
+              <wp:anchor distT="0" distB="0" distL="114300" distR="114300" simplePos="0" relativeHeight="251696128" behindDoc="0" locked="0" layoutInCell="1" allowOverlap="1" wp14:anchorId="4A55BB48" wp14:editId="55FEA49A">
                 <wp:simplePos x="0" y="0"/>
                 <wp:positionH relativeFrom="column">
                   <wp:posOffset>3741420</wp:posOffset>
@@ -4312,7 +4143,7 @@
         <mc:AlternateContent>
           <mc:Choice Requires="wps">
             <w:drawing>
-              <wp:anchor distT="0" distB="0" distL="114300" distR="114300" simplePos="0" relativeHeight="251695104" behindDoc="0" locked="0" layoutInCell="1" allowOverlap="1">
+              <wp:anchor distT="0" distB="0" distL="114300" distR="114300" simplePos="0" relativeHeight="251695104" behindDoc="0" locked="0" layoutInCell="1" allowOverlap="1" wp14:anchorId="24FD93EB" wp14:editId="2F206E65">
                 <wp:simplePos x="0" y="0"/>
                 <wp:positionH relativeFrom="column">
                   <wp:posOffset>2034540</wp:posOffset>
@@ -4384,7 +4215,7 @@
         <mc:AlternateContent>
           <mc:Choice Requires="wps">
             <w:drawing>
-              <wp:anchor distT="0" distB="0" distL="114300" distR="114300" simplePos="0" relativeHeight="251694080" behindDoc="0" locked="0" layoutInCell="1" allowOverlap="1">
+              <wp:anchor distT="0" distB="0" distL="114300" distR="114300" simplePos="0" relativeHeight="251694080" behindDoc="0" locked="0" layoutInCell="1" allowOverlap="1" wp14:anchorId="0A37F23C" wp14:editId="1F549D99">
                 <wp:simplePos x="0" y="0"/>
                 <wp:positionH relativeFrom="column">
                   <wp:posOffset>3101340</wp:posOffset>
@@ -4468,7 +4299,7 @@
         <mc:AlternateContent>
           <mc:Choice Requires="wps">
             <w:drawing>
-              <wp:anchor distT="0" distB="0" distL="114300" distR="114300" simplePos="0" relativeHeight="251691008" behindDoc="0" locked="0" layoutInCell="1" allowOverlap="1" wp14:anchorId="2DDF58A1" wp14:editId="6C57F193">
+              <wp:anchor distT="0" distB="0" distL="114300" distR="114300" simplePos="0" relativeHeight="251691008" behindDoc="0" locked="0" layoutInCell="1" allowOverlap="1" wp14:anchorId="0C2EBA19" wp14:editId="77A5F771">
                 <wp:simplePos x="0" y="0"/>
                 <wp:positionH relativeFrom="column">
                   <wp:posOffset>5478780</wp:posOffset>
@@ -4548,7 +4379,7 @@
           </mc:Choice>
           <mc:Fallback>
             <w:pict>
-              <v:roundrect w14:anchorId="2DDF58A1" id="Hình Chữ nhật Góc tròn 27" o:spid="_x0000_s1037" style="position:absolute;margin-left:431.4pt;margin-top:.45pt;width:67.2pt;height:39pt;z-index:251691008;visibility:visible;mso-wrap-style:square;mso-width-percent:0;mso-height-percent:0;mso-wrap-distance-left:9pt;mso-wrap-distance-top:0;mso-wrap-distance-right:9pt;mso-wrap-distance-bottom:0;mso-position-horizontal:absolute;mso-position-horizontal-relative:text;mso-position-vertical:absolute;mso-position-vertical-relative:text;mso-width-percent:0;mso-height-percent:0;mso-width-relative:margin;mso-height-relative:margin;v-text-anchor:middle" arcsize="10923f" o:gfxdata="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" fillcolor="#5b9bd5 [3204]" strokecolor="#1f4d78 [1604]" strokeweight="1pt">
+              <v:roundrect w14:anchorId="0C2EBA19" id="Hình Chữ nhật Góc tròn 27" o:spid="_x0000_s1037" style="position:absolute;margin-left:431.4pt;margin-top:.45pt;width:67.2pt;height:39pt;z-index:251691008;visibility:visible;mso-wrap-style:square;mso-width-percent:0;mso-height-percent:0;mso-wrap-distance-left:9pt;mso-wrap-distance-top:0;mso-wrap-distance-right:9pt;mso-wrap-distance-bottom:0;mso-position-horizontal:absolute;mso-position-horizontal-relative:text;mso-position-vertical:absolute;mso-position-vertical-relative:text;mso-width-percent:0;mso-height-percent:0;mso-width-relative:margin;mso-height-relative:margin;v-text-anchor:middle" arcsize="10923f" o:gfxdata="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" fillcolor="#5b9bd5 [3204]" strokecolor="#1f4d78 [1604]" strokeweight="1pt">
                 <v:stroke joinstyle="miter"/>
                 <v:textbox>
                   <w:txbxContent>
@@ -4586,7 +4417,7 @@
         <mc:AlternateContent>
           <mc:Choice Requires="wps">
             <w:drawing>
-              <wp:anchor distT="0" distB="0" distL="114300" distR="114300" simplePos="0" relativeHeight="251688960" behindDoc="0" locked="0" layoutInCell="1" allowOverlap="1" wp14:anchorId="2DDF58A1" wp14:editId="6C57F193">
+              <wp:anchor distT="0" distB="0" distL="114300" distR="114300" simplePos="0" relativeHeight="251688960" behindDoc="0" locked="0" layoutInCell="1" allowOverlap="1" wp14:anchorId="3512AA41" wp14:editId="281A515D">
                 <wp:simplePos x="0" y="0"/>
                 <wp:positionH relativeFrom="column">
                   <wp:posOffset>3977640</wp:posOffset>
@@ -4666,7 +4497,7 @@
           </mc:Choice>
           <mc:Fallback>
             <w:pict>
-              <v:roundrect w14:anchorId="2DDF58A1" id="Hình Chữ nhật Góc tròn 26" o:spid="_x0000_s1038" style="position:absolute;margin-left:313.2pt;margin-top:.45pt;width:1in;height:39.6pt;z-index:251688960;visibility:visible;mso-wrap-style:square;mso-width-percent:0;mso-height-percent:0;mso-wrap-distance-left:9pt;mso-wrap-distance-top:0;mso-wrap-distance-right:9pt;mso-wrap-distance-bottom:0;mso-position-horizontal:absolute;mso-position-horizontal-relative:text;mso-position-vertical:absolute;mso-position-vertical-relative:text;mso-width-percent:0;mso-height-percent:0;mso-width-relative:margin;mso-height-relative:margin;v-text-anchor:middle" arcsize="10923f" o:gfxdata="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" fillcolor="#5b9bd5 [3204]" strokecolor="#1f4d78 [1604]" strokeweight="1pt">
+              <v:roundrect w14:anchorId="3512AA41" id="Hình Chữ nhật Góc tròn 26" o:spid="_x0000_s1038" style="position:absolute;margin-left:313.2pt;margin-top:.45pt;width:1in;height:39.6pt;z-index:251688960;visibility:visible;mso-wrap-style:square;mso-width-percent:0;mso-height-percent:0;mso-wrap-distance-left:9pt;mso-wrap-distance-top:0;mso-wrap-distance-right:9pt;mso-wrap-distance-bottom:0;mso-position-horizontal:absolute;mso-position-horizontal-relative:text;mso-position-vertical:absolute;mso-position-vertical-relative:text;mso-width-percent:0;mso-height-percent:0;mso-width-relative:margin;mso-height-relative:margin;v-text-anchor:middle" arcsize="10923f" o:gfxdata="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" fillcolor="#5b9bd5 [3204]" strokecolor="#1f4d78 [1604]" strokeweight="1pt">
                 <v:stroke joinstyle="miter"/>
                 <v:textbox>
                   <w:txbxContent>
@@ -4704,7 +4535,7 @@
         <mc:AlternateContent>
           <mc:Choice Requires="wps">
             <w:drawing>
-              <wp:anchor distT="0" distB="0" distL="114300" distR="114300" simplePos="0" relativeHeight="251684864" behindDoc="0" locked="0" layoutInCell="1" allowOverlap="1" wp14:anchorId="2DDF58A1" wp14:editId="6C57F193">
+              <wp:anchor distT="0" distB="0" distL="114300" distR="114300" simplePos="0" relativeHeight="251684864" behindDoc="0" locked="0" layoutInCell="1" allowOverlap="1" wp14:anchorId="14B016C8" wp14:editId="4266C0C3">
                 <wp:simplePos x="0" y="0"/>
                 <wp:positionH relativeFrom="column">
                   <wp:posOffset>1333500</wp:posOffset>
@@ -4784,7 +4615,7 @@
           </mc:Choice>
           <mc:Fallback>
             <w:pict>
-              <v:roundrect w14:anchorId="2DDF58A1" id="Hình Chữ nhật Góc tròn 24" o:spid="_x0000_s1039" style="position:absolute;margin-left:105pt;margin-top:.45pt;width:72.6pt;height:38.4pt;z-index:251684864;visibility:visible;mso-wrap-style:square;mso-width-percent:0;mso-height-percent:0;mso-wrap-distance-left:9pt;mso-wrap-distance-top:0;mso-wrap-distance-right:9pt;mso-wrap-distance-bottom:0;mso-position-horizontal:absolute;mso-position-horizontal-relative:text;mso-position-vertical:absolute;mso-position-vertical-relative:text;mso-width-percent:0;mso-height-percent:0;mso-width-relative:margin;mso-height-relative:margin;v-text-anchor:middle" arcsize="10923f" o:gfxdata="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" fillcolor="#5b9bd5 [3204]" strokecolor="#1f4d78 [1604]" strokeweight="1pt">
+              <v:roundrect w14:anchorId="14B016C8" id="Hình Chữ nhật Góc tròn 24" o:spid="_x0000_s1039" style="position:absolute;margin-left:105pt;margin-top:.45pt;width:72.6pt;height:38.4pt;z-index:251684864;visibility:visible;mso-wrap-style:square;mso-width-percent:0;mso-height-percent:0;mso-wrap-distance-left:9pt;mso-wrap-distance-top:0;mso-wrap-distance-right:9pt;mso-wrap-distance-bottom:0;mso-position-horizontal:absolute;mso-position-horizontal-relative:text;mso-position-vertical:absolute;mso-position-vertical-relative:text;mso-width-percent:0;mso-height-percent:0;mso-width-relative:margin;mso-height-relative:margin;v-text-anchor:middle" arcsize="10923f" o:gfxdata="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" fillcolor="#5b9bd5 [3204]" strokecolor="#1f4d78 [1604]" strokeweight="1pt">
                 <v:stroke joinstyle="miter"/>
                 <v:textbox>
                   <w:txbxContent>
@@ -4822,7 +4653,7 @@
         <mc:AlternateContent>
           <mc:Choice Requires="wps">
             <w:drawing>
-              <wp:anchor distT="0" distB="0" distL="114300" distR="114300" simplePos="0" relativeHeight="251686912" behindDoc="0" locked="0" layoutInCell="1" allowOverlap="1" wp14:anchorId="2DDF58A1" wp14:editId="6C57F193">
+              <wp:anchor distT="0" distB="0" distL="114300" distR="114300" simplePos="0" relativeHeight="251686912" behindDoc="0" locked="0" layoutInCell="1" allowOverlap="1" wp14:anchorId="7AFDC4F7" wp14:editId="747A268C">
                 <wp:simplePos x="0" y="0"/>
                 <wp:positionH relativeFrom="column">
                   <wp:posOffset>2674620</wp:posOffset>
@@ -4902,7 +4733,7 @@
           </mc:Choice>
           <mc:Fallback>
             <w:pict>
-              <v:roundrect w14:anchorId="2DDF58A1" id="Hình Chữ nhật Góc tròn 25" o:spid="_x0000_s1040" style="position:absolute;margin-left:210.6pt;margin-top:.45pt;width:67.2pt;height:39.6pt;z-index:251686912;visibility:visible;mso-wrap-style:square;mso-width-percent:0;mso-height-percent:0;mso-wrap-distance-left:9pt;mso-wrap-distance-top:0;mso-wrap-distance-right:9pt;mso-wrap-distance-bottom:0;mso-position-horizontal:absolute;mso-position-horizontal-relative:text;mso-position-vertical:absolute;mso-position-vertical-relative:text;mso-width-percent:0;mso-height-percent:0;mso-width-relative:margin;mso-height-relative:margin;v-text-anchor:middle" arcsize="10923f" o:gfxdata="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" fillcolor="#5b9bd5 [3204]" strokecolor="#1f4d78 [1604]" strokeweight="1pt">
+              <v:roundrect w14:anchorId="7AFDC4F7" id="Hình Chữ nhật Góc tròn 25" o:spid="_x0000_s1040" style="position:absolute;margin-left:210.6pt;margin-top:.45pt;width:67.2pt;height:39.6pt;z-index:251686912;visibility:visible;mso-wrap-style:square;mso-width-percent:0;mso-height-percent:0;mso-wrap-distance-left:9pt;mso-wrap-distance-top:0;mso-wrap-distance-right:9pt;mso-wrap-distance-bottom:0;mso-position-horizontal:absolute;mso-position-horizontal-relative:text;mso-position-vertical:absolute;mso-position-vertical-relative:text;mso-width-percent:0;mso-height-percent:0;mso-width-relative:margin;mso-height-relative:margin;v-text-anchor:middle" arcsize="10923f" o:gfxdata="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" fillcolor="#5b9bd5 [3204]" strokecolor="#1f4d78 [1604]" strokeweight="1pt">
                 <v:stroke joinstyle="miter"/>
                 <v:textbox>
                   <w:txbxContent>
@@ -4952,7 +4783,7 @@
         <mc:AlternateContent>
           <mc:Choice Requires="wps">
             <w:drawing>
-              <wp:anchor distT="0" distB="0" distL="114300" distR="114300" simplePos="0" relativeHeight="251705344" behindDoc="0" locked="0" layoutInCell="1" allowOverlap="1" wp14:anchorId="16B66CB2" wp14:editId="6F749A90">
+              <wp:anchor distT="0" distB="0" distL="114300" distR="114300" simplePos="0" relativeHeight="251705344" behindDoc="0" locked="0" layoutInCell="1" allowOverlap="1" wp14:anchorId="0D25BB94" wp14:editId="7B99D3D6">
                 <wp:simplePos x="0" y="0"/>
                 <wp:positionH relativeFrom="column">
                   <wp:posOffset>5890260</wp:posOffset>
@@ -5024,7 +4855,7 @@
         <mc:AlternateContent>
           <mc:Choice Requires="wps">
             <w:drawing>
-              <wp:anchor distT="0" distB="0" distL="114300" distR="114300" simplePos="0" relativeHeight="251703296" behindDoc="0" locked="0" layoutInCell="1" allowOverlap="1" wp14:anchorId="16B66CB2" wp14:editId="6F749A90">
+              <wp:anchor distT="0" distB="0" distL="114300" distR="114300" simplePos="0" relativeHeight="251703296" behindDoc="0" locked="0" layoutInCell="1" allowOverlap="1" wp14:anchorId="5760A5FD" wp14:editId="31CCAE75">
                 <wp:simplePos x="0" y="0"/>
                 <wp:positionH relativeFrom="column">
                   <wp:posOffset>4427220</wp:posOffset>
@@ -5096,7 +4927,7 @@
         <mc:AlternateContent>
           <mc:Choice Requires="wps">
             <w:drawing>
-              <wp:anchor distT="0" distB="0" distL="114300" distR="114300" simplePos="0" relativeHeight="251701248" behindDoc="0" locked="0" layoutInCell="1" allowOverlap="1" wp14:anchorId="16B66CB2" wp14:editId="6F749A90">
+              <wp:anchor distT="0" distB="0" distL="114300" distR="114300" simplePos="0" relativeHeight="251701248" behindDoc="0" locked="0" layoutInCell="1" allowOverlap="1" wp14:anchorId="144D864A" wp14:editId="7D2578CE">
                 <wp:simplePos x="0" y="0"/>
                 <wp:positionH relativeFrom="column">
                   <wp:posOffset>3086100</wp:posOffset>
@@ -5168,7 +4999,7 @@
         <mc:AlternateContent>
           <mc:Choice Requires="wps">
             <w:drawing>
-              <wp:anchor distT="0" distB="0" distL="114300" distR="114300" simplePos="0" relativeHeight="251697152" behindDoc="0" locked="0" layoutInCell="1" allowOverlap="1">
+              <wp:anchor distT="0" distB="0" distL="114300" distR="114300" simplePos="0" relativeHeight="251697152" behindDoc="0" locked="0" layoutInCell="1" allowOverlap="1" wp14:anchorId="21987252" wp14:editId="70667473">
                 <wp:simplePos x="0" y="0"/>
                 <wp:positionH relativeFrom="column">
                   <wp:posOffset>487680</wp:posOffset>
@@ -5240,7 +5071,7 @@
         <mc:AlternateContent>
           <mc:Choice Requires="wps">
             <w:drawing>
-              <wp:anchor distT="0" distB="0" distL="114300" distR="114300" simplePos="0" relativeHeight="251699200" behindDoc="0" locked="0" layoutInCell="1" allowOverlap="1" wp14:anchorId="16B66CB2" wp14:editId="6F749A90">
+              <wp:anchor distT="0" distB="0" distL="114300" distR="114300" simplePos="0" relativeHeight="251699200" behindDoc="0" locked="0" layoutInCell="1" allowOverlap="1" wp14:anchorId="258E569E" wp14:editId="609DA22B">
                 <wp:simplePos x="0" y="0"/>
                 <wp:positionH relativeFrom="column">
                   <wp:posOffset>1790700</wp:posOffset>
@@ -5324,16 +5155,16 @@
         <mc:AlternateContent>
           <mc:Choice Requires="wps">
             <w:drawing>
-              <wp:anchor distT="0" distB="0" distL="114300" distR="114300" simplePos="0" relativeHeight="251709440" behindDoc="0" locked="0" layoutInCell="1" allowOverlap="1">
+              <wp:anchor distT="0" distB="0" distL="114300" distR="114300" simplePos="0" relativeHeight="251709440" behindDoc="0" locked="0" layoutInCell="1" allowOverlap="1" wp14:anchorId="1A63435C" wp14:editId="22F733CD">
                 <wp:simplePos x="0" y="0"/>
                 <wp:positionH relativeFrom="column">
-                  <wp:posOffset>5532120</wp:posOffset>
+                  <wp:posOffset>5534024</wp:posOffset>
                 </wp:positionH>
                 <wp:positionV relativeFrom="paragraph">
                   <wp:posOffset>335915</wp:posOffset>
                 </wp:positionV>
-                <wp:extent cx="853440" cy="1272540"/>
-                <wp:effectExtent l="0" t="0" r="22860" b="22860"/>
+                <wp:extent cx="1000125" cy="1272540"/>
+                <wp:effectExtent l="0" t="0" r="28575" b="22860"/>
                 <wp:wrapNone/>
                 <wp:docPr id="45" name="Hình chữ nhật 45"/>
                 <wp:cNvGraphicFramePr/>
@@ -5344,7 +5175,7 @@
                       <wps:spPr>
                         <a:xfrm>
                           <a:off x="0" y="0"/>
-                          <a:ext cx="853440" cy="1272540"/>
+                          <a:ext cx="1000125" cy="1272540"/>
                         </a:xfrm>
                         <a:prstGeom prst="rect">
                           <a:avLst/>
@@ -5371,9 +5202,27 @@
                           <w:p>
                             <w:pPr>
                               <w:jc w:val="center"/>
+                              <w:rPr>
+                                <w:rFonts w:ascii="Times New Roman" w:hAnsi="Times New Roman" w:cs="Times New Roman"/>
+                              </w:rPr>
                             </w:pPr>
                             <w:r>
-                              <w:t>SEND        E-MAIL AND BRANCHES ADDRESS</w:t>
+                              <w:rPr>
+                                <w:rFonts w:ascii="Times New Roman" w:hAnsi="Times New Roman" w:cs="Times New Roman"/>
+                              </w:rPr>
+                              <w:t xml:space="preserve">SEND       </w:t>
+                            </w:r>
+                            <w:r>
+                              <w:rPr>
+                                <w:rFonts w:ascii="Times New Roman" w:hAnsi="Times New Roman" w:cs="Times New Roman"/>
+                              </w:rPr>
+                              <w:t xml:space="preserve"> </w:t>
+                            </w:r>
+                            <w:r>
+                              <w:rPr>
+                                <w:rFonts w:ascii="Times New Roman" w:hAnsi="Times New Roman" w:cs="Times New Roman"/>
+                              </w:rPr>
+                              <w:t xml:space="preserve"> E-MAIL AND BRANCHES ADDRESS</w:t>
                             </w:r>
                           </w:p>
                         </w:txbxContent>
@@ -5395,15 +5244,33 @@
           </mc:Choice>
           <mc:Fallback>
             <w:pict>
-              <v:rect id="Hình chữ nhật 45" o:spid="_x0000_s1041" style="position:absolute;margin-left:435.6pt;margin-top:26.45pt;width:67.2pt;height:100.2pt;z-index:251709440;visibility:visible;mso-wrap-style:square;mso-width-percent:0;mso-wrap-distance-left:9pt;mso-wrap-distance-top:0;mso-wrap-distance-right:9pt;mso-wrap-distance-bottom:0;mso-position-horizontal:absolute;mso-position-horizontal-relative:text;mso-position-vertical:absolute;mso-position-vertical-relative:text;mso-width-percent:0;mso-width-relative:margin;v-text-anchor:middle" o:gfxdata="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" fillcolor="#5b9bd5 [3204]" strokecolor="#1f4d78 [1604]" strokeweight="1pt">
+              <v:rect w14:anchorId="1A63435C" id="Hình chữ nhật 45" o:spid="_x0000_s1041" style="position:absolute;margin-left:435.75pt;margin-top:26.45pt;width:78.75pt;height:100.2pt;z-index:251709440;visibility:visible;mso-wrap-style:square;mso-width-percent:0;mso-wrap-distance-left:9pt;mso-wrap-distance-top:0;mso-wrap-distance-right:9pt;mso-wrap-distance-bottom:0;mso-position-horizontal:absolute;mso-position-horizontal-relative:text;mso-position-vertical:absolute;mso-position-vertical-relative:text;mso-width-percent:0;mso-width-relative:margin;v-text-anchor:middle" o:gfxdata="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" fillcolor="#5b9bd5 [3204]" strokecolor="#1f4d78 [1604]" strokeweight="1pt">
                 <v:textbox>
                   <w:txbxContent>
                     <w:p>
                       <w:pPr>
                         <w:jc w:val="center"/>
+                        <w:rPr>
+                          <w:rFonts w:ascii="Times New Roman" w:hAnsi="Times New Roman" w:cs="Times New Roman"/>
+                        </w:rPr>
                       </w:pPr>
                       <w:r>
-                        <w:t>SEND        E-MAIL AND BRANCHES ADDRESS</w:t>
+                        <w:rPr>
+                          <w:rFonts w:ascii="Times New Roman" w:hAnsi="Times New Roman" w:cs="Times New Roman"/>
+                        </w:rPr>
+                        <w:t xml:space="preserve">SEND       </w:t>
+                      </w:r>
+                      <w:r>
+                        <w:rPr>
+                          <w:rFonts w:ascii="Times New Roman" w:hAnsi="Times New Roman" w:cs="Times New Roman"/>
+                        </w:rPr>
+                        <w:t xml:space="preserve"> </w:t>
+                      </w:r>
+                      <w:r>
+                        <w:rPr>
+                          <w:rFonts w:ascii="Times New Roman" w:hAnsi="Times New Roman" w:cs="Times New Roman"/>
+                        </w:rPr>
+                        <w:t xml:space="preserve"> E-MAIL AND BRANCHES ADDRESS</w:t>
                       </w:r>
                     </w:p>
                   </w:txbxContent>
@@ -5426,16 +5293,16 @@
         <mc:AlternateContent>
           <mc:Choice Requires="wps">
             <w:drawing>
-              <wp:anchor distT="0" distB="0" distL="114300" distR="114300" simplePos="0" relativeHeight="251708416" behindDoc="0" locked="0" layoutInCell="1" allowOverlap="1">
+              <wp:anchor distT="0" distB="0" distL="114300" distR="114300" simplePos="0" relativeHeight="251708416" behindDoc="0" locked="0" layoutInCell="1" allowOverlap="1" wp14:anchorId="611E1EE5" wp14:editId="443CCA18">
                 <wp:simplePos x="0" y="0"/>
                 <wp:positionH relativeFrom="column">
-                  <wp:posOffset>4053840</wp:posOffset>
+                  <wp:posOffset>4057649</wp:posOffset>
                 </wp:positionH>
                 <wp:positionV relativeFrom="paragraph">
-                  <wp:posOffset>343535</wp:posOffset>
+                  <wp:posOffset>345440</wp:posOffset>
                 </wp:positionV>
-                <wp:extent cx="800100" cy="1280160"/>
-                <wp:effectExtent l="0" t="0" r="19050" b="15240"/>
+                <wp:extent cx="962025" cy="1280160"/>
+                <wp:effectExtent l="0" t="0" r="28575" b="15240"/>
                 <wp:wrapNone/>
                 <wp:docPr id="44" name="Hình chữ nhật 44"/>
                 <wp:cNvGraphicFramePr/>
@@ -5446,7 +5313,7 @@
                       <wps:spPr>
                         <a:xfrm>
                           <a:off x="0" y="0"/>
-                          <a:ext cx="800100" cy="1280160"/>
+                          <a:ext cx="962025" cy="1280160"/>
                         </a:xfrm>
                         <a:prstGeom prst="rect">
                           <a:avLst/>
@@ -5473,8 +5340,14 @@
                           <w:p>
                             <w:pPr>
                               <w:jc w:val="center"/>
+                              <w:rPr>
+                                <w:rFonts w:ascii="Times New Roman" w:hAnsi="Times New Roman" w:cs="Times New Roman"/>
+                              </w:rPr>
                             </w:pPr>
                             <w:r>
+                              <w:rPr>
+                                <w:rFonts w:ascii="Times New Roman" w:hAnsi="Times New Roman" w:cs="Times New Roman"/>
+                              </w:rPr>
                               <w:t>GO TO THE CONTACT PART IN THE BOTTOM</w:t>
                             </w:r>
                           </w:p>
@@ -5489,6 +5362,9 @@
                     </wps:wsp>
                   </a:graphicData>
                 </a:graphic>
+                <wp14:sizeRelH relativeFrom="margin">
+                  <wp14:pctWidth>0</wp14:pctWidth>
+                </wp14:sizeRelH>
                 <wp14:sizeRelV relativeFrom="margin">
                   <wp14:pctHeight>0</wp14:pctHeight>
                 </wp14:sizeRelV>
@@ -5497,14 +5373,20 @@
           </mc:Choice>
           <mc:Fallback>
             <w:pict>
-              <v:rect id="Hình chữ nhật 44" o:spid="_x0000_s1042" style="position:absolute;margin-left:319.2pt;margin-top:27.05pt;width:63pt;height:100.8pt;z-index:251708416;visibility:visible;mso-wrap-style:square;mso-height-percent:0;mso-wrap-distance-left:9pt;mso-wrap-distance-top:0;mso-wrap-distance-right:9pt;mso-wrap-distance-bottom:0;mso-position-horizontal:absolute;mso-position-horizontal-relative:text;mso-position-vertical:absolute;mso-position-vertical-relative:text;mso-height-percent:0;mso-height-relative:margin;v-text-anchor:middle" o:gfxdata="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" fillcolor="#5b9bd5 [3204]" strokecolor="#1f4d78 [1604]" strokeweight="1pt">
+              <v:rect w14:anchorId="611E1EE5" id="Hình chữ nhật 44" o:spid="_x0000_s1042" style="position:absolute;margin-left:319.5pt;margin-top:27.2pt;width:75.75pt;height:100.8pt;z-index:251708416;visibility:visible;mso-wrap-style:square;mso-width-percent:0;mso-height-percent:0;mso-wrap-distance-left:9pt;mso-wrap-distance-top:0;mso-wrap-distance-right:9pt;mso-wrap-distance-bottom:0;mso-position-horizontal:absolute;mso-position-horizontal-relative:text;mso-position-vertical:absolute;mso-position-vertical-relative:text;mso-width-percent:0;mso-height-percent:0;mso-width-relative:margin;mso-height-relative:margin;v-text-anchor:middle" o:gfxdata="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" fillcolor="#5b9bd5 [3204]" strokecolor="#1f4d78 [1604]" strokeweight="1pt">
                 <v:textbox>
                   <w:txbxContent>
                     <w:p>
                       <w:pPr>
                         <w:jc w:val="center"/>
+                        <w:rPr>
+                          <w:rFonts w:ascii="Times New Roman" w:hAnsi="Times New Roman" w:cs="Times New Roman"/>
+                        </w:rPr>
                       </w:pPr>
                       <w:r>
+                        <w:rPr>
+                          <w:rFonts w:ascii="Times New Roman" w:hAnsi="Times New Roman" w:cs="Times New Roman"/>
+                        </w:rPr>
                         <w:t>GO TO THE CONTACT PART IN THE BOTTOM</w:t>
                       </w:r>
                     </w:p>
@@ -5528,7 +5410,7 @@
         <mc:AlternateContent>
           <mc:Choice Requires="wps">
             <w:drawing>
-              <wp:anchor distT="0" distB="0" distL="114300" distR="114300" simplePos="0" relativeHeight="251707392" behindDoc="0" locked="0" layoutInCell="1" allowOverlap="1">
+              <wp:anchor distT="0" distB="0" distL="114300" distR="114300" simplePos="0" relativeHeight="251707392" behindDoc="0" locked="0" layoutInCell="1" allowOverlap="1" wp14:anchorId="5DC80A43" wp14:editId="5E3E92EA">
                 <wp:simplePos x="0" y="0"/>
                 <wp:positionH relativeFrom="column">
                   <wp:posOffset>1386840</wp:posOffset>
@@ -5575,8 +5457,14 @@
                           <w:p>
                             <w:pPr>
                               <w:jc w:val="center"/>
+                              <w:rPr>
+                                <w:rFonts w:ascii="Times New Roman" w:hAnsi="Times New Roman" w:cs="Times New Roman"/>
+                              </w:rPr>
                             </w:pPr>
                             <w:r>
+                              <w:rPr>
+                                <w:rFonts w:ascii="Times New Roman" w:hAnsi="Times New Roman" w:cs="Times New Roman"/>
+                              </w:rPr>
                               <w:t>LIST OF BRANDS</w:t>
                             </w:r>
                           </w:p>
@@ -5596,14 +5484,20 @@
           </mc:Choice>
           <mc:Fallback>
             <w:pict>
-              <v:rect id="Hình chữ nhật 43" o:spid="_x0000_s1043" style="position:absolute;margin-left:109.2pt;margin-top:27.05pt;width:187.8pt;height:57pt;z-index:251707392;visibility:visible;mso-wrap-style:square;mso-wrap-distance-left:9pt;mso-wrap-distance-top:0;mso-wrap-distance-right:9pt;mso-wrap-distance-bottom:0;mso-position-horizontal:absolute;mso-position-horizontal-relative:text;mso-position-vertical:absolute;mso-position-vertical-relative:text;v-text-anchor:middle" o:gfxdata="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" fillcolor="#5b9bd5 [3204]" strokecolor="#1f4d78 [1604]" strokeweight="1pt">
+              <v:rect w14:anchorId="5DC80A43" id="Hình chữ nhật 43" o:spid="_x0000_s1043" style="position:absolute;margin-left:109.2pt;margin-top:27.05pt;width:187.8pt;height:57pt;z-index:251707392;visibility:visible;mso-wrap-style:square;mso-wrap-distance-left:9pt;mso-wrap-distance-top:0;mso-wrap-distance-right:9pt;mso-wrap-distance-bottom:0;mso-position-horizontal:absolute;mso-position-horizontal-relative:text;mso-position-vertical:absolute;mso-position-vertical-relative:text;v-text-anchor:middle" o:gfxdata="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" fillcolor="#5b9bd5 [3204]" strokecolor="#1f4d78 [1604]" strokeweight="1pt">
                 <v:textbox>
                   <w:txbxContent>
                     <w:p>
                       <w:pPr>
                         <w:jc w:val="center"/>
+                        <w:rPr>
+                          <w:rFonts w:ascii="Times New Roman" w:hAnsi="Times New Roman" w:cs="Times New Roman"/>
+                        </w:rPr>
                       </w:pPr>
                       <w:r>
+                        <w:rPr>
+                          <w:rFonts w:ascii="Times New Roman" w:hAnsi="Times New Roman" w:cs="Times New Roman"/>
+                        </w:rPr>
                         <w:t>LIST OF BRANDS</w:t>
                       </w:r>
                     </w:p>
@@ -5627,7 +5521,7 @@
         <mc:AlternateContent>
           <mc:Choice Requires="wps">
             <w:drawing>
-              <wp:anchor distT="0" distB="0" distL="114300" distR="114300" simplePos="0" relativeHeight="251706368" behindDoc="0" locked="0" layoutInCell="1" allowOverlap="1">
+              <wp:anchor distT="0" distB="0" distL="114300" distR="114300" simplePos="0" relativeHeight="251706368" behindDoc="0" locked="0" layoutInCell="1" allowOverlap="1" wp14:anchorId="21970E66" wp14:editId="3B102E68">
                 <wp:simplePos x="0" y="0"/>
                 <wp:positionH relativeFrom="margin">
                   <wp:align>left</wp:align>
@@ -5674,8 +5568,14 @@
                           <w:p>
                             <w:pPr>
                               <w:jc w:val="center"/>
+                              <w:rPr>
+                                <w:rFonts w:ascii="Times New Roman" w:hAnsi="Times New Roman" w:cs="Times New Roman"/>
+                              </w:rPr>
                             </w:pPr>
                             <w:r>
+                              <w:rPr>
+                                <w:rFonts w:ascii="Times New Roman" w:hAnsi="Times New Roman" w:cs="Times New Roman"/>
+                              </w:rPr>
                               <w:t>GO TO HOMEPAGE</w:t>
                             </w:r>
                           </w:p>
@@ -5701,14 +5601,20 @@
           </mc:Choice>
           <mc:Fallback>
             <w:pict>
-              <v:rect id="Hình chữ nhật 42" o:spid="_x0000_s1044" style="position:absolute;margin-left:0;margin-top:27.05pt;width:82.2pt;height:55.8pt;z-index:251706368;visibility:visible;mso-wrap-style:square;mso-width-percent:0;mso-height-percent:0;mso-wrap-distance-left:9pt;mso-wrap-distance-top:0;mso-wrap-distance-right:9pt;mso-wrap-distance-bottom:0;mso-position-horizontal:left;mso-position-horizontal-relative:margin;mso-position-vertical:absolute;mso-position-vertical-relative:text;mso-width-percent:0;mso-height-percent:0;mso-width-relative:margin;mso-height-relative:margin;v-text-anchor:middle" o:gfxdata="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" fillcolor="#5b9bd5 [3204]" strokecolor="#1f4d78 [1604]" strokeweight="1pt">
+              <v:rect w14:anchorId="21970E66" id="Hình chữ nhật 42" o:spid="_x0000_s1044" style="position:absolute;margin-left:0;margin-top:27.05pt;width:82.2pt;height:55.8pt;z-index:251706368;visibility:visible;mso-wrap-style:square;mso-width-percent:0;mso-height-percent:0;mso-wrap-distance-left:9pt;mso-wrap-distance-top:0;mso-wrap-distance-right:9pt;mso-wrap-distance-bottom:0;mso-position-horizontal:left;mso-position-horizontal-relative:margin;mso-position-vertical:absolute;mso-position-vertical-relative:text;mso-width-percent:0;mso-height-percent:0;mso-width-relative:margin;mso-height-relative:margin;v-text-anchor:middle" o:gfxdata="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" fillcolor="#5b9bd5 [3204]" strokecolor="#1f4d78 [1604]" strokeweight="1pt">
                 <v:textbox>
                   <w:txbxContent>
                     <w:p>
                       <w:pPr>
                         <w:jc w:val="center"/>
+                        <w:rPr>
+                          <w:rFonts w:ascii="Times New Roman" w:hAnsi="Times New Roman" w:cs="Times New Roman"/>
+                        </w:rPr>
                       </w:pPr>
                       <w:r>
+                        <w:rPr>
+                          <w:rFonts w:ascii="Times New Roman" w:hAnsi="Times New Roman" w:cs="Times New Roman"/>
+                        </w:rPr>
                         <w:t>GO TO HOMEPAGE</w:t>
                       </w:r>
                     </w:p>
@@ -5735,7 +5641,7 @@
     </w:p>
     <w:p>
       <w:pPr>
-        <w:pStyle w:val="u1"/>
+        <w:pStyle w:val="Heading1"/>
         <w:pBdr>
           <w:bottom w:val="single" w:sz="4" w:space="0" w:color="595959" w:themeColor="text1" w:themeTint="A6"/>
         </w:pBdr>
@@ -5770,7 +5676,7 @@
     <w:p/>
     <w:p>
       <w:r>
-        <w:pict>
+        <w:pict w14:anchorId="76D10CF7">
           <v:shapetype id="_x0000_t75" coordsize="21600,21600" o:spt="75" o:preferrelative="t" path="m@4@5l@4@11@9@11@9@5xe" filled="f" stroked="f">
             <v:stroke joinstyle="miter"/>
             <v:formulas>
@@ -5790,7 +5696,7 @@
             <v:path o:extrusionok="f" gradientshapeok="t" o:connecttype="rect"/>
             <o:lock v:ext="edit" aspectratio="t"/>
           </v:shapetype>
-          <v:shape id="_x0000_i1060" type="#_x0000_t75" style="width:508.2pt;height:244.2pt">
+          <v:shape id="_x0000_i1025" type="#_x0000_t75" style="width:508.5pt;height:244.5pt">
             <v:imagedata r:id="rId11" o:title="1"/>
           </v:shape>
         </w:pict>
@@ -5799,8 +5705,8 @@
     <w:p/>
     <w:p>
       <w:r>
-        <w:pict>
-          <v:shape id="_x0000_i1061" type="#_x0000_t75" style="width:507.6pt;height:245.4pt">
+        <w:pict w14:anchorId="4CEB60FB">
+          <v:shape id="_x0000_i1026" type="#_x0000_t75" style="width:507.75pt;height:245.25pt">
             <v:imagedata r:id="rId12" o:title="2"/>
           </v:shape>
         </w:pict>
@@ -5814,8 +5720,8 @@
     <w:p>
       <w:r>
         <w:lastRenderedPageBreak/>
-        <w:pict>
-          <v:shape id="_x0000_i1063" type="#_x0000_t75" style="width:508.2pt;height:244.8pt">
+        <w:pict w14:anchorId="7CF463C2">
+          <v:shape id="_x0000_i1027" type="#_x0000_t75" style="width:507.75pt;height:245.25pt">
             <v:imagedata r:id="rId13" o:title="4"/>
           </v:shape>
         </w:pict>
@@ -5825,8 +5731,8 @@
     <w:p/>
     <w:p>
       <w:r>
-        <w:pict>
-          <v:shape id="_x0000_i1062" type="#_x0000_t75" style="width:507.6pt;height:246pt">
+        <w:pict w14:anchorId="46A3FCDE">
+          <v:shape id="_x0000_i1028" type="#_x0000_t75" style="width:507.75pt;height:246pt">
             <v:imagedata r:id="rId14" o:title="3"/>
           </v:shape>
         </w:pict>
@@ -5836,24 +5742,29 @@
       <w:pPr>
         <w:spacing w:line="259" w:lineRule="auto"/>
         <w:rPr>
-          <w:rFonts w:ascii="iCiel Brandon Text Bold" w:eastAsiaTheme="majorEastAsia" w:hAnsi="iCiel Brandon Text Bold" w:cstheme="majorBidi"/>
+          <w:rFonts w:ascii="Times New Roman" w:eastAsiaTheme="majorEastAsia" w:hAnsi="Times New Roman" w:cs="Times New Roman"/>
           <w:bCs/>
+          <w:i/>
           <w:smallCaps/>
-          <w:sz w:val="36"/>
-          <w:szCs w:val="36"/>
-        </w:rPr>
-      </w:pPr>
-      <w:r>
-        <w:rPr>
-          <w:rFonts w:ascii="iCiel Brandon Text Bold" w:hAnsi="iCiel Brandon Text Bold"/>
-          <w:b/>
-        </w:rPr>
-        <w:br w:type="page"/>
-      </w:r>
-    </w:p>
-    <w:p>
-      <w:pPr>
-        <w:pStyle w:val="u1"/>
+          <w:sz w:val="28"/>
+          <w:szCs w:val="28"/>
+        </w:rPr>
+      </w:pPr>
+      <w:r>
+        <w:rPr>
+          <w:rFonts w:ascii="Times New Roman" w:hAnsi="Times New Roman" w:cs="Times New Roman"/>
+          <w:i/>
+          <w:sz w:val="28"/>
+          <w:szCs w:val="28"/>
+        </w:rPr>
+        <w:t>Note: The Detail button in Glasses Pages won’t work because we couldn’t find any information about them.</w:t>
+      </w:r>
+      <w:bookmarkStart w:id="0" w:name="_GoBack"/>
+      <w:bookmarkEnd w:id="0"/>
+    </w:p>
+    <w:p>
+      <w:pPr>
+        <w:pStyle w:val="Heading1"/>
         <w:rPr>
           <w:rFonts w:ascii="iCiel Brandon Text Bold" w:hAnsi="iCiel Brandon Text Bold"/>
           <w:b w:val="0"/>
@@ -5882,7 +5793,7 @@
           <w:lang w:eastAsia="en-US"/>
         </w:rPr>
         <w:drawing>
-          <wp:inline distT="0" distB="0" distL="0" distR="0" wp14:anchorId="5C83F3D7" wp14:editId="2EB92E81">
+          <wp:inline distT="0" distB="0" distL="0" distR="0" wp14:anchorId="1C28A000" wp14:editId="5D8EE130">
             <wp:extent cx="6457950" cy="3536950"/>
             <wp:effectExtent l="0" t="0" r="0" b="6350"/>
             <wp:docPr id="46" name="Hình ảnh 46"/>
@@ -5932,7 +5843,7 @@
           <w:lang w:eastAsia="en-US"/>
         </w:rPr>
         <w:drawing>
-          <wp:inline distT="0" distB="0" distL="0" distR="0" wp14:anchorId="54363BBA" wp14:editId="6B9AE01C">
+          <wp:inline distT="0" distB="0" distL="0" distR="0" wp14:anchorId="4D61C953" wp14:editId="3B755BA8">
             <wp:extent cx="6457950" cy="3565525"/>
             <wp:effectExtent l="0" t="0" r="0" b="0"/>
             <wp:docPr id="47" name="Hình ảnh 47"/>
@@ -6001,7 +5912,7 @@
         </w:rPr>
         <w:lastRenderedPageBreak/>
         <w:drawing>
-          <wp:inline distT="0" distB="0" distL="0" distR="0" wp14:anchorId="00A1EC5C" wp14:editId="75170186">
+          <wp:inline distT="0" distB="0" distL="0" distR="0" wp14:anchorId="204A0217" wp14:editId="523EFFD3">
             <wp:extent cx="6457950" cy="3584575"/>
             <wp:effectExtent l="0" t="0" r="0" b="0"/>
             <wp:docPr id="48" name="Hình ảnh 48"/>
@@ -6051,7 +5962,7 @@
           <w:lang w:eastAsia="en-US"/>
         </w:rPr>
         <w:drawing>
-          <wp:inline distT="0" distB="0" distL="0" distR="0" wp14:anchorId="41F50581" wp14:editId="28555CCF">
+          <wp:inline distT="0" distB="0" distL="0" distR="0" wp14:anchorId="55E928D4" wp14:editId="6CD02B6C">
             <wp:extent cx="6457950" cy="3553460"/>
             <wp:effectExtent l="0" t="0" r="0" b="8890"/>
             <wp:docPr id="49" name="Hình ảnh 49"/>
@@ -6108,7 +6019,7 @@
     </w:p>
     <w:p>
       <w:pPr>
-        <w:pStyle w:val="u1"/>
+        <w:pStyle w:val="Heading1"/>
         <w:rPr>
           <w:rFonts w:ascii="iCiel Brandon Text Bold" w:hAnsi="iCiel Brandon Text Bold"/>
           <w:b w:val="0"/>
@@ -6138,18 +6049,8 @@
           <w:sz w:val="28"/>
           <w:szCs w:val="28"/>
         </w:rPr>
-        <w:t xml:space="preserve">Our project was written by HTML, CSS, </w:t>
-      </w:r>
-      <w:proofErr w:type="gramStart"/>
-      <w:r>
-        <w:rPr>
-          <w:rFonts w:ascii="Times New Roman" w:hAnsi="Times New Roman" w:cs="Times New Roman"/>
-          <w:sz w:val="28"/>
-          <w:szCs w:val="28"/>
-        </w:rPr>
-        <w:t>JS</w:t>
-      </w:r>
-      <w:proofErr w:type="gramEnd"/>
+        <w:t>Our project was written by HTML, CSS, JS</w:t>
+      </w:r>
       <w:r>
         <w:rPr>
           <w:rFonts w:ascii="Times New Roman" w:hAnsi="Times New Roman" w:cs="Times New Roman"/>
@@ -6229,7 +6130,7 @@
       <w:hyperlink r:id="rId19" w:tooltip="Markup language" w:history="1">
         <w:r>
           <w:rPr>
-            <w:rStyle w:val="Siuktni"/>
+            <w:rStyle w:val="Hyperlink"/>
             <w:rFonts w:ascii="Times New Roman" w:hAnsi="Times New Roman" w:cs="Times New Roman"/>
             <w:color w:val="3B3838" w:themeColor="background2" w:themeShade="40"/>
             <w:sz w:val="28"/>
@@ -6253,7 +6154,7 @@
       <w:hyperlink r:id="rId20" w:tooltip="Web page" w:history="1">
         <w:r>
           <w:rPr>
-            <w:rStyle w:val="Siuktni"/>
+            <w:rStyle w:val="Hyperlink"/>
             <w:rFonts w:ascii="Times New Roman" w:hAnsi="Times New Roman" w:cs="Times New Roman"/>
             <w:color w:val="3B3838" w:themeColor="background2" w:themeShade="40"/>
             <w:sz w:val="28"/>
@@ -6277,7 +6178,7 @@
       <w:hyperlink r:id="rId21" w:tooltip="Web application" w:history="1">
         <w:r>
           <w:rPr>
-            <w:rStyle w:val="Siuktni"/>
+            <w:rStyle w:val="Hyperlink"/>
             <w:rFonts w:ascii="Times New Roman" w:hAnsi="Times New Roman" w:cs="Times New Roman"/>
             <w:color w:val="3B3838" w:themeColor="background2" w:themeShade="40"/>
             <w:sz w:val="28"/>
@@ -6301,7 +6202,7 @@
       <w:hyperlink r:id="rId22" w:tooltip="Cascading Style Sheets" w:history="1">
         <w:r>
           <w:rPr>
-            <w:rStyle w:val="Siuktni"/>
+            <w:rStyle w:val="Hyperlink"/>
             <w:rFonts w:ascii="Times New Roman" w:hAnsi="Times New Roman" w:cs="Times New Roman"/>
             <w:color w:val="3B3838" w:themeColor="background2" w:themeShade="40"/>
             <w:sz w:val="28"/>
@@ -6325,7 +6226,7 @@
       <w:hyperlink r:id="rId23" w:tooltip="JavaScript" w:history="1">
         <w:r>
           <w:rPr>
-            <w:rStyle w:val="Siuktni"/>
+            <w:rStyle w:val="Hyperlink"/>
             <w:rFonts w:ascii="Times New Roman" w:hAnsi="Times New Roman" w:cs="Times New Roman"/>
             <w:color w:val="3B3838" w:themeColor="background2" w:themeShade="40"/>
             <w:sz w:val="28"/>
@@ -6349,7 +6250,7 @@
       <w:hyperlink r:id="rId24" w:tooltip="World Wide Web" w:history="1">
         <w:r>
           <w:rPr>
-            <w:rStyle w:val="Siuktni"/>
+            <w:rStyle w:val="Hyperlink"/>
             <w:rFonts w:ascii="Times New Roman" w:hAnsi="Times New Roman" w:cs="Times New Roman"/>
             <w:color w:val="3B3838" w:themeColor="background2" w:themeShade="40"/>
             <w:sz w:val="28"/>
@@ -6373,7 +6274,7 @@
       <w:hyperlink r:id="rId25" w:tooltip="Web browser" w:history="1">
         <w:r>
           <w:rPr>
-            <w:rStyle w:val="Siuktni"/>
+            <w:rStyle w:val="Hyperlink"/>
             <w:rFonts w:ascii="Times New Roman" w:hAnsi="Times New Roman" w:cs="Times New Roman"/>
             <w:color w:val="3B3838" w:themeColor="background2" w:themeShade="40"/>
             <w:sz w:val="28"/>
@@ -6397,7 +6298,7 @@
       <w:hyperlink r:id="rId26" w:tooltip="Web server" w:history="1">
         <w:r>
           <w:rPr>
-            <w:rStyle w:val="Siuktni"/>
+            <w:rStyle w:val="Hyperlink"/>
             <w:rFonts w:ascii="Times New Roman" w:hAnsi="Times New Roman" w:cs="Times New Roman"/>
             <w:color w:val="3B3838" w:themeColor="background2" w:themeShade="40"/>
             <w:sz w:val="28"/>
@@ -6421,7 +6322,7 @@
       <w:hyperlink r:id="rId27" w:tooltip="Semantic Web" w:history="1">
         <w:r>
           <w:rPr>
-            <w:rStyle w:val="Siuktni"/>
+            <w:rStyle w:val="Hyperlink"/>
             <w:rFonts w:ascii="Times New Roman" w:hAnsi="Times New Roman" w:cs="Times New Roman"/>
             <w:color w:val="3B3838" w:themeColor="background2" w:themeShade="40"/>
             <w:sz w:val="28"/>
@@ -6501,7 +6402,7 @@
       <w:hyperlink r:id="rId28" w:tooltip="Style sheet language" w:history="1">
         <w:r>
           <w:rPr>
-            <w:rStyle w:val="Siuktni"/>
+            <w:rStyle w:val="Hyperlink"/>
             <w:rFonts w:ascii="Times New Roman" w:hAnsi="Times New Roman" w:cs="Times New Roman"/>
             <w:color w:val="3B3838" w:themeColor="background2" w:themeShade="40"/>
             <w:sz w:val="28"/>
@@ -6525,7 +6426,7 @@
       <w:hyperlink r:id="rId29" w:tooltip="Presentation semantics" w:history="1">
         <w:r>
           <w:rPr>
-            <w:rStyle w:val="Siuktni"/>
+            <w:rStyle w:val="Hyperlink"/>
             <w:rFonts w:ascii="Times New Roman" w:hAnsi="Times New Roman" w:cs="Times New Roman"/>
             <w:color w:val="3B3838" w:themeColor="background2" w:themeShade="40"/>
             <w:sz w:val="28"/>
@@ -6549,7 +6450,7 @@
       <w:hyperlink r:id="rId30" w:tooltip="Markup language" w:history="1">
         <w:r>
           <w:rPr>
-            <w:rStyle w:val="Siuktni"/>
+            <w:rStyle w:val="Hyperlink"/>
             <w:rFonts w:ascii="Times New Roman" w:hAnsi="Times New Roman" w:cs="Times New Roman"/>
             <w:color w:val="3B3838" w:themeColor="background2" w:themeShade="40"/>
             <w:sz w:val="28"/>
@@ -6568,22 +6469,12 @@
           <w:szCs w:val="28"/>
           <w:shd w:val="clear" w:color="auto" w:fill="FFFFFF"/>
         </w:rPr>
-        <w:t>.</w:t>
-      </w:r>
-      <w:r>
-        <w:rPr>
-          <w:rFonts w:ascii="Times New Roman" w:hAnsi="Times New Roman" w:cs="Times New Roman"/>
-          <w:color w:val="3B3838" w:themeColor="background2" w:themeShade="40"/>
-          <w:sz w:val="28"/>
-          <w:szCs w:val="28"/>
-          <w:shd w:val="clear" w:color="auto" w:fill="FFFFFF"/>
-        </w:rPr>
-        <w:t> Although most often used to set the visual style of </w:t>
+        <w:t>. Although most often used to set the visual style of </w:t>
       </w:r>
       <w:hyperlink r:id="rId31" w:tooltip="Web page" w:history="1">
         <w:r>
           <w:rPr>
-            <w:rStyle w:val="Siuktni"/>
+            <w:rStyle w:val="Hyperlink"/>
             <w:rFonts w:ascii="Times New Roman" w:hAnsi="Times New Roman" w:cs="Times New Roman"/>
             <w:color w:val="3B3838" w:themeColor="background2" w:themeShade="40"/>
             <w:sz w:val="28"/>
@@ -6607,7 +6498,7 @@
       <w:hyperlink r:id="rId32" w:tooltip="HTML" w:history="1">
         <w:r>
           <w:rPr>
-            <w:rStyle w:val="Siuktni"/>
+            <w:rStyle w:val="Hyperlink"/>
             <w:rFonts w:ascii="Times New Roman" w:hAnsi="Times New Roman" w:cs="Times New Roman"/>
             <w:color w:val="3B3838" w:themeColor="background2" w:themeShade="40"/>
             <w:sz w:val="28"/>
@@ -6631,7 +6522,7 @@
       <w:hyperlink r:id="rId33" w:tooltip="XHTML" w:history="1">
         <w:r>
           <w:rPr>
-            <w:rStyle w:val="Siuktni"/>
+            <w:rStyle w:val="Hyperlink"/>
             <w:rFonts w:ascii="Times New Roman" w:hAnsi="Times New Roman" w:cs="Times New Roman"/>
             <w:color w:val="3B3838" w:themeColor="background2" w:themeShade="40"/>
             <w:sz w:val="28"/>
@@ -6655,7 +6546,7 @@
       <w:hyperlink r:id="rId34" w:tooltip="XML" w:history="1">
         <w:r>
           <w:rPr>
-            <w:rStyle w:val="Siuktni"/>
+            <w:rStyle w:val="Hyperlink"/>
             <w:rFonts w:ascii="Times New Roman" w:hAnsi="Times New Roman" w:cs="Times New Roman"/>
             <w:color w:val="3B3838" w:themeColor="background2" w:themeShade="40"/>
             <w:sz w:val="28"/>
@@ -6679,7 +6570,7 @@
       <w:hyperlink r:id="rId35" w:tooltip="Plain Old XML" w:history="1">
         <w:r>
           <w:rPr>
-            <w:rStyle w:val="Siuktni"/>
+            <w:rStyle w:val="Hyperlink"/>
             <w:rFonts w:ascii="Times New Roman" w:hAnsi="Times New Roman" w:cs="Times New Roman"/>
             <w:color w:val="3B3838" w:themeColor="background2" w:themeShade="40"/>
             <w:sz w:val="28"/>
@@ -6703,7 +6594,7 @@
       <w:hyperlink r:id="rId36" w:tooltip="Scalable Vector Graphics" w:history="1">
         <w:r>
           <w:rPr>
-            <w:rStyle w:val="Siuktni"/>
+            <w:rStyle w:val="Hyperlink"/>
             <w:rFonts w:ascii="Times New Roman" w:hAnsi="Times New Roman" w:cs="Times New Roman"/>
             <w:color w:val="3B3838" w:themeColor="background2" w:themeShade="40"/>
             <w:sz w:val="28"/>
@@ -6727,7 +6618,7 @@
       <w:hyperlink r:id="rId37" w:tooltip="XUL" w:history="1">
         <w:r>
           <w:rPr>
-            <w:rStyle w:val="Siuktni"/>
+            <w:rStyle w:val="Hyperlink"/>
             <w:rFonts w:ascii="Times New Roman" w:hAnsi="Times New Roman" w:cs="Times New Roman"/>
             <w:color w:val="3B3838" w:themeColor="background2" w:themeShade="40"/>
             <w:sz w:val="28"/>
@@ -6751,7 +6642,7 @@
       <w:hyperlink r:id="rId38" w:tooltip="Speech synthesis" w:history="1">
         <w:r>
           <w:rPr>
-            <w:rStyle w:val="Siuktni"/>
+            <w:rStyle w:val="Hyperlink"/>
             <w:rFonts w:ascii="Times New Roman" w:hAnsi="Times New Roman" w:cs="Times New Roman"/>
             <w:color w:val="3B3838" w:themeColor="background2" w:themeShade="40"/>
             <w:sz w:val="28"/>
@@ -6775,7 +6666,7 @@
       <w:hyperlink r:id="rId39" w:tooltip="JavaScript" w:history="1">
         <w:r>
           <w:rPr>
-            <w:rStyle w:val="Siuktni"/>
+            <w:rStyle w:val="Hyperlink"/>
             <w:rFonts w:ascii="Times New Roman" w:hAnsi="Times New Roman" w:cs="Times New Roman"/>
             <w:color w:val="3B3838" w:themeColor="background2" w:themeShade="40"/>
             <w:sz w:val="28"/>
@@ -6799,7 +6690,7 @@
       <w:hyperlink r:id="rId40" w:tooltip="Web applications" w:history="1">
         <w:r>
           <w:rPr>
-            <w:rStyle w:val="Siuktni"/>
+            <w:rStyle w:val="Hyperlink"/>
             <w:rFonts w:ascii="Times New Roman" w:hAnsi="Times New Roman" w:cs="Times New Roman"/>
             <w:color w:val="3B3838" w:themeColor="background2" w:themeShade="40"/>
             <w:sz w:val="28"/>
@@ -6823,7 +6714,7 @@
     </w:p>
     <w:p>
       <w:pPr>
-        <w:pStyle w:val="ThngthngWeb"/>
+        <w:pStyle w:val="NormalWeb"/>
         <w:shd w:val="clear" w:color="auto" w:fill="FFFFFF"/>
         <w:spacing w:before="120" w:beforeAutospacing="0" w:after="120" w:afterAutospacing="0" w:line="360" w:lineRule="auto"/>
         <w:rPr>
@@ -6848,25 +6739,7 @@
           <w:sz w:val="28"/>
           <w:szCs w:val="28"/>
         </w:rPr>
-        <w:t>,</w:t>
-      </w:r>
-      <w:r>
-        <w:rPr>
-          <w:color w:val="3B3838" w:themeColor="background2" w:themeShade="40"/>
-          <w:sz w:val="28"/>
-          <w:szCs w:val="28"/>
-        </w:rPr>
-        <w:t> often abbrev</w:t>
-      </w:r>
-      <w:bookmarkStart w:id="0" w:name="_GoBack"/>
-      <w:bookmarkEnd w:id="0"/>
-      <w:r>
-        <w:rPr>
-          <w:color w:val="3B3838" w:themeColor="background2" w:themeShade="40"/>
-          <w:sz w:val="28"/>
-          <w:szCs w:val="28"/>
-        </w:rPr>
-        <w:t>iated as </w:t>
+        <w:t>, often abbreviated as </w:t>
       </w:r>
       <w:r>
         <w:rPr>
@@ -6889,7 +6762,7 @@
       <w:hyperlink r:id="rId41" w:tooltip="High-level programming language" w:history="1">
         <w:r>
           <w:rPr>
-            <w:rStyle w:val="Siuktni"/>
+            <w:rStyle w:val="Hyperlink"/>
             <w:color w:val="3B3838" w:themeColor="background2" w:themeShade="40"/>
             <w:sz w:val="28"/>
             <w:szCs w:val="28"/>
@@ -6909,7 +6782,7 @@
       <w:hyperlink r:id="rId42" w:tooltip="Interpreted language" w:history="1">
         <w:r>
           <w:rPr>
-            <w:rStyle w:val="Siuktni"/>
+            <w:rStyle w:val="Hyperlink"/>
             <w:color w:val="3B3838" w:themeColor="background2" w:themeShade="40"/>
             <w:sz w:val="28"/>
             <w:szCs w:val="28"/>
@@ -6929,7 +6802,7 @@
       <w:hyperlink r:id="rId43" w:tooltip="Programming language" w:history="1">
         <w:r>
           <w:rPr>
-            <w:rStyle w:val="Siuktni"/>
+            <w:rStyle w:val="Hyperlink"/>
             <w:color w:val="3B3838" w:themeColor="background2" w:themeShade="40"/>
             <w:sz w:val="28"/>
             <w:szCs w:val="28"/>
@@ -6949,7 +6822,7 @@
       <w:hyperlink r:id="rId44" w:tooltip="Dynamic programming language" w:history="1">
         <w:r>
           <w:rPr>
-            <w:rStyle w:val="Siuktni"/>
+            <w:rStyle w:val="Hyperlink"/>
             <w:color w:val="3B3838" w:themeColor="background2" w:themeShade="40"/>
             <w:sz w:val="28"/>
             <w:szCs w:val="28"/>
@@ -6969,7 +6842,7 @@
       <w:hyperlink r:id="rId45" w:tooltip="Weak typing" w:history="1">
         <w:r>
           <w:rPr>
-            <w:rStyle w:val="Siuktni"/>
+            <w:rStyle w:val="Hyperlink"/>
             <w:color w:val="3B3838" w:themeColor="background2" w:themeShade="40"/>
             <w:sz w:val="28"/>
             <w:szCs w:val="28"/>
@@ -6989,7 +6862,7 @@
       <w:hyperlink r:id="rId46" w:tooltip="Prototype-based programming" w:history="1">
         <w:r>
           <w:rPr>
-            <w:rStyle w:val="Siuktni"/>
+            <w:rStyle w:val="Hyperlink"/>
             <w:color w:val="3B3838" w:themeColor="background2" w:themeShade="40"/>
             <w:sz w:val="28"/>
             <w:szCs w:val="28"/>
@@ -7009,7 +6882,7 @@
       <w:hyperlink r:id="rId47" w:tooltip="Multi-paradigm programming language" w:history="1">
         <w:r>
           <w:rPr>
-            <w:rStyle w:val="Siuktni"/>
+            <w:rStyle w:val="Hyperlink"/>
             <w:color w:val="3B3838" w:themeColor="background2" w:themeShade="40"/>
             <w:sz w:val="28"/>
             <w:szCs w:val="28"/>
@@ -7029,7 +6902,7 @@
     </w:p>
     <w:p>
       <w:pPr>
-        <w:pStyle w:val="ThngthngWeb"/>
+        <w:pStyle w:val="NormalWeb"/>
         <w:shd w:val="clear" w:color="auto" w:fill="FFFFFF"/>
         <w:spacing w:before="120" w:beforeAutospacing="0" w:after="120" w:afterAutospacing="0" w:line="360" w:lineRule="auto"/>
         <w:rPr>
@@ -7049,7 +6922,7 @@
       <w:hyperlink r:id="rId48" w:tooltip="HTML" w:history="1">
         <w:r>
           <w:rPr>
-            <w:rStyle w:val="Siuktni"/>
+            <w:rStyle w:val="Hyperlink"/>
             <w:color w:val="3B3838" w:themeColor="background2" w:themeShade="40"/>
             <w:sz w:val="28"/>
             <w:szCs w:val="28"/>
@@ -7069,7 +6942,7 @@
       <w:hyperlink r:id="rId49" w:tooltip="CSS" w:history="1">
         <w:r>
           <w:rPr>
-            <w:rStyle w:val="Siuktni"/>
+            <w:rStyle w:val="Hyperlink"/>
             <w:color w:val="3B3838" w:themeColor="background2" w:themeShade="40"/>
             <w:sz w:val="28"/>
             <w:szCs w:val="28"/>
@@ -7089,7 +6962,7 @@
       <w:hyperlink r:id="rId50" w:tooltip="World Wide Web" w:history="1">
         <w:r>
           <w:rPr>
-            <w:rStyle w:val="Siuktni"/>
+            <w:rStyle w:val="Hyperlink"/>
             <w:color w:val="3B3838" w:themeColor="background2" w:themeShade="40"/>
             <w:sz w:val="28"/>
             <w:szCs w:val="28"/>
@@ -7104,20 +6977,12 @@
           <w:sz w:val="28"/>
           <w:szCs w:val="28"/>
         </w:rPr>
-        <w:t xml:space="preserve">. </w:t>
-      </w:r>
-      <w:r>
-        <w:rPr>
-          <w:color w:val="3B3838" w:themeColor="background2" w:themeShade="40"/>
-          <w:sz w:val="28"/>
-          <w:szCs w:val="28"/>
-        </w:rPr>
-        <w:t>It is used to make dynamic webpages interactive and provide online programs, including video games. The majority of </w:t>
+        <w:t>. It is used to make dynamic webpages interactive and provide online programs, including video games. The majority of </w:t>
       </w:r>
       <w:hyperlink r:id="rId51" w:tooltip="Website" w:history="1">
         <w:r>
           <w:rPr>
-            <w:rStyle w:val="Siuktni"/>
+            <w:rStyle w:val="Hyperlink"/>
             <w:color w:val="3B3838" w:themeColor="background2" w:themeShade="40"/>
             <w:sz w:val="28"/>
             <w:szCs w:val="28"/>
@@ -7132,20 +6997,12 @@
           <w:sz w:val="28"/>
           <w:szCs w:val="28"/>
         </w:rPr>
-        <w:t xml:space="preserve"> employ it, </w:t>
-      </w:r>
-      <w:r>
-        <w:rPr>
-          <w:color w:val="3B3838" w:themeColor="background2" w:themeShade="40"/>
-          <w:sz w:val="28"/>
-          <w:szCs w:val="28"/>
-        </w:rPr>
-        <w:t>and all modern </w:t>
+        <w:t> employ it, and all modern </w:t>
       </w:r>
       <w:hyperlink r:id="rId52" w:tooltip="Web browser" w:history="1">
         <w:r>
           <w:rPr>
-            <w:rStyle w:val="Siuktni"/>
+            <w:rStyle w:val="Hyperlink"/>
             <w:color w:val="3B3838" w:themeColor="background2" w:themeShade="40"/>
             <w:sz w:val="28"/>
             <w:szCs w:val="28"/>
@@ -7165,7 +7022,7 @@
       <w:hyperlink r:id="rId53" w:tooltip="Browser extension" w:history="1">
         <w:r>
           <w:rPr>
-            <w:rStyle w:val="Siuktni"/>
+            <w:rStyle w:val="Hyperlink"/>
             <w:color w:val="3B3838" w:themeColor="background2" w:themeShade="40"/>
             <w:sz w:val="28"/>
             <w:szCs w:val="28"/>
@@ -7185,7 +7042,7 @@
       <w:hyperlink r:id="rId54" w:tooltip="JavaScript engine" w:history="1">
         <w:r>
           <w:rPr>
-            <w:rStyle w:val="Siuktni"/>
+            <w:rStyle w:val="Hyperlink"/>
             <w:color w:val="3B3838" w:themeColor="background2" w:themeShade="40"/>
             <w:sz w:val="28"/>
             <w:szCs w:val="28"/>
@@ -7205,7 +7062,7 @@
       <w:hyperlink r:id="rId55" w:tooltip="ECMAScript" w:history="1">
         <w:r>
           <w:rPr>
-            <w:rStyle w:val="Siuktni"/>
+            <w:rStyle w:val="Hyperlink"/>
             <w:color w:val="3B3838" w:themeColor="background2" w:themeShade="40"/>
             <w:sz w:val="28"/>
             <w:szCs w:val="28"/>
@@ -7236,7 +7093,7 @@
 </file>
 
 <file path=word/endnotes.xml><?xml version="1.0" encoding="utf-8"?>
-<w:endnotes xmlns:wpc="http://schemas.microsoft.com/office/word/2010/wordprocessingCanvas" xmlns:cx="http://schemas.microsoft.com/office/drawing/2014/chartex" xmlns:cx1="http://schemas.microsoft.com/office/drawing/2015/9/8/chartex" xmlns:mc="http://schemas.openxmlformats.org/markup-compatibility/2006" xmlns:o="urn:schemas-microsoft-com:office:office" xmlns:r="http://schemas.openxmlformats.org/officeDocument/2006/relationships" xmlns:m="http://schemas.openxmlformats.org/officeDocument/2006/math" xmlns:v="urn:schemas-microsoft-com:vml" xmlns:wp14="http://schemas.microsoft.com/office/word/2010/wordprocessingDrawing" xmlns:wp="http://schemas.openxmlformats.org/drawingml/2006/wordprocessingDrawing" xmlns:w10="urn:schemas-microsoft-com:office:word" xmlns:w="http://schemas.openxmlformats.org/wordprocessingml/2006/main" xmlns:w14="http://schemas.microsoft.com/office/word/2010/wordml" xmlns:w15="http://schemas.microsoft.com/office/word/2012/wordml" xmlns:w16se="http://schemas.microsoft.com/office/word/2015/wordml/symex" xmlns:wpg="http://schemas.microsoft.com/office/word/2010/wordprocessingGroup" xmlns:wpi="http://schemas.microsoft.com/office/word/2010/wordprocessingInk" xmlns:wne="http://schemas.microsoft.com/office/word/2006/wordml" xmlns:wps="http://schemas.microsoft.com/office/word/2010/wordprocessingShape" mc:Ignorable="w14 w15 w16se wp14">
+<w:endnotes xmlns:wpc="http://schemas.microsoft.com/office/word/2010/wordprocessingCanvas" xmlns:cx="http://schemas.microsoft.com/office/drawing/2014/chartex" xmlns:cx1="http://schemas.microsoft.com/office/drawing/2015/9/8/chartex" xmlns:cx2="http://schemas.microsoft.com/office/drawing/2015/10/21/chartex" xmlns:cx3="http://schemas.microsoft.com/office/drawing/2016/5/9/chartex" xmlns:cx4="http://schemas.microsoft.com/office/drawing/2016/5/10/chartex" xmlns:cx5="http://schemas.microsoft.com/office/drawing/2016/5/11/chartex" xmlns:cx6="http://schemas.microsoft.com/office/drawing/2016/5/12/chartex" xmlns:cx7="http://schemas.microsoft.com/office/drawing/2016/5/13/chartex" xmlns:cx8="http://schemas.microsoft.com/office/drawing/2016/5/14/chartex" xmlns:mc="http://schemas.openxmlformats.org/markup-compatibility/2006" xmlns:aink="http://schemas.microsoft.com/office/drawing/2016/ink" xmlns:am3d="http://schemas.microsoft.com/office/drawing/2017/model3d" xmlns:o="urn:schemas-microsoft-com:office:office" xmlns:r="http://schemas.openxmlformats.org/officeDocument/2006/relationships" xmlns:m="http://schemas.openxmlformats.org/officeDocument/2006/math" xmlns:v="urn:schemas-microsoft-com:vml" xmlns:wp14="http://schemas.microsoft.com/office/word/2010/wordprocessingDrawing" xmlns:wp="http://schemas.openxmlformats.org/drawingml/2006/wordprocessingDrawing" xmlns:w10="urn:schemas-microsoft-com:office:word" xmlns:w="http://schemas.openxmlformats.org/wordprocessingml/2006/main" xmlns:w14="http://schemas.microsoft.com/office/word/2010/wordml" xmlns:w15="http://schemas.microsoft.com/office/word/2012/wordml" xmlns:w16cid="http://schemas.microsoft.com/office/word/2016/wordml/cid" xmlns:w16se="http://schemas.microsoft.com/office/word/2015/wordml/symex" xmlns:wpg="http://schemas.microsoft.com/office/word/2010/wordprocessingGroup" xmlns:wpi="http://schemas.microsoft.com/office/word/2010/wordprocessingInk" xmlns:wne="http://schemas.microsoft.com/office/word/2006/wordml" xmlns:wps="http://schemas.microsoft.com/office/word/2010/wordprocessingShape" mc:Ignorable="w14 w15 w16se w16cid wp14">
   <w:endnote w:type="separator" w:id="-1">
     <w:p>
       <w:pPr>
@@ -7261,10 +7118,10 @@
 </file>
 
 <file path=word/footer1.xml><?xml version="1.0" encoding="utf-8"?>
-<w:ftr xmlns:wpc="http://schemas.microsoft.com/office/word/2010/wordprocessingCanvas" xmlns:cx="http://schemas.microsoft.com/office/drawing/2014/chartex" xmlns:cx1="http://schemas.microsoft.com/office/drawing/2015/9/8/chartex" xmlns:mc="http://schemas.openxmlformats.org/markup-compatibility/2006" xmlns:o="urn:schemas-microsoft-com:office:office" xmlns:r="http://schemas.openxmlformats.org/officeDocument/2006/relationships" xmlns:m="http://schemas.openxmlformats.org/officeDocument/2006/math" xmlns:v="urn:schemas-microsoft-com:vml" xmlns:wp14="http://schemas.microsoft.com/office/word/2010/wordprocessingDrawing" xmlns:wp="http://schemas.openxmlformats.org/drawingml/2006/wordprocessingDrawing" xmlns:w10="urn:schemas-microsoft-com:office:word" xmlns:w="http://schemas.openxmlformats.org/wordprocessingml/2006/main" xmlns:w14="http://schemas.microsoft.com/office/word/2010/wordml" xmlns:w15="http://schemas.microsoft.com/office/word/2012/wordml" xmlns:w16se="http://schemas.microsoft.com/office/word/2015/wordml/symex" xmlns:wpg="http://schemas.microsoft.com/office/word/2010/wordprocessingGroup" xmlns:wpi="http://schemas.microsoft.com/office/word/2010/wordprocessingInk" xmlns:wne="http://schemas.microsoft.com/office/word/2006/wordml" xmlns:wps="http://schemas.microsoft.com/office/word/2010/wordprocessingShape" mc:Ignorable="w14 w15 w16se wp14">
+<w:ftr xmlns:wpc="http://schemas.microsoft.com/office/word/2010/wordprocessingCanvas" xmlns:cx="http://schemas.microsoft.com/office/drawing/2014/chartex" xmlns:cx1="http://schemas.microsoft.com/office/drawing/2015/9/8/chartex" xmlns:cx2="http://schemas.microsoft.com/office/drawing/2015/10/21/chartex" xmlns:cx3="http://schemas.microsoft.com/office/drawing/2016/5/9/chartex" xmlns:cx4="http://schemas.microsoft.com/office/drawing/2016/5/10/chartex" xmlns:cx5="http://schemas.microsoft.com/office/drawing/2016/5/11/chartex" xmlns:cx6="http://schemas.microsoft.com/office/drawing/2016/5/12/chartex" xmlns:cx7="http://schemas.microsoft.com/office/drawing/2016/5/13/chartex" xmlns:cx8="http://schemas.microsoft.com/office/drawing/2016/5/14/chartex" xmlns:mc="http://schemas.openxmlformats.org/markup-compatibility/2006" xmlns:aink="http://schemas.microsoft.com/office/drawing/2016/ink" xmlns:am3d="http://schemas.microsoft.com/office/drawing/2017/model3d" xmlns:o="urn:schemas-microsoft-com:office:office" xmlns:r="http://schemas.openxmlformats.org/officeDocument/2006/relationships" xmlns:m="http://schemas.openxmlformats.org/officeDocument/2006/math" xmlns:v="urn:schemas-microsoft-com:vml" xmlns:wp14="http://schemas.microsoft.com/office/word/2010/wordprocessingDrawing" xmlns:wp="http://schemas.openxmlformats.org/drawingml/2006/wordprocessingDrawing" xmlns:w10="urn:schemas-microsoft-com:office:word" xmlns:w="http://schemas.openxmlformats.org/wordprocessingml/2006/main" xmlns:w14="http://schemas.microsoft.com/office/word/2010/wordml" xmlns:w15="http://schemas.microsoft.com/office/word/2012/wordml" xmlns:w16cid="http://schemas.microsoft.com/office/word/2016/wordml/cid" xmlns:w16se="http://schemas.microsoft.com/office/word/2015/wordml/symex" xmlns:wpg="http://schemas.microsoft.com/office/word/2010/wordprocessingGroup" xmlns:wpi="http://schemas.microsoft.com/office/word/2010/wordprocessingInk" xmlns:wne="http://schemas.microsoft.com/office/word/2006/wordml" xmlns:wps="http://schemas.microsoft.com/office/word/2010/wordprocessingShape" mc:Ignorable="w14 w15 w16se w16cid wp14">
   <w:p>
     <w:pPr>
-      <w:pStyle w:val="Chntrang"/>
+      <w:pStyle w:val="Footer"/>
       <w:tabs>
         <w:tab w:val="left" w:pos="8100"/>
         <w:tab w:val="right" w:pos="9540"/>
@@ -7287,7 +7144,7 @@
       <mc:AlternateContent>
         <mc:Choice Requires="wps">
           <w:drawing>
-            <wp:anchor distT="0" distB="0" distL="114300" distR="114300" simplePos="0" relativeHeight="251661312" behindDoc="0" locked="0" layoutInCell="1" allowOverlap="1" wp14:anchorId="4EA7E3BF" wp14:editId="19D9043C">
+            <wp:anchor distT="0" distB="0" distL="114300" distR="114300" simplePos="0" relativeHeight="251661312" behindDoc="0" locked="0" layoutInCell="1" allowOverlap="1" wp14:anchorId="34A9DDF3" wp14:editId="73B48552">
               <wp:simplePos x="0" y="0"/>
               <wp:positionH relativeFrom="margin">
                 <wp:align>right</wp:align>
@@ -7366,7 +7223,7 @@
   </w:p>
   <w:p>
     <w:pPr>
-      <w:pStyle w:val="Chntrang"/>
+      <w:pStyle w:val="Footer"/>
       <w:tabs>
         <w:tab w:val="left" w:pos="8100"/>
         <w:tab w:val="right" w:pos="9540"/>
@@ -7389,14 +7246,14 @@
   </w:p>
   <w:p>
     <w:pPr>
-      <w:pStyle w:val="Chntrang"/>
+      <w:pStyle w:val="Footer"/>
     </w:pPr>
   </w:p>
 </w:ftr>
 </file>
 
 <file path=word/footnotes.xml><?xml version="1.0" encoding="utf-8"?>
-<w:footnotes xmlns:wpc="http://schemas.microsoft.com/office/word/2010/wordprocessingCanvas" xmlns:cx="http://schemas.microsoft.com/office/drawing/2014/chartex" xmlns:cx1="http://schemas.microsoft.com/office/drawing/2015/9/8/chartex" xmlns:mc="http://schemas.openxmlformats.org/markup-compatibility/2006" xmlns:o="urn:schemas-microsoft-com:office:office" xmlns:r="http://schemas.openxmlformats.org/officeDocument/2006/relationships" xmlns:m="http://schemas.openxmlformats.org/officeDocument/2006/math" xmlns:v="urn:schemas-microsoft-com:vml" xmlns:wp14="http://schemas.microsoft.com/office/word/2010/wordprocessingDrawing" xmlns:wp="http://schemas.openxmlformats.org/drawingml/2006/wordprocessingDrawing" xmlns:w10="urn:schemas-microsoft-com:office:word" xmlns:w="http://schemas.openxmlformats.org/wordprocessingml/2006/main" xmlns:w14="http://schemas.microsoft.com/office/word/2010/wordml" xmlns:w15="http://schemas.microsoft.com/office/word/2012/wordml" xmlns:w16se="http://schemas.microsoft.com/office/word/2015/wordml/symex" xmlns:wpg="http://schemas.microsoft.com/office/word/2010/wordprocessingGroup" xmlns:wpi="http://schemas.microsoft.com/office/word/2010/wordprocessingInk" xmlns:wne="http://schemas.microsoft.com/office/word/2006/wordml" xmlns:wps="http://schemas.microsoft.com/office/word/2010/wordprocessingShape" mc:Ignorable="w14 w15 w16se wp14">
+<w:footnotes xmlns:wpc="http://schemas.microsoft.com/office/word/2010/wordprocessingCanvas" xmlns:cx="http://schemas.microsoft.com/office/drawing/2014/chartex" xmlns:cx1="http://schemas.microsoft.com/office/drawing/2015/9/8/chartex" xmlns:cx2="http://schemas.microsoft.com/office/drawing/2015/10/21/chartex" xmlns:cx3="http://schemas.microsoft.com/office/drawing/2016/5/9/chartex" xmlns:cx4="http://schemas.microsoft.com/office/drawing/2016/5/10/chartex" xmlns:cx5="http://schemas.microsoft.com/office/drawing/2016/5/11/chartex" xmlns:cx6="http://schemas.microsoft.com/office/drawing/2016/5/12/chartex" xmlns:cx7="http://schemas.microsoft.com/office/drawing/2016/5/13/chartex" xmlns:cx8="http://schemas.microsoft.com/office/drawing/2016/5/14/chartex" xmlns:mc="http://schemas.openxmlformats.org/markup-compatibility/2006" xmlns:aink="http://schemas.microsoft.com/office/drawing/2016/ink" xmlns:am3d="http://schemas.microsoft.com/office/drawing/2017/model3d" xmlns:o="urn:schemas-microsoft-com:office:office" xmlns:r="http://schemas.openxmlformats.org/officeDocument/2006/relationships" xmlns:m="http://schemas.openxmlformats.org/officeDocument/2006/math" xmlns:v="urn:schemas-microsoft-com:vml" xmlns:wp14="http://schemas.microsoft.com/office/word/2010/wordprocessingDrawing" xmlns:wp="http://schemas.openxmlformats.org/drawingml/2006/wordprocessingDrawing" xmlns:w10="urn:schemas-microsoft-com:office:word" xmlns:w="http://schemas.openxmlformats.org/wordprocessingml/2006/main" xmlns:w14="http://schemas.microsoft.com/office/word/2010/wordml" xmlns:w15="http://schemas.microsoft.com/office/word/2012/wordml" xmlns:w16cid="http://schemas.microsoft.com/office/word/2016/wordml/cid" xmlns:w16se="http://schemas.microsoft.com/office/word/2015/wordml/symex" xmlns:wpg="http://schemas.microsoft.com/office/word/2010/wordprocessingGroup" xmlns:wpi="http://schemas.microsoft.com/office/word/2010/wordprocessingInk" xmlns:wne="http://schemas.microsoft.com/office/word/2006/wordml" xmlns:wps="http://schemas.microsoft.com/office/word/2010/wordprocessingShape" mc:Ignorable="w14 w15 w16se w16cid wp14">
   <w:footnote w:type="separator" w:id="-1">
     <w:p>
       <w:pPr>
@@ -7421,10 +7278,10 @@
 </file>
 
 <file path=word/header1.xml><?xml version="1.0" encoding="utf-8"?>
-<w:hdr xmlns:wpc="http://schemas.microsoft.com/office/word/2010/wordprocessingCanvas" xmlns:cx="http://schemas.microsoft.com/office/drawing/2014/chartex" xmlns:cx1="http://schemas.microsoft.com/office/drawing/2015/9/8/chartex" xmlns:mc="http://schemas.openxmlformats.org/markup-compatibility/2006" xmlns:o="urn:schemas-microsoft-com:office:office" xmlns:r="http://schemas.openxmlformats.org/officeDocument/2006/relationships" xmlns:m="http://schemas.openxmlformats.org/officeDocument/2006/math" xmlns:v="urn:schemas-microsoft-com:vml" xmlns:wp14="http://schemas.microsoft.com/office/word/2010/wordprocessingDrawing" xmlns:wp="http://schemas.openxmlformats.org/drawingml/2006/wordprocessingDrawing" xmlns:w10="urn:schemas-microsoft-com:office:word" xmlns:w="http://schemas.openxmlformats.org/wordprocessingml/2006/main" xmlns:w14="http://schemas.microsoft.com/office/word/2010/wordml" xmlns:w15="http://schemas.microsoft.com/office/word/2012/wordml" xmlns:w16se="http://schemas.microsoft.com/office/word/2015/wordml/symex" xmlns:wpg="http://schemas.microsoft.com/office/word/2010/wordprocessingGroup" xmlns:wpi="http://schemas.microsoft.com/office/word/2010/wordprocessingInk" xmlns:wne="http://schemas.microsoft.com/office/word/2006/wordml" xmlns:wps="http://schemas.microsoft.com/office/word/2010/wordprocessingShape" mc:Ignorable="w14 w15 w16se wp14">
+<w:hdr xmlns:wpc="http://schemas.microsoft.com/office/word/2010/wordprocessingCanvas" xmlns:cx="http://schemas.microsoft.com/office/drawing/2014/chartex" xmlns:cx1="http://schemas.microsoft.com/office/drawing/2015/9/8/chartex" xmlns:cx2="http://schemas.microsoft.com/office/drawing/2015/10/21/chartex" xmlns:cx3="http://schemas.microsoft.com/office/drawing/2016/5/9/chartex" xmlns:cx4="http://schemas.microsoft.com/office/drawing/2016/5/10/chartex" xmlns:cx5="http://schemas.microsoft.com/office/drawing/2016/5/11/chartex" xmlns:cx6="http://schemas.microsoft.com/office/drawing/2016/5/12/chartex" xmlns:cx7="http://schemas.microsoft.com/office/drawing/2016/5/13/chartex" xmlns:cx8="http://schemas.microsoft.com/office/drawing/2016/5/14/chartex" xmlns:mc="http://schemas.openxmlformats.org/markup-compatibility/2006" xmlns:aink="http://schemas.microsoft.com/office/drawing/2016/ink" xmlns:am3d="http://schemas.microsoft.com/office/drawing/2017/model3d" xmlns:o="urn:schemas-microsoft-com:office:office" xmlns:r="http://schemas.openxmlformats.org/officeDocument/2006/relationships" xmlns:m="http://schemas.openxmlformats.org/officeDocument/2006/math" xmlns:v="urn:schemas-microsoft-com:vml" xmlns:wp14="http://schemas.microsoft.com/office/word/2010/wordprocessingDrawing" xmlns:wp="http://schemas.openxmlformats.org/drawingml/2006/wordprocessingDrawing" xmlns:w10="urn:schemas-microsoft-com:office:word" xmlns:w="http://schemas.openxmlformats.org/wordprocessingml/2006/main" xmlns:w14="http://schemas.microsoft.com/office/word/2010/wordml" xmlns:w15="http://schemas.microsoft.com/office/word/2012/wordml" xmlns:w16cid="http://schemas.microsoft.com/office/word/2016/wordml/cid" xmlns:w16se="http://schemas.microsoft.com/office/word/2015/wordml/symex" xmlns:wpg="http://schemas.microsoft.com/office/word/2010/wordprocessingGroup" xmlns:wpi="http://schemas.microsoft.com/office/word/2010/wordprocessingInk" xmlns:wne="http://schemas.microsoft.com/office/word/2006/wordml" xmlns:wps="http://schemas.microsoft.com/office/word/2010/wordprocessingShape" mc:Ignorable="w14 w15 w16se w16cid wp14">
   <w:p>
     <w:pPr>
-      <w:pStyle w:val="utrang"/>
+      <w:pStyle w:val="Header"/>
       <w:tabs>
         <w:tab w:val="right" w:pos="9540"/>
       </w:tabs>
@@ -7449,7 +7306,7 @@
         <w:rFonts w:ascii="Arial Narrow" w:hAnsi="Arial Narrow"/>
         <w:color w:val="333333"/>
       </w:rPr>
-      <w:t>Aprotrain-Aptech</w:t>
+      <w:t>Aprotrain</w:t>
     </w:r>
     <w:proofErr w:type="spellEnd"/>
     <w:r>
@@ -7457,7 +7314,7 @@
         <w:rFonts w:ascii="Arial Narrow" w:hAnsi="Arial Narrow"/>
         <w:color w:val="333333"/>
       </w:rPr>
-      <w:t xml:space="preserve"> Computer Education             </w:t>
+      <w:t xml:space="preserve">-Aptech Computer Education             </w:t>
     </w:r>
     <w:r>
       <w:rPr>
@@ -7500,7 +7357,7 @@
   </w:p>
   <w:p>
     <w:pPr>
-      <w:pStyle w:val="utrang"/>
+      <w:pStyle w:val="Header"/>
     </w:pPr>
     <w:r>
       <w:rPr>
@@ -7512,7 +7369,7 @@
       <mc:AlternateContent>
         <mc:Choice Requires="wps">
           <w:drawing>
-            <wp:anchor distT="0" distB="0" distL="114300" distR="114300" simplePos="0" relativeHeight="251659264" behindDoc="0" locked="0" layoutInCell="1" allowOverlap="1" wp14:anchorId="5E7CCB44" wp14:editId="748ED7B3">
+            <wp:anchor distT="0" distB="0" distL="114300" distR="114300" simplePos="0" relativeHeight="251659264" behindDoc="0" locked="0" layoutInCell="1" allowOverlap="1" wp14:anchorId="56540489" wp14:editId="703ECF76">
               <wp:simplePos x="0" y="0"/>
               <wp:positionH relativeFrom="margin">
                 <wp:align>right</wp:align>
@@ -7583,14 +7440,14 @@
   </w:p>
   <w:p>
     <w:pPr>
-      <w:pStyle w:val="utrang"/>
+      <w:pStyle w:val="Header"/>
     </w:pPr>
   </w:p>
 </w:hdr>
 </file>
 
 <file path=word/numbering.xml><?xml version="1.0" encoding="utf-8"?>
-<w:numbering xmlns:wpc="http://schemas.microsoft.com/office/word/2010/wordprocessingCanvas" xmlns:cx="http://schemas.microsoft.com/office/drawing/2014/chartex" xmlns:cx1="http://schemas.microsoft.com/office/drawing/2015/9/8/chartex" xmlns:mc="http://schemas.openxmlformats.org/markup-compatibility/2006" xmlns:o="urn:schemas-microsoft-com:office:office" xmlns:r="http://schemas.openxmlformats.org/officeDocument/2006/relationships" xmlns:m="http://schemas.openxmlformats.org/officeDocument/2006/math" xmlns:v="urn:schemas-microsoft-com:vml" xmlns:wp14="http://schemas.microsoft.com/office/word/2010/wordprocessingDrawing" xmlns:wp="http://schemas.openxmlformats.org/drawingml/2006/wordprocessingDrawing" xmlns:w10="urn:schemas-microsoft-com:office:word" xmlns:w="http://schemas.openxmlformats.org/wordprocessingml/2006/main" xmlns:w14="http://schemas.microsoft.com/office/word/2010/wordml" xmlns:w15="http://schemas.microsoft.com/office/word/2012/wordml" xmlns:w16se="http://schemas.microsoft.com/office/word/2015/wordml/symex" xmlns:wpg="http://schemas.microsoft.com/office/word/2010/wordprocessingGroup" xmlns:wpi="http://schemas.microsoft.com/office/word/2010/wordprocessingInk" xmlns:wne="http://schemas.microsoft.com/office/word/2006/wordml" xmlns:wps="http://schemas.microsoft.com/office/word/2010/wordprocessingShape" mc:Ignorable="w14 w15 w16se wp14">
+<w:numbering xmlns:wpc="http://schemas.microsoft.com/office/word/2010/wordprocessingCanvas" xmlns:cx="http://schemas.microsoft.com/office/drawing/2014/chartex" xmlns:cx1="http://schemas.microsoft.com/office/drawing/2015/9/8/chartex" xmlns:cx2="http://schemas.microsoft.com/office/drawing/2015/10/21/chartex" xmlns:cx3="http://schemas.microsoft.com/office/drawing/2016/5/9/chartex" xmlns:cx4="http://schemas.microsoft.com/office/drawing/2016/5/10/chartex" xmlns:cx5="http://schemas.microsoft.com/office/drawing/2016/5/11/chartex" xmlns:cx6="http://schemas.microsoft.com/office/drawing/2016/5/12/chartex" xmlns:cx7="http://schemas.microsoft.com/office/drawing/2016/5/13/chartex" xmlns:cx8="http://schemas.microsoft.com/office/drawing/2016/5/14/chartex" xmlns:mc="http://schemas.openxmlformats.org/markup-compatibility/2006" xmlns:aink="http://schemas.microsoft.com/office/drawing/2016/ink" xmlns:am3d="http://schemas.microsoft.com/office/drawing/2017/model3d" xmlns:o="urn:schemas-microsoft-com:office:office" xmlns:r="http://schemas.openxmlformats.org/officeDocument/2006/relationships" xmlns:m="http://schemas.openxmlformats.org/officeDocument/2006/math" xmlns:v="urn:schemas-microsoft-com:vml" xmlns:wp14="http://schemas.microsoft.com/office/word/2010/wordprocessingDrawing" xmlns:wp="http://schemas.openxmlformats.org/drawingml/2006/wordprocessingDrawing" xmlns:w10="urn:schemas-microsoft-com:office:word" xmlns:w="http://schemas.openxmlformats.org/wordprocessingml/2006/main" xmlns:w14="http://schemas.microsoft.com/office/word/2010/wordml" xmlns:w15="http://schemas.microsoft.com/office/word/2012/wordml" xmlns:w16cid="http://schemas.microsoft.com/office/word/2016/wordml/cid" xmlns:w16se="http://schemas.microsoft.com/office/word/2015/wordml/symex" xmlns:wpg="http://schemas.microsoft.com/office/word/2010/wordprocessingGroup" xmlns:wpi="http://schemas.microsoft.com/office/word/2010/wordprocessingInk" xmlns:wne="http://schemas.microsoft.com/office/word/2006/wordml" xmlns:wps="http://schemas.microsoft.com/office/word/2010/wordprocessingShape" mc:Ignorable="w14 w15 w16se w16cid wp14">
   <w:abstractNum w:abstractNumId="0" w15:restartNumberingAfterBreak="0">
     <w:nsid w:val="388E6837"/>
     <w:multiLevelType w:val="hybridMultilevel"/>
@@ -7711,7 +7568,7 @@
 </file>
 
 <file path=word/styles.xml><?xml version="1.0" encoding="utf-8"?>
-<w:styles xmlns:mc="http://schemas.openxmlformats.org/markup-compatibility/2006" xmlns:r="http://schemas.openxmlformats.org/officeDocument/2006/relationships" xmlns:w="http://schemas.openxmlformats.org/wordprocessingml/2006/main" xmlns:w14="http://schemas.microsoft.com/office/word/2010/wordml" xmlns:w15="http://schemas.microsoft.com/office/word/2012/wordml" xmlns:w16se="http://schemas.microsoft.com/office/word/2015/wordml/symex" mc:Ignorable="w14 w15 w16se">
+<w:styles xmlns:mc="http://schemas.openxmlformats.org/markup-compatibility/2006" xmlns:r="http://schemas.openxmlformats.org/officeDocument/2006/relationships" xmlns:w="http://schemas.openxmlformats.org/wordprocessingml/2006/main" xmlns:w14="http://schemas.microsoft.com/office/word/2010/wordml" xmlns:w15="http://schemas.microsoft.com/office/word/2012/wordml" xmlns:w16cid="http://schemas.microsoft.com/office/word/2016/wordml/cid" xmlns:w16se="http://schemas.microsoft.com/office/word/2015/wordml/symex" mc:Ignorable="w14 w15 w16se w16cid">
   <w:docDefaults>
     <w:rPrDefault>
       <w:rPr>
@@ -7727,7 +7584,7 @@
       </w:pPr>
     </w:pPrDefault>
   </w:docDefaults>
-  <w:latentStyles w:defLockedState="0" w:defUIPriority="99" w:defSemiHidden="0" w:defUnhideWhenUsed="0" w:defQFormat="0" w:count="371">
+  <w:latentStyles w:defLockedState="0" w:defUIPriority="99" w:defSemiHidden="0" w:defUnhideWhenUsed="0" w:defQFormat="0" w:count="375">
     <w:lsdException w:name="Normal" w:uiPriority="0" w:qFormat="1"/>
     <w:lsdException w:name="heading 1" w:uiPriority="9" w:qFormat="1"/>
     <w:lsdException w:name="heading 2" w:semiHidden="1" w:uiPriority="9" w:unhideWhenUsed="1" w:qFormat="1"/>
@@ -7833,7 +7690,6 @@
     <w:lsdException w:name="HTML Sample" w:semiHidden="1" w:unhideWhenUsed="1"/>
     <w:lsdException w:name="HTML Typewriter" w:semiHidden="1" w:unhideWhenUsed="1"/>
     <w:lsdException w:name="HTML Variable" w:semiHidden="1" w:unhideWhenUsed="1"/>
-    <w:lsdException w:name="Normal Table" w:semiHidden="1" w:unhideWhenUsed="1"/>
     <w:lsdException w:name="annotation subject" w:semiHidden="1" w:unhideWhenUsed="1"/>
     <w:lsdException w:name="No List" w:semiHidden="1" w:unhideWhenUsed="1"/>
     <w:lsdException w:name="Outline List 1" w:semiHidden="1" w:unhideWhenUsed="1"/>
@@ -7877,10 +7733,8 @@
     <w:lsdException w:name="Table Elegant" w:semiHidden="1" w:unhideWhenUsed="1"/>
     <w:lsdException w:name="Table Professional" w:semiHidden="1" w:unhideWhenUsed="1"/>
     <w:lsdException w:name="Table Subtle 1" w:semiHidden="1" w:unhideWhenUsed="1"/>
-    <w:lsdException w:name="Table Subtle 2" w:semiHidden="1" w:unhideWhenUsed="1"/>
     <w:lsdException w:name="Table Web 1" w:semiHidden="1" w:unhideWhenUsed="1"/>
     <w:lsdException w:name="Table Web 2" w:semiHidden="1" w:unhideWhenUsed="1"/>
-    <w:lsdException w:name="Table Web 3" w:semiHidden="1" w:unhideWhenUsed="1"/>
     <w:lsdException w:name="Balloon Text" w:semiHidden="1" w:unhideWhenUsed="1"/>
     <w:lsdException w:name="Table Grid" w:uiPriority="39"/>
     <w:lsdException w:name="Table Theme" w:semiHidden="1" w:unhideWhenUsed="1"/>
@@ -8099,8 +7953,12 @@
     <w:lsdException w:name="List Table 5 Dark Accent 6" w:uiPriority="50"/>
     <w:lsdException w:name="List Table 6 Colorful Accent 6" w:uiPriority="51"/>
     <w:lsdException w:name="List Table 7 Colorful Accent 6" w:uiPriority="52"/>
+    <w:lsdException w:name="Mention" w:semiHidden="1" w:unhideWhenUsed="1"/>
+    <w:lsdException w:name="Smart Hyperlink" w:semiHidden="1" w:unhideWhenUsed="1"/>
+    <w:lsdException w:name="Hashtag" w:semiHidden="1" w:unhideWhenUsed="1"/>
+    <w:lsdException w:name="Unresolved Mention" w:semiHidden="1" w:unhideWhenUsed="1"/>
   </w:latentStyles>
-  <w:style w:type="paragraph" w:default="1" w:styleId="Binhthng">
+  <w:style w:type="paragraph" w:default="1" w:styleId="Normal">
     <w:name w:val="Normal"/>
     <w:qFormat/>
     <w:rsid w:val="00550DB9"/>
@@ -8112,11 +7970,11 @@
       <w:lang w:eastAsia="vi-VN"/>
     </w:rPr>
   </w:style>
-  <w:style w:type="paragraph" w:styleId="u1">
+  <w:style w:type="paragraph" w:styleId="Heading1">
     <w:name w:val="heading 1"/>
-    <w:basedOn w:val="Binhthng"/>
-    <w:next w:val="Binhthng"/>
-    <w:link w:val="u1Char"/>
+    <w:basedOn w:val="Normal"/>
+    <w:next w:val="Normal"/>
+    <w:link w:val="Heading1Char"/>
     <w:uiPriority w:val="9"/>
     <w:qFormat/>
     <w:rsid w:val="00550DB9"/>
@@ -8138,13 +7996,13 @@
       <w:szCs w:val="36"/>
     </w:rPr>
   </w:style>
-  <w:style w:type="character" w:default="1" w:styleId="Phngmcinhcuaoanvn">
+  <w:style w:type="character" w:default="1" w:styleId="DefaultParagraphFont">
     <w:name w:val="Default Paragraph Font"/>
     <w:uiPriority w:val="1"/>
     <w:semiHidden/>
     <w:unhideWhenUsed/>
   </w:style>
-  <w:style w:type="table" w:default="1" w:styleId="BangThngthng">
+  <w:style w:type="table" w:default="1" w:styleId="TableNormal">
     <w:name w:val="Normal Table"/>
     <w:uiPriority w:val="99"/>
     <w:semiHidden/>
@@ -8159,16 +8017,16 @@
       </w:tblCellMar>
     </w:tblPr>
   </w:style>
-  <w:style w:type="numbering" w:default="1" w:styleId="Khngco">
+  <w:style w:type="numbering" w:default="1" w:styleId="NoList">
     <w:name w:val="No List"/>
     <w:uiPriority w:val="99"/>
     <w:semiHidden/>
     <w:unhideWhenUsed/>
   </w:style>
-  <w:style w:type="character" w:customStyle="1" w:styleId="u1Char">
-    <w:name w:val="Đầu đề 1 Char"/>
-    <w:basedOn w:val="Phngmcinhcuaoanvn"/>
-    <w:link w:val="u1"/>
+  <w:style w:type="character" w:customStyle="1" w:styleId="Heading1Char">
+    <w:name w:val="Heading 1 Char"/>
+    <w:basedOn w:val="DefaultParagraphFont"/>
+    <w:link w:val="Heading1"/>
     <w:uiPriority w:val="9"/>
     <w:rsid w:val="00550DB9"/>
     <w:rPr>
@@ -8181,10 +8039,10 @@
       <w:lang w:eastAsia="vi-VN"/>
     </w:rPr>
   </w:style>
-  <w:style w:type="paragraph" w:styleId="Tiu">
+  <w:style w:type="paragraph" w:styleId="Title">
     <w:name w:val="Title"/>
-    <w:basedOn w:val="Binhthng"/>
-    <w:link w:val="TiuChar"/>
+    <w:basedOn w:val="Normal"/>
+    <w:link w:val="TitleChar"/>
     <w:uiPriority w:val="1"/>
     <w:qFormat/>
     <w:rsid w:val="00550DB9"/>
@@ -8198,10 +8056,10 @@
       <w:szCs w:val="56"/>
     </w:rPr>
   </w:style>
-  <w:style w:type="character" w:customStyle="1" w:styleId="TiuChar">
-    <w:name w:val="Tiêu đề Char"/>
-    <w:basedOn w:val="Phngmcinhcuaoanvn"/>
-    <w:link w:val="Tiu"/>
+  <w:style w:type="character" w:customStyle="1" w:styleId="TitleChar">
+    <w:name w:val="Title Char"/>
+    <w:basedOn w:val="DefaultParagraphFont"/>
+    <w:link w:val="Title"/>
     <w:uiPriority w:val="1"/>
     <w:rsid w:val="00550DB9"/>
     <w:rPr>
@@ -8211,9 +8069,9 @@
       <w:lang w:eastAsia="vi-VN"/>
     </w:rPr>
   </w:style>
-  <w:style w:type="paragraph" w:styleId="oancuaDanhsach">
+  <w:style w:type="paragraph" w:styleId="ListParagraph">
     <w:name w:val="List Paragraph"/>
-    <w:basedOn w:val="Binhthng"/>
+    <w:basedOn w:val="Normal"/>
     <w:uiPriority w:val="34"/>
     <w:qFormat/>
     <w:rsid w:val="00550DB9"/>
@@ -8222,9 +8080,9 @@
       <w:contextualSpacing/>
     </w:pPr>
   </w:style>
-  <w:style w:type="table" w:styleId="LiBang">
+  <w:style w:type="table" w:styleId="TableGrid">
     <w:name w:val="Table Grid"/>
-    <w:basedOn w:val="BangThngthng"/>
+    <w:basedOn w:val="TableNormal"/>
     <w:uiPriority w:val="39"/>
     <w:rsid w:val="00550DB9"/>
     <w:pPr>
@@ -8246,9 +8104,9 @@
       </w:tblBorders>
     </w:tblPr>
   </w:style>
-  <w:style w:type="character" w:styleId="Nhnmanh">
+  <w:style w:type="character" w:styleId="Emphasis">
     <w:name w:val="Emphasis"/>
-    <w:basedOn w:val="Phngmcinhcuaoanvn"/>
+    <w:basedOn w:val="DefaultParagraphFont"/>
     <w:uiPriority w:val="20"/>
     <w:qFormat/>
     <w:rsid w:val="00550DB9"/>
@@ -8257,10 +8115,10 @@
       <w:iCs/>
     </w:rPr>
   </w:style>
-  <w:style w:type="paragraph" w:styleId="utrang">
+  <w:style w:type="paragraph" w:styleId="Header">
     <w:name w:val="header"/>
-    <w:basedOn w:val="Binhthng"/>
-    <w:link w:val="utrangChar"/>
+    <w:basedOn w:val="Normal"/>
+    <w:link w:val="HeaderChar"/>
     <w:uiPriority w:val="99"/>
     <w:unhideWhenUsed/>
     <w:rsid w:val="00550DB9"/>
@@ -8272,10 +8130,10 @@
       <w:spacing w:after="0" w:line="240" w:lineRule="auto"/>
     </w:pPr>
   </w:style>
-  <w:style w:type="character" w:customStyle="1" w:styleId="utrangChar">
-    <w:name w:val="Đầu trang Char"/>
-    <w:basedOn w:val="Phngmcinhcuaoanvn"/>
-    <w:link w:val="utrang"/>
+  <w:style w:type="character" w:customStyle="1" w:styleId="HeaderChar">
+    <w:name w:val="Header Char"/>
+    <w:basedOn w:val="DefaultParagraphFont"/>
+    <w:link w:val="Header"/>
     <w:uiPriority w:val="99"/>
     <w:rsid w:val="00550DB9"/>
     <w:rPr>
@@ -8283,10 +8141,10 @@
       <w:lang w:eastAsia="vi-VN"/>
     </w:rPr>
   </w:style>
-  <w:style w:type="paragraph" w:styleId="Chntrang">
+  <w:style w:type="paragraph" w:styleId="Footer">
     <w:name w:val="footer"/>
-    <w:basedOn w:val="Binhthng"/>
-    <w:link w:val="ChntrangChar"/>
+    <w:basedOn w:val="Normal"/>
+    <w:link w:val="FooterChar"/>
     <w:unhideWhenUsed/>
     <w:rsid w:val="00550DB9"/>
     <w:pPr>
@@ -8297,10 +8155,10 @@
       <w:spacing w:after="0" w:line="240" w:lineRule="auto"/>
     </w:pPr>
   </w:style>
-  <w:style w:type="character" w:customStyle="1" w:styleId="ChntrangChar">
-    <w:name w:val="Chân trang Char"/>
-    <w:basedOn w:val="Phngmcinhcuaoanvn"/>
-    <w:link w:val="Chntrang"/>
+  <w:style w:type="character" w:customStyle="1" w:styleId="FooterChar">
+    <w:name w:val="Footer Char"/>
+    <w:basedOn w:val="DefaultParagraphFont"/>
+    <w:link w:val="Footer"/>
     <w:uiPriority w:val="99"/>
     <w:rsid w:val="00550DB9"/>
     <w:rPr>
@@ -8308,7 +8166,7 @@
       <w:lang w:eastAsia="vi-VN"/>
     </w:rPr>
   </w:style>
-  <w:style w:type="paragraph" w:styleId="KhngDncch">
+  <w:style w:type="paragraph" w:styleId="NoSpacing">
     <w:name w:val="No Spacing"/>
     <w:uiPriority w:val="1"/>
     <w:qFormat/>
@@ -8321,9 +8179,9 @@
       <w:lang w:eastAsia="vi-VN"/>
     </w:rPr>
   </w:style>
-  <w:style w:type="character" w:styleId="Siuktni">
+  <w:style w:type="character" w:styleId="Hyperlink">
     <w:name w:val="Hyperlink"/>
-    <w:basedOn w:val="Phngmcinhcuaoanvn"/>
+    <w:basedOn w:val="DefaultParagraphFont"/>
     <w:uiPriority w:val="99"/>
     <w:semiHidden/>
     <w:unhideWhenUsed/>
@@ -8333,9 +8191,9 @@
       <w:u w:val="single"/>
     </w:rPr>
   </w:style>
-  <w:style w:type="paragraph" w:styleId="ThngthngWeb">
+  <w:style w:type="paragraph" w:styleId="NormalWeb">
     <w:name w:val="Normal (Web)"/>
-    <w:basedOn w:val="Binhthng"/>
+    <w:basedOn w:val="Normal"/>
     <w:uiPriority w:val="99"/>
     <w:unhideWhenUsed/>
     <w:rsid w:val="002A7C71"/>
@@ -8351,7 +8209,7 @@
   </w:style>
   <w:style w:type="character" w:customStyle="1" w:styleId="ipa">
     <w:name w:val="ipa"/>
-    <w:basedOn w:val="Phngmcinhcuaoanvn"/>
+    <w:basedOn w:val="DefaultParagraphFont"/>
     <w:rsid w:val="002A7C71"/>
   </w:style>
 </w:styles>
@@ -8623,7 +8481,7 @@
 </file>
 
 <file path=customXml/itemProps1.xml><?xml version="1.0" encoding="utf-8"?>
-<ds:datastoreItem xmlns:ds="http://schemas.openxmlformats.org/officeDocument/2006/customXml" ds:itemID="{57288EB8-5BB9-4785-B82C-6E47A9FA2672}">
+<ds:datastoreItem xmlns:ds="http://schemas.openxmlformats.org/officeDocument/2006/customXml" ds:itemID="{02CADA44-D440-4C8F-A53B-6A7D474D1B78}">
   <ds:schemaRefs>
     <ds:schemaRef ds:uri="http://schemas.openxmlformats.org/officeDocument/2006/bibliography"/>
   </ds:schemaRefs>

</xml_diff>